<commit_message>
only 2 chaps for doc left
</commit_message>
<xml_diff>
--- a/Doc.docx
+++ b/Doc.docx
@@ -268,7 +268,7 @@
           <w:r>
             <w:fldChar w:fldCharType="separate"/>
           </w:r>
-          <w:hyperlink w:anchor="_Toc193146482" w:history="1">
+          <w:hyperlink w:anchor="_Toc193217159" w:history="1">
             <w:r>
               <w:rPr>
                 <w:rStyle w:val="Hyperlink"/>
@@ -295,7 +295,7 @@
                 <w:noProof/>
                 <w:webHidden/>
               </w:rPr>
-              <w:instrText xml:space="preserve"> PAGEREF _Toc193146482 \h </w:instrText>
+              <w:instrText xml:space="preserve"> PAGEREF _Toc193217159 \h </w:instrText>
             </w:r>
             <w:r>
               <w:rPr>
@@ -341,7 +341,7 @@
               <w14:ligatures w14:val="standardContextual"/>
             </w:rPr>
           </w:pPr>
-          <w:hyperlink w:anchor="_Toc193146483" w:history="1">
+          <w:hyperlink w:anchor="_Toc193217160" w:history="1">
             <w:r>
               <w:rPr>
                 <w:rStyle w:val="Hyperlink"/>
@@ -386,7 +386,7 @@
                 <w:noProof/>
                 <w:webHidden/>
               </w:rPr>
-              <w:instrText xml:space="preserve"> PAGEREF _Toc193146483 \h </w:instrText>
+              <w:instrText xml:space="preserve"> PAGEREF _Toc193217160 \h </w:instrText>
             </w:r>
             <w:r>
               <w:rPr>
@@ -432,7 +432,7 @@
               <w14:ligatures w14:val="standardContextual"/>
             </w:rPr>
           </w:pPr>
-          <w:hyperlink w:anchor="_Toc193146484" w:history="1">
+          <w:hyperlink w:anchor="_Toc193217161" w:history="1">
             <w:r>
               <w:rPr>
                 <w:rStyle w:val="Hyperlink"/>
@@ -477,7 +477,7 @@
                 <w:noProof/>
                 <w:webHidden/>
               </w:rPr>
-              <w:instrText xml:space="preserve"> PAGEREF _Toc193146484 \h </w:instrText>
+              <w:instrText xml:space="preserve"> PAGEREF _Toc193217161 \h </w:instrText>
             </w:r>
             <w:r>
               <w:rPr>
@@ -523,7 +523,7 @@
               <w14:ligatures w14:val="standardContextual"/>
             </w:rPr>
           </w:pPr>
-          <w:hyperlink w:anchor="_Toc193146485" w:history="1">
+          <w:hyperlink w:anchor="_Toc193217162" w:history="1">
             <w:r>
               <w:rPr>
                 <w:rStyle w:val="Hyperlink"/>
@@ -568,7 +568,7 @@
                 <w:noProof/>
                 <w:webHidden/>
               </w:rPr>
-              <w:instrText xml:space="preserve"> PAGEREF _Toc193146485 \h </w:instrText>
+              <w:instrText xml:space="preserve"> PAGEREF _Toc193217162 \h </w:instrText>
             </w:r>
             <w:r>
               <w:rPr>
@@ -614,7 +614,7 @@
               <w14:ligatures w14:val="standardContextual"/>
             </w:rPr>
           </w:pPr>
-          <w:hyperlink w:anchor="_Toc193146486" w:history="1">
+          <w:hyperlink w:anchor="_Toc193217163" w:history="1">
             <w:r>
               <w:rPr>
                 <w:rStyle w:val="Hyperlink"/>
@@ -659,7 +659,7 @@
                 <w:noProof/>
                 <w:webHidden/>
               </w:rPr>
-              <w:instrText xml:space="preserve"> PAGEREF _Toc193146486 \h </w:instrText>
+              <w:instrText xml:space="preserve"> PAGEREF _Toc193217163 \h </w:instrText>
             </w:r>
             <w:r>
               <w:rPr>
@@ -679,7 +679,280 @@
                 <w:noProof/>
                 <w:webHidden/>
               </w:rPr>
-              <w:t>3</w:t>
+              <w:t>4</w:t>
+            </w:r>
+            <w:r>
+              <w:rPr>
+                <w:noProof/>
+                <w:webHidden/>
+              </w:rPr>
+              <w:fldChar w:fldCharType="end"/>
+            </w:r>
+          </w:hyperlink>
+        </w:p>
+        <w:p>
+          <w:pPr>
+            <w:pStyle w:val="TOC2"/>
+            <w:tabs>
+              <w:tab w:val="left" w:pos="960"/>
+            </w:tabs>
+            <w:rPr>
+              <w:rFonts w:asciiTheme="minorHAnsi" w:eastAsiaTheme="minorEastAsia" w:hAnsiTheme="minorHAnsi" w:cstheme="minorBidi"/>
+              <w:noProof/>
+              <w:kern w:val="2"/>
+              <w:sz w:val="24"/>
+              <w:szCs w:val="24"/>
+              <w14:ligatures w14:val="standardContextual"/>
+            </w:rPr>
+          </w:pPr>
+          <w:hyperlink w:anchor="_Toc193217164" w:history="1">
+            <w:r>
+              <w:rPr>
+                <w:rStyle w:val="Hyperlink"/>
+                <w:noProof/>
+              </w:rPr>
+              <w:t>2.1</w:t>
+            </w:r>
+            <w:r>
+              <w:rPr>
+                <w:rFonts w:asciiTheme="minorHAnsi" w:eastAsiaTheme="minorEastAsia" w:hAnsiTheme="minorHAnsi" w:cstheme="minorBidi"/>
+                <w:noProof/>
+                <w:kern w:val="2"/>
+                <w:sz w:val="24"/>
+                <w:szCs w:val="24"/>
+                <w14:ligatures w14:val="standardContextual"/>
+              </w:rPr>
+              <w:tab/>
+            </w:r>
+            <w:r>
+              <w:rPr>
+                <w:rStyle w:val="Hyperlink"/>
+                <w:noProof/>
+              </w:rPr>
+              <w:t>Description of the User role:</w:t>
+            </w:r>
+            <w:r>
+              <w:rPr>
+                <w:noProof/>
+                <w:webHidden/>
+              </w:rPr>
+              <w:tab/>
+            </w:r>
+            <w:r>
+              <w:rPr>
+                <w:noProof/>
+                <w:webHidden/>
+              </w:rPr>
+              <w:fldChar w:fldCharType="begin"/>
+            </w:r>
+            <w:r>
+              <w:rPr>
+                <w:noProof/>
+                <w:webHidden/>
+              </w:rPr>
+              <w:instrText xml:space="preserve"> PAGEREF _Toc193217164 \h </w:instrText>
+            </w:r>
+            <w:r>
+              <w:rPr>
+                <w:noProof/>
+                <w:webHidden/>
+              </w:rPr>
+            </w:r>
+            <w:r>
+              <w:rPr>
+                <w:noProof/>
+                <w:webHidden/>
+              </w:rPr>
+              <w:fldChar w:fldCharType="separate"/>
+            </w:r>
+            <w:r>
+              <w:rPr>
+                <w:noProof/>
+                <w:webHidden/>
+              </w:rPr>
+              <w:t>4</w:t>
+            </w:r>
+            <w:r>
+              <w:rPr>
+                <w:noProof/>
+                <w:webHidden/>
+              </w:rPr>
+              <w:fldChar w:fldCharType="end"/>
+            </w:r>
+          </w:hyperlink>
+        </w:p>
+        <w:p>
+          <w:pPr>
+            <w:pStyle w:val="TOC2"/>
+            <w:tabs>
+              <w:tab w:val="left" w:pos="960"/>
+            </w:tabs>
+            <w:rPr>
+              <w:rFonts w:asciiTheme="minorHAnsi" w:eastAsiaTheme="minorEastAsia" w:hAnsiTheme="minorHAnsi" w:cstheme="minorBidi"/>
+              <w:noProof/>
+              <w:kern w:val="2"/>
+              <w:sz w:val="24"/>
+              <w:szCs w:val="24"/>
+              <w14:ligatures w14:val="standardContextual"/>
+            </w:rPr>
+          </w:pPr>
+          <w:hyperlink w:anchor="_Toc193217165" w:history="1">
+            <w:r>
+              <w:rPr>
+                <w:rStyle w:val="Hyperlink"/>
+                <w:noProof/>
+              </w:rPr>
+              <w:t>2.2</w:t>
+            </w:r>
+            <w:r>
+              <w:rPr>
+                <w:rFonts w:asciiTheme="minorHAnsi" w:eastAsiaTheme="minorEastAsia" w:hAnsiTheme="minorHAnsi" w:cstheme="minorBidi"/>
+                <w:noProof/>
+                <w:kern w:val="2"/>
+                <w:sz w:val="24"/>
+                <w:szCs w:val="24"/>
+                <w14:ligatures w14:val="standardContextual"/>
+              </w:rPr>
+              <w:tab/>
+            </w:r>
+            <w:r>
+              <w:rPr>
+                <w:rStyle w:val="Hyperlink"/>
+                <w:noProof/>
+              </w:rPr>
+              <w:t>Description of the Employee role:</w:t>
+            </w:r>
+            <w:r>
+              <w:rPr>
+                <w:noProof/>
+                <w:webHidden/>
+              </w:rPr>
+              <w:tab/>
+            </w:r>
+            <w:r>
+              <w:rPr>
+                <w:noProof/>
+                <w:webHidden/>
+              </w:rPr>
+              <w:fldChar w:fldCharType="begin"/>
+            </w:r>
+            <w:r>
+              <w:rPr>
+                <w:noProof/>
+                <w:webHidden/>
+              </w:rPr>
+              <w:instrText xml:space="preserve"> PAGEREF _Toc193217165 \h </w:instrText>
+            </w:r>
+            <w:r>
+              <w:rPr>
+                <w:noProof/>
+                <w:webHidden/>
+              </w:rPr>
+            </w:r>
+            <w:r>
+              <w:rPr>
+                <w:noProof/>
+                <w:webHidden/>
+              </w:rPr>
+              <w:fldChar w:fldCharType="separate"/>
+            </w:r>
+            <w:r>
+              <w:rPr>
+                <w:noProof/>
+                <w:webHidden/>
+              </w:rPr>
+              <w:t>5</w:t>
+            </w:r>
+            <w:r>
+              <w:rPr>
+                <w:noProof/>
+                <w:webHidden/>
+              </w:rPr>
+              <w:fldChar w:fldCharType="end"/>
+            </w:r>
+          </w:hyperlink>
+        </w:p>
+        <w:p>
+          <w:pPr>
+            <w:pStyle w:val="TOC2"/>
+            <w:tabs>
+              <w:tab w:val="left" w:pos="960"/>
+            </w:tabs>
+            <w:rPr>
+              <w:rFonts w:asciiTheme="minorHAnsi" w:eastAsiaTheme="minorEastAsia" w:hAnsiTheme="minorHAnsi" w:cstheme="minorBidi"/>
+              <w:noProof/>
+              <w:kern w:val="2"/>
+              <w:sz w:val="24"/>
+              <w:szCs w:val="24"/>
+              <w14:ligatures w14:val="standardContextual"/>
+            </w:rPr>
+          </w:pPr>
+          <w:hyperlink w:anchor="_Toc193217166" w:history="1">
+            <w:r>
+              <w:rPr>
+                <w:rStyle w:val="Hyperlink"/>
+                <w:noProof/>
+              </w:rPr>
+              <w:t>2.3</w:t>
+            </w:r>
+            <w:r>
+              <w:rPr>
+                <w:rFonts w:asciiTheme="minorHAnsi" w:eastAsiaTheme="minorEastAsia" w:hAnsiTheme="minorHAnsi" w:cstheme="minorBidi"/>
+                <w:noProof/>
+                <w:kern w:val="2"/>
+                <w:sz w:val="24"/>
+                <w:szCs w:val="24"/>
+                <w14:ligatures w14:val="standardContextual"/>
+              </w:rPr>
+              <w:tab/>
+            </w:r>
+            <w:r>
+              <w:rPr>
+                <w:rStyle w:val="Hyperlink"/>
+                <w:noProof/>
+              </w:rPr>
+              <w:t>Description of the Admin role:</w:t>
+            </w:r>
+            <w:r>
+              <w:rPr>
+                <w:noProof/>
+                <w:webHidden/>
+              </w:rPr>
+              <w:tab/>
+            </w:r>
+            <w:r>
+              <w:rPr>
+                <w:noProof/>
+                <w:webHidden/>
+              </w:rPr>
+              <w:fldChar w:fldCharType="begin"/>
+            </w:r>
+            <w:r>
+              <w:rPr>
+                <w:noProof/>
+                <w:webHidden/>
+              </w:rPr>
+              <w:instrText xml:space="preserve"> PAGEREF _Toc193217166 \h </w:instrText>
+            </w:r>
+            <w:r>
+              <w:rPr>
+                <w:noProof/>
+                <w:webHidden/>
+              </w:rPr>
+            </w:r>
+            <w:r>
+              <w:rPr>
+                <w:noProof/>
+                <w:webHidden/>
+              </w:rPr>
+              <w:fldChar w:fldCharType="separate"/>
+            </w:r>
+            <w:r>
+              <w:rPr>
+                <w:noProof/>
+                <w:webHidden/>
+              </w:rPr>
+              <w:t>5</w:t>
             </w:r>
             <w:r>
               <w:rPr>
@@ -705,7 +978,7 @@
               <w14:ligatures w14:val="standardContextual"/>
             </w:rPr>
           </w:pPr>
-          <w:hyperlink w:anchor="_Toc193146487" w:history="1">
+          <w:hyperlink w:anchor="_Toc193217167" w:history="1">
             <w:r>
               <w:rPr>
                 <w:rStyle w:val="Hyperlink"/>
@@ -750,7 +1023,7 @@
                 <w:noProof/>
                 <w:webHidden/>
               </w:rPr>
-              <w:instrText xml:space="preserve"> PAGEREF _Toc193146487 \h </w:instrText>
+              <w:instrText xml:space="preserve"> PAGEREF _Toc193217167 \h </w:instrText>
             </w:r>
             <w:r>
               <w:rPr>
@@ -770,7 +1043,7 @@
                 <w:noProof/>
                 <w:webHidden/>
               </w:rPr>
-              <w:t>4</w:t>
+              <w:t>6</w:t>
             </w:r>
             <w:r>
               <w:rPr>
@@ -796,7 +1069,7 @@
               <w14:ligatures w14:val="standardContextual"/>
             </w:rPr>
           </w:pPr>
-          <w:hyperlink w:anchor="_Toc193146488" w:history="1">
+          <w:hyperlink w:anchor="_Toc193217168" w:history="1">
             <w:r>
               <w:rPr>
                 <w:rStyle w:val="Hyperlink"/>
@@ -841,7 +1114,7 @@
                 <w:noProof/>
                 <w:webHidden/>
               </w:rPr>
-              <w:instrText xml:space="preserve"> PAGEREF _Toc193146488 \h </w:instrText>
+              <w:instrText xml:space="preserve"> PAGEREF _Toc193217168 \h </w:instrText>
             </w:r>
             <w:r>
               <w:rPr>
@@ -861,7 +1134,7 @@
                 <w:noProof/>
                 <w:webHidden/>
               </w:rPr>
-              <w:t>4</w:t>
+              <w:t>6</w:t>
             </w:r>
             <w:r>
               <w:rPr>
@@ -887,7 +1160,7 @@
               <w14:ligatures w14:val="standardContextual"/>
             </w:rPr>
           </w:pPr>
-          <w:hyperlink w:anchor="_Toc193146489" w:history="1">
+          <w:hyperlink w:anchor="_Toc193217169" w:history="1">
             <w:r>
               <w:rPr>
                 <w:rStyle w:val="Hyperlink"/>
@@ -932,7 +1205,7 @@
                 <w:noProof/>
                 <w:webHidden/>
               </w:rPr>
-              <w:instrText xml:space="preserve"> PAGEREF _Toc193146489 \h </w:instrText>
+              <w:instrText xml:space="preserve"> PAGEREF _Toc193217169 \h </w:instrText>
             </w:r>
             <w:r>
               <w:rPr>
@@ -952,7 +1225,7 @@
                 <w:noProof/>
                 <w:webHidden/>
               </w:rPr>
-              <w:t>5</w:t>
+              <w:t>8</w:t>
             </w:r>
             <w:r>
               <w:rPr>
@@ -978,7 +1251,7 @@
               <w14:ligatures w14:val="standardContextual"/>
             </w:rPr>
           </w:pPr>
-          <w:hyperlink w:anchor="_Toc193146490" w:history="1">
+          <w:hyperlink w:anchor="_Toc193217170" w:history="1">
             <w:r>
               <w:rPr>
                 <w:rStyle w:val="Hyperlink"/>
@@ -1023,7 +1296,7 @@
                 <w:noProof/>
                 <w:webHidden/>
               </w:rPr>
-              <w:instrText xml:space="preserve"> PAGEREF _Toc193146490 \h </w:instrText>
+              <w:instrText xml:space="preserve"> PAGEREF _Toc193217170 \h </w:instrText>
             </w:r>
             <w:r>
               <w:rPr>
@@ -1043,7 +1316,7 @@
                 <w:noProof/>
                 <w:webHidden/>
               </w:rPr>
-              <w:t>6</w:t>
+              <w:t>8</w:t>
             </w:r>
             <w:r>
               <w:rPr>
@@ -1069,7 +1342,7 @@
               <w14:ligatures w14:val="standardContextual"/>
             </w:rPr>
           </w:pPr>
-          <w:hyperlink w:anchor="_Toc193146491" w:history="1">
+          <w:hyperlink w:anchor="_Toc193217171" w:history="1">
             <w:r>
               <w:rPr>
                 <w:rStyle w:val="Hyperlink"/>
@@ -1114,7 +1387,7 @@
                 <w:noProof/>
                 <w:webHidden/>
               </w:rPr>
-              <w:instrText xml:space="preserve"> PAGEREF _Toc193146491 \h </w:instrText>
+              <w:instrText xml:space="preserve"> PAGEREF _Toc193217171 \h </w:instrText>
             </w:r>
             <w:r>
               <w:rPr>
@@ -1134,7 +1407,7 @@
                 <w:noProof/>
                 <w:webHidden/>
               </w:rPr>
-              <w:t>6</w:t>
+              <w:t>9</w:t>
             </w:r>
             <w:r>
               <w:rPr>
@@ -1160,7 +1433,7 @@
               <w14:ligatures w14:val="standardContextual"/>
             </w:rPr>
           </w:pPr>
-          <w:hyperlink w:anchor="_Toc193146492" w:history="1">
+          <w:hyperlink w:anchor="_Toc193217172" w:history="1">
             <w:r>
               <w:rPr>
                 <w:rStyle w:val="Hyperlink"/>
@@ -1205,7 +1478,7 @@
                 <w:noProof/>
                 <w:webHidden/>
               </w:rPr>
-              <w:instrText xml:space="preserve"> PAGEREF _Toc193146492 \h </w:instrText>
+              <w:instrText xml:space="preserve"> PAGEREF _Toc193217172 \h </w:instrText>
             </w:r>
             <w:r>
               <w:rPr>
@@ -1225,7 +1498,7 @@
                 <w:noProof/>
                 <w:webHidden/>
               </w:rPr>
-              <w:t>6</w:t>
+              <w:t>9</w:t>
             </w:r>
             <w:r>
               <w:rPr>
@@ -1251,7 +1524,7 @@
               <w14:ligatures w14:val="standardContextual"/>
             </w:rPr>
           </w:pPr>
-          <w:hyperlink w:anchor="_Toc193146493" w:history="1">
+          <w:hyperlink w:anchor="_Toc193217173" w:history="1">
             <w:r>
               <w:rPr>
                 <w:rStyle w:val="Hyperlink"/>
@@ -1296,7 +1569,7 @@
                 <w:noProof/>
                 <w:webHidden/>
               </w:rPr>
-              <w:instrText xml:space="preserve"> PAGEREF _Toc193146493 \h </w:instrText>
+              <w:instrText xml:space="preserve"> PAGEREF _Toc193217173 \h </w:instrText>
             </w:r>
             <w:r>
               <w:rPr>
@@ -1316,7 +1589,7 @@
                 <w:noProof/>
                 <w:webHidden/>
               </w:rPr>
-              <w:t>6</w:t>
+              <w:t>9</w:t>
             </w:r>
             <w:r>
               <w:rPr>
@@ -1350,7 +1623,7 @@
       <w:r>
         <w:br w:type="page"/>
       </w:r>
-      <w:bookmarkStart w:id="21" w:name="_Toc193146482"/>
+      <w:bookmarkStart w:id="21" w:name="_Toc193217159"/>
       <w:r>
         <w:rPr>
           <w:sz w:val="32"/>
@@ -1382,7 +1655,7 @@
           <w:szCs w:val="22"/>
         </w:rPr>
       </w:pPr>
-      <w:bookmarkStart w:id="22" w:name="_Toc193146483"/>
+      <w:bookmarkStart w:id="22" w:name="_Toc193217160"/>
       <w:r>
         <w:rPr>
           <w:sz w:val="22"/>
@@ -1446,7 +1719,7 @@
           <w:szCs w:val="22"/>
         </w:rPr>
       </w:pPr>
-      <w:bookmarkStart w:id="23" w:name="_Toc193146484"/>
+      <w:bookmarkStart w:id="23" w:name="_Toc193217161"/>
       <w:r>
         <w:rPr>
           <w:sz w:val="22"/>
@@ -1882,7 +2155,7 @@
           <w:szCs w:val="22"/>
         </w:rPr>
       </w:pPr>
-      <w:bookmarkStart w:id="24" w:name="_Toc193146485"/>
+      <w:bookmarkStart w:id="24" w:name="_Toc193217162"/>
       <w:r>
         <w:rPr>
           <w:sz w:val="22"/>
@@ -2238,7 +2511,7 @@
           <w:szCs w:val="24"/>
         </w:rPr>
       </w:pPr>
-      <w:bookmarkStart w:id="25" w:name="_Toc193146486"/>
+      <w:bookmarkStart w:id="25" w:name="_Toc193217163"/>
       <w:r>
         <w:rPr>
           <w:sz w:val="32"/>
@@ -2301,7 +2574,7 @@
           <w:noProof/>
         </w:rPr>
         <w:drawing>
-          <wp:anchor distT="0" distB="0" distL="114300" distR="114300" simplePos="0" relativeHeight="251659264" behindDoc="0" locked="0" layoutInCell="1" allowOverlap="1" wp14:anchorId="15F1EE6C" wp14:editId="0D1AA98F">
+          <wp:anchor distT="0" distB="0" distL="114300" distR="114300" simplePos="0" relativeHeight="251652608" behindDoc="0" locked="0" layoutInCell="1" allowOverlap="1" wp14:anchorId="15F1EE6C" wp14:editId="0D1AA98F">
             <wp:simplePos x="0" y="0"/>
             <wp:positionH relativeFrom="column">
               <wp:posOffset>0</wp:posOffset>
@@ -2355,6 +2628,7 @@
       <w:pPr>
         <w:pStyle w:val="Heading2"/>
       </w:pPr>
+      <w:bookmarkStart w:id="26" w:name="_Toc193217164"/>
       <w:r>
         <w:t xml:space="preserve">Description of the </w:t>
       </w:r>
@@ -2364,6 +2638,7 @@
       <w:r>
         <w:t xml:space="preserve"> role:</w:t>
       </w:r>
+      <w:bookmarkEnd w:id="26"/>
     </w:p>
     <w:p>
       <w:r>
@@ -2796,12 +3071,14 @@
       <w:pPr>
         <w:pStyle w:val="Heading2"/>
       </w:pPr>
+      <w:bookmarkStart w:id="27" w:name="_Toc193217165"/>
       <w:r>
         <w:t>Description of the Employee role</w:t>
       </w:r>
       <w:r>
         <w:t>:</w:t>
       </w:r>
+      <w:bookmarkEnd w:id="27"/>
     </w:p>
     <w:p>
       <w:r>
@@ -3109,9 +3386,11 @@
       <w:pPr>
         <w:pStyle w:val="Heading2"/>
       </w:pPr>
+      <w:bookmarkStart w:id="28" w:name="_Toc193217166"/>
       <w:r>
         <w:t>Description of the Admin role:</w:t>
       </w:r>
+      <w:bookmarkEnd w:id="28"/>
     </w:p>
     <w:p/>
     <w:tbl>
@@ -3502,7 +3781,7 @@
           <w:szCs w:val="24"/>
         </w:rPr>
       </w:pPr>
-      <w:bookmarkStart w:id="26" w:name="_Toc193146487"/>
+      <w:bookmarkStart w:id="29" w:name="_Toc193217167"/>
       <w:r>
         <w:rPr>
           <w:sz w:val="32"/>
@@ -3525,7 +3804,7 @@
         </w:rPr>
         <w:t>Architectural Design</w:t>
       </w:r>
-      <w:bookmarkEnd w:id="26"/>
+      <w:bookmarkEnd w:id="29"/>
     </w:p>
     <w:p>
       <w:pPr>
@@ -3546,7 +3825,7 @@
           <w:szCs w:val="24"/>
         </w:rPr>
       </w:pPr>
-      <w:bookmarkStart w:id="27" w:name="_Toc193146488"/>
+      <w:bookmarkStart w:id="30" w:name="_Toc193217168"/>
       <w:r>
         <w:rPr>
           <w:sz w:val="24"/>
@@ -3554,7 +3833,7 @@
         </w:rPr>
         <w:t>Architectural Pattern Description</w:t>
       </w:r>
-      <w:bookmarkEnd w:id="27"/>
+      <w:bookmarkEnd w:id="30"/>
     </w:p>
     <w:p>
       <w:pPr>
@@ -3587,7 +3866,7 @@
           <w:szCs w:val="24"/>
         </w:rPr>
         <w:drawing>
-          <wp:anchor distT="0" distB="0" distL="114300" distR="114300" simplePos="0" relativeHeight="251658240" behindDoc="0" locked="0" layoutInCell="1" allowOverlap="1" wp14:anchorId="45F44E7A" wp14:editId="4FED9DEB">
+          <wp:anchor distT="0" distB="0" distL="114300" distR="114300" simplePos="0" relativeHeight="251651584" behindDoc="0" locked="0" layoutInCell="1" allowOverlap="1" wp14:anchorId="45F44E7A" wp14:editId="4FED9DEB">
             <wp:simplePos x="0" y="0"/>
             <wp:positionH relativeFrom="column">
               <wp:posOffset>0</wp:posOffset>
@@ -3647,26 +3926,967 @@
     </w:p>
     <w:p>
       <w:pPr>
-        <w:rPr>
-          <w:sz w:val="24"/>
-          <w:szCs w:val="24"/>
-        </w:rPr>
-      </w:pPr>
-      <w:r>
-        <w:rPr>
-          <w:sz w:val="24"/>
-          <w:szCs w:val="24"/>
-        </w:rPr>
-        <w:t>Describe what implementation you used for each tier.</w:t>
-      </w:r>
-    </w:p>
-    <w:p>
-      <w:pPr>
-        <w:rPr>
-          <w:sz w:val="24"/>
-          <w:szCs w:val="24"/>
-        </w:rPr>
-      </w:pPr>
+        <w:ind w:firstLine="720"/>
+        <w:jc w:val="both"/>
+        <w:rPr>
+          <w:sz w:val="24"/>
+          <w:szCs w:val="24"/>
+        </w:rPr>
+      </w:pPr>
+      <w:r>
+        <w:rPr>
+          <w:sz w:val="24"/>
+          <w:szCs w:val="24"/>
+        </w:rPr>
+        <w:t xml:space="preserve">The client side is done in React and Vue. Its main purpose is to ensure good user experience. React is used </w:t>
+      </w:r>
+      <w:r>
+        <w:rPr>
+          <w:sz w:val="24"/>
+          <w:szCs w:val="24"/>
+        </w:rPr>
+        <w:t xml:space="preserve">for building the core structure of </w:t>
+      </w:r>
+      <w:r>
+        <w:rPr>
+          <w:sz w:val="24"/>
+          <w:szCs w:val="24"/>
+        </w:rPr>
+        <w:t>the system</w:t>
+      </w:r>
+      <w:r>
+        <w:rPr>
+          <w:sz w:val="24"/>
+          <w:szCs w:val="24"/>
+        </w:rPr>
+        <w:t xml:space="preserve">, especially </w:t>
+      </w:r>
+      <w:r>
+        <w:rPr>
+          <w:sz w:val="24"/>
+          <w:szCs w:val="24"/>
+        </w:rPr>
+        <w:t xml:space="preserve">because it supports </w:t>
+      </w:r>
+      <w:r>
+        <w:rPr>
+          <w:sz w:val="24"/>
+          <w:szCs w:val="24"/>
+        </w:rPr>
+        <w:t xml:space="preserve">dynamic components and state management. </w:t>
+      </w:r>
+      <w:proofErr w:type="spellStart"/>
+      <w:r>
+        <w:rPr>
+          <w:sz w:val="24"/>
+          <w:szCs w:val="24"/>
+        </w:rPr>
+        <w:t>React’s</w:t>
+      </w:r>
+      <w:proofErr w:type="spellEnd"/>
+      <w:r>
+        <w:rPr>
+          <w:sz w:val="24"/>
+          <w:szCs w:val="24"/>
+        </w:rPr>
+        <w:t xml:space="preserve"> component-based structure allows you to create reusable UI elements, making it easier to manage updates and rendering.</w:t>
+      </w:r>
+      <w:r>
+        <w:rPr>
+          <w:sz w:val="24"/>
+          <w:szCs w:val="24"/>
+        </w:rPr>
+        <w:t xml:space="preserve"> </w:t>
+      </w:r>
+      <w:r>
+        <w:rPr>
+          <w:sz w:val="24"/>
+          <w:szCs w:val="24"/>
+        </w:rPr>
+        <w:t>The key features of this layer:</w:t>
+      </w:r>
+    </w:p>
+    <w:p>
+      <w:pPr>
+        <w:pStyle w:val="ListParagraph"/>
+        <w:numPr>
+          <w:ilvl w:val="0"/>
+          <w:numId w:val="18"/>
+        </w:numPr>
+        <w:jc w:val="both"/>
+        <w:rPr>
+          <w:sz w:val="24"/>
+          <w:szCs w:val="24"/>
+        </w:rPr>
+      </w:pPr>
+      <w:r>
+        <w:rPr>
+          <w:b/>
+          <w:bCs/>
+          <w:sz w:val="24"/>
+          <w:szCs w:val="24"/>
+        </w:rPr>
+        <w:t>Component-based architecture</w:t>
+      </w:r>
+      <w:r>
+        <w:rPr>
+          <w:sz w:val="24"/>
+          <w:szCs w:val="24"/>
+        </w:rPr>
+        <w:t xml:space="preserve"> – </w:t>
+      </w:r>
+      <w:r>
+        <w:rPr>
+          <w:sz w:val="24"/>
+          <w:szCs w:val="24"/>
+        </w:rPr>
+        <w:t xml:space="preserve">The client-side application is built using </w:t>
+      </w:r>
+      <w:proofErr w:type="spellStart"/>
+      <w:r>
+        <w:rPr>
+          <w:sz w:val="24"/>
+          <w:szCs w:val="24"/>
+        </w:rPr>
+        <w:t>React's</w:t>
+      </w:r>
+      <w:proofErr w:type="spellEnd"/>
+      <w:r>
+        <w:rPr>
+          <w:sz w:val="24"/>
+          <w:szCs w:val="24"/>
+        </w:rPr>
+        <w:t xml:space="preserve"> component-based architecture.</w:t>
+      </w:r>
+    </w:p>
+    <w:p>
+      <w:pPr>
+        <w:pStyle w:val="ListParagraph"/>
+        <w:numPr>
+          <w:ilvl w:val="0"/>
+          <w:numId w:val="18"/>
+        </w:numPr>
+        <w:jc w:val="both"/>
+        <w:rPr>
+          <w:sz w:val="24"/>
+          <w:szCs w:val="24"/>
+        </w:rPr>
+      </w:pPr>
+      <w:r>
+        <w:rPr>
+          <w:b/>
+          <w:bCs/>
+          <w:sz w:val="24"/>
+          <w:szCs w:val="24"/>
+        </w:rPr>
+        <w:t>Routing and navigation</w:t>
+      </w:r>
+      <w:r>
+        <w:rPr>
+          <w:sz w:val="24"/>
+          <w:szCs w:val="24"/>
+        </w:rPr>
+        <w:t xml:space="preserve"> – </w:t>
+      </w:r>
+      <w:r>
+        <w:rPr>
+          <w:sz w:val="24"/>
+          <w:szCs w:val="24"/>
+        </w:rPr>
+        <w:t>React Router is utilized to handle client-side navigation. This allows users to navigate between different views or pages within the application without requiring a full page reload. This improves the overall performance and user experience by providing instant transitions.</w:t>
+      </w:r>
+    </w:p>
+    <w:p>
+      <w:pPr>
+        <w:pStyle w:val="ListParagraph"/>
+        <w:numPr>
+          <w:ilvl w:val="0"/>
+          <w:numId w:val="18"/>
+        </w:numPr>
+        <w:jc w:val="both"/>
+        <w:rPr>
+          <w:sz w:val="24"/>
+          <w:szCs w:val="24"/>
+        </w:rPr>
+      </w:pPr>
+      <w:r>
+        <w:rPr>
+          <w:b/>
+          <w:bCs/>
+          <w:sz w:val="24"/>
+          <w:szCs w:val="24"/>
+        </w:rPr>
+        <w:t>React hooks</w:t>
+      </w:r>
+      <w:r>
+        <w:rPr>
+          <w:sz w:val="24"/>
+          <w:szCs w:val="24"/>
+        </w:rPr>
+        <w:t xml:space="preserve"> – </w:t>
+      </w:r>
+      <w:r>
+        <w:rPr>
+          <w:sz w:val="24"/>
+          <w:szCs w:val="24"/>
+        </w:rPr>
+        <w:t xml:space="preserve">React Hooks are leveraged to manage lifecycle events and state in functional components, replacing traditional class-based components. Hooks such as </w:t>
+      </w:r>
+      <w:proofErr w:type="spellStart"/>
+      <w:r>
+        <w:rPr>
+          <w:sz w:val="24"/>
+          <w:szCs w:val="24"/>
+        </w:rPr>
+        <w:t>useState</w:t>
+      </w:r>
+      <w:proofErr w:type="spellEnd"/>
+      <w:r>
+        <w:rPr>
+          <w:sz w:val="24"/>
+          <w:szCs w:val="24"/>
+        </w:rPr>
+        <w:t xml:space="preserve">, </w:t>
+      </w:r>
+      <w:proofErr w:type="spellStart"/>
+      <w:r>
+        <w:rPr>
+          <w:sz w:val="24"/>
+          <w:szCs w:val="24"/>
+        </w:rPr>
+        <w:t>useEffect</w:t>
+      </w:r>
+      <w:proofErr w:type="spellEnd"/>
+      <w:r>
+        <w:rPr>
+          <w:sz w:val="24"/>
+          <w:szCs w:val="24"/>
+        </w:rPr>
+        <w:t xml:space="preserve">, and </w:t>
+      </w:r>
+      <w:proofErr w:type="spellStart"/>
+      <w:r>
+        <w:rPr>
+          <w:sz w:val="24"/>
+          <w:szCs w:val="24"/>
+        </w:rPr>
+        <w:t>useContext</w:t>
+      </w:r>
+      <w:proofErr w:type="spellEnd"/>
+      <w:r>
+        <w:rPr>
+          <w:sz w:val="24"/>
+          <w:szCs w:val="24"/>
+        </w:rPr>
+        <w:t xml:space="preserve"> simplify component logic, improve readability, and make the codebase more concise and maintainable.</w:t>
+      </w:r>
+    </w:p>
+    <w:p>
+      <w:pPr>
+        <w:pStyle w:val="ListParagraph"/>
+        <w:numPr>
+          <w:ilvl w:val="0"/>
+          <w:numId w:val="18"/>
+        </w:numPr>
+        <w:jc w:val="both"/>
+        <w:rPr>
+          <w:sz w:val="24"/>
+          <w:szCs w:val="24"/>
+        </w:rPr>
+      </w:pPr>
+      <w:r>
+        <w:rPr>
+          <w:b/>
+          <w:bCs/>
+          <w:sz w:val="24"/>
+          <w:szCs w:val="24"/>
+        </w:rPr>
+        <w:lastRenderedPageBreak/>
+        <w:t>Integration with backend (</w:t>
+      </w:r>
+      <w:proofErr w:type="spellStart"/>
+      <w:r>
+        <w:rPr>
+          <w:b/>
+          <w:bCs/>
+          <w:sz w:val="24"/>
+          <w:szCs w:val="24"/>
+        </w:rPr>
+        <w:t>SpringBoot</w:t>
+      </w:r>
+      <w:proofErr w:type="spellEnd"/>
+      <w:r>
+        <w:rPr>
+          <w:b/>
+          <w:bCs/>
+          <w:sz w:val="24"/>
+          <w:szCs w:val="24"/>
+        </w:rPr>
+        <w:t>)</w:t>
+      </w:r>
+      <w:r>
+        <w:rPr>
+          <w:sz w:val="24"/>
+          <w:szCs w:val="24"/>
+        </w:rPr>
+        <w:t xml:space="preserve"> – </w:t>
+      </w:r>
+      <w:r>
+        <w:rPr>
+          <w:sz w:val="24"/>
+          <w:szCs w:val="24"/>
+        </w:rPr>
+        <w:t xml:space="preserve">React communicates with the backend (Spring Boot) using </w:t>
+      </w:r>
+      <w:r>
+        <w:rPr>
+          <w:sz w:val="24"/>
+          <w:szCs w:val="24"/>
+        </w:rPr>
+        <w:t>Fetch API</w:t>
+      </w:r>
+      <w:r>
+        <w:rPr>
+          <w:sz w:val="24"/>
+          <w:szCs w:val="24"/>
+        </w:rPr>
+        <w:t xml:space="preserve"> to make HTTP requests to RESTful endpoints. This allows the frontend to send and retrieve data, such as books, authors, and publishers, dynamically without needing to reload the entire page.</w:t>
+      </w:r>
+    </w:p>
+    <w:p>
+      <w:pPr>
+        <w:pStyle w:val="ListParagraph"/>
+        <w:numPr>
+          <w:ilvl w:val="0"/>
+          <w:numId w:val="18"/>
+        </w:numPr>
+        <w:jc w:val="both"/>
+        <w:rPr>
+          <w:sz w:val="24"/>
+          <w:szCs w:val="24"/>
+        </w:rPr>
+      </w:pPr>
+      <w:r>
+        <w:rPr>
+          <w:b/>
+          <w:bCs/>
+          <w:sz w:val="24"/>
+          <w:szCs w:val="24"/>
+        </w:rPr>
+        <w:t>User interaction and feedback</w:t>
+      </w:r>
+      <w:r>
+        <w:rPr>
+          <w:sz w:val="24"/>
+          <w:szCs w:val="24"/>
+        </w:rPr>
+        <w:t xml:space="preserve"> – </w:t>
+      </w:r>
+      <w:r>
+        <w:rPr>
+          <w:sz w:val="24"/>
+          <w:szCs w:val="24"/>
+        </w:rPr>
+        <w:t>Real-time interaction elements such as form validation, loading spinners, and error messages are integrated into the UI to ensure users are informed throughout their interactions. Immediate feedback (</w:t>
+      </w:r>
+      <w:r>
+        <w:rPr>
+          <w:sz w:val="24"/>
+          <w:szCs w:val="24"/>
+        </w:rPr>
+        <w:t xml:space="preserve">errors, </w:t>
+      </w:r>
+      <w:proofErr w:type="spellStart"/>
+      <w:proofErr w:type="gramStart"/>
+      <w:r>
+        <w:rPr>
+          <w:sz w:val="24"/>
+          <w:szCs w:val="24"/>
+        </w:rPr>
+        <w:t>informations</w:t>
+      </w:r>
+      <w:proofErr w:type="spellEnd"/>
+      <w:proofErr w:type="gramEnd"/>
+      <w:r>
+        <w:rPr>
+          <w:sz w:val="24"/>
+          <w:szCs w:val="24"/>
+        </w:rPr>
+        <w:t xml:space="preserve"> or</w:t>
+      </w:r>
+      <w:r>
+        <w:rPr>
+          <w:sz w:val="24"/>
+          <w:szCs w:val="24"/>
+        </w:rPr>
+        <w:t xml:space="preserve"> </w:t>
+      </w:r>
+      <w:r>
+        <w:rPr>
+          <w:sz w:val="24"/>
+          <w:szCs w:val="24"/>
+        </w:rPr>
+        <w:t>confirmations</w:t>
+      </w:r>
+      <w:r>
+        <w:rPr>
+          <w:sz w:val="24"/>
+          <w:szCs w:val="24"/>
+        </w:rPr>
+        <w:t xml:space="preserve">) is displayed </w:t>
+      </w:r>
+      <w:r>
+        <w:rPr>
+          <w:sz w:val="24"/>
+          <w:szCs w:val="24"/>
+        </w:rPr>
+        <w:t>textually in the UI.</w:t>
+      </w:r>
+    </w:p>
+    <w:p>
+      <w:pPr>
+        <w:ind w:firstLine="720"/>
+        <w:jc w:val="both"/>
+        <w:rPr>
+          <w:sz w:val="24"/>
+          <w:szCs w:val="24"/>
+        </w:rPr>
+      </w:pPr>
+    </w:p>
+    <w:p>
+      <w:pPr>
+        <w:ind w:firstLine="720"/>
+        <w:jc w:val="both"/>
+        <w:rPr>
+          <w:sz w:val="24"/>
+          <w:szCs w:val="24"/>
+        </w:rPr>
+      </w:pPr>
+      <w:r>
+        <w:rPr>
+          <w:sz w:val="24"/>
+          <w:szCs w:val="24"/>
+        </w:rPr>
+        <w:t xml:space="preserve">The logic </w:t>
+      </w:r>
+      <w:r>
+        <w:rPr>
+          <w:sz w:val="24"/>
+          <w:szCs w:val="24"/>
+        </w:rPr>
+        <w:t>level</w:t>
+      </w:r>
+      <w:r>
+        <w:rPr>
+          <w:sz w:val="24"/>
+          <w:szCs w:val="24"/>
+        </w:rPr>
+        <w:t xml:space="preserve"> of the Bookstore Management System is implemented using Spring Boot, a powerful and flexible framework that simplifies the development of Java-based backend applications. Spring Boot handles the core business logic, data processing, and interaction between the client-side (React/Vue) and the database. The logic tier is responsible for performing operations such as managing book inventories, author and publisher details</w:t>
+      </w:r>
+      <w:r>
+        <w:rPr>
+          <w:sz w:val="24"/>
+          <w:szCs w:val="24"/>
+        </w:rPr>
+        <w:t>, and user</w:t>
+      </w:r>
+      <w:r>
+        <w:rPr>
+          <w:sz w:val="24"/>
+          <w:szCs w:val="24"/>
+        </w:rPr>
+        <w:t xml:space="preserve"> authentication</w:t>
+      </w:r>
+      <w:r>
+        <w:rPr>
+          <w:sz w:val="24"/>
+          <w:szCs w:val="24"/>
+        </w:rPr>
+        <w:t>.</w:t>
+      </w:r>
+      <w:r>
+        <w:rPr>
+          <w:sz w:val="24"/>
+          <w:szCs w:val="24"/>
+        </w:rPr>
+        <w:t xml:space="preserve"> The key features of this layer are: </w:t>
+      </w:r>
+    </w:p>
+    <w:p>
+      <w:pPr>
+        <w:pStyle w:val="ListParagraph"/>
+        <w:numPr>
+          <w:ilvl w:val="0"/>
+          <w:numId w:val="16"/>
+        </w:numPr>
+        <w:jc w:val="both"/>
+        <w:rPr>
+          <w:sz w:val="24"/>
+          <w:szCs w:val="24"/>
+        </w:rPr>
+      </w:pPr>
+      <w:r>
+        <w:rPr>
+          <w:b/>
+          <w:bCs/>
+          <w:sz w:val="24"/>
+          <w:szCs w:val="24"/>
+        </w:rPr>
+        <w:t>RESTful APIs</w:t>
+      </w:r>
+      <w:r>
+        <w:rPr>
+          <w:sz w:val="24"/>
+          <w:szCs w:val="24"/>
+        </w:rPr>
+        <w:t xml:space="preserve"> –</w:t>
+      </w:r>
+      <w:r>
+        <w:rPr>
+          <w:sz w:val="24"/>
+          <w:szCs w:val="24"/>
+        </w:rPr>
+        <w:t xml:space="preserve"> </w:t>
+      </w:r>
+      <w:r>
+        <w:rPr>
+          <w:sz w:val="24"/>
+          <w:szCs w:val="24"/>
+        </w:rPr>
+        <w:t>The backend exposes a set of RESTful APIs that the frontend communicates with to retrieve and manipulate data</w:t>
+      </w:r>
+      <w:r>
+        <w:rPr>
+          <w:sz w:val="24"/>
+          <w:szCs w:val="24"/>
+        </w:rPr>
+        <w:t xml:space="preserve">. </w:t>
+      </w:r>
+      <w:r>
+        <w:rPr>
+          <w:sz w:val="24"/>
+          <w:szCs w:val="24"/>
+        </w:rPr>
+        <w:t>Endpoints include CRUD operations for books, authors, publishers, and user accounts</w:t>
+      </w:r>
+      <w:r>
+        <w:rPr>
+          <w:sz w:val="24"/>
+          <w:szCs w:val="24"/>
+        </w:rPr>
+        <w:t>.</w:t>
+      </w:r>
+    </w:p>
+    <w:p>
+      <w:pPr>
+        <w:pStyle w:val="ListParagraph"/>
+        <w:numPr>
+          <w:ilvl w:val="0"/>
+          <w:numId w:val="16"/>
+        </w:numPr>
+        <w:jc w:val="both"/>
+        <w:rPr>
+          <w:sz w:val="24"/>
+          <w:szCs w:val="24"/>
+        </w:rPr>
+      </w:pPr>
+      <w:r>
+        <w:rPr>
+          <w:b/>
+          <w:bCs/>
+          <w:sz w:val="24"/>
+          <w:szCs w:val="24"/>
+        </w:rPr>
+        <w:t>Business logic implementation</w:t>
+      </w:r>
+      <w:r>
+        <w:rPr>
+          <w:sz w:val="24"/>
+          <w:szCs w:val="24"/>
+        </w:rPr>
+        <w:t xml:space="preserve"> – </w:t>
+      </w:r>
+      <w:r>
+        <w:rPr>
+          <w:sz w:val="24"/>
+          <w:szCs w:val="24"/>
+        </w:rPr>
+        <w:t>handling book transactions, validating ISBNs, calculating prices, and managing stock levels</w:t>
+      </w:r>
+      <w:r>
+        <w:rPr>
+          <w:sz w:val="24"/>
+          <w:szCs w:val="24"/>
+        </w:rPr>
+        <w:t>, as well as c</w:t>
+      </w:r>
+      <w:r>
+        <w:rPr>
+          <w:sz w:val="24"/>
+          <w:szCs w:val="24"/>
+        </w:rPr>
+        <w:t>ustom logic for managing relationships between authors, publishers, and books is implemented in the service layer.</w:t>
+      </w:r>
+    </w:p>
+    <w:p>
+      <w:pPr>
+        <w:pStyle w:val="ListParagraph"/>
+        <w:numPr>
+          <w:ilvl w:val="0"/>
+          <w:numId w:val="16"/>
+        </w:numPr>
+        <w:jc w:val="both"/>
+        <w:rPr>
+          <w:sz w:val="24"/>
+          <w:szCs w:val="24"/>
+        </w:rPr>
+      </w:pPr>
+      <w:r>
+        <w:rPr>
+          <w:b/>
+          <w:bCs/>
+          <w:sz w:val="24"/>
+          <w:szCs w:val="24"/>
+        </w:rPr>
+        <w:t>Database interaction</w:t>
+      </w:r>
+      <w:r>
+        <w:rPr>
+          <w:sz w:val="24"/>
+          <w:szCs w:val="24"/>
+        </w:rPr>
+        <w:t xml:space="preserve"> – </w:t>
+      </w:r>
+      <w:r>
+        <w:rPr>
+          <w:sz w:val="24"/>
+          <w:szCs w:val="24"/>
+        </w:rPr>
+        <w:t xml:space="preserve">Spring Data JPA is used for efficient data handling through the repository layer, where entities like Book, Author, Publisher </w:t>
+      </w:r>
+      <w:r>
+        <w:rPr>
+          <w:sz w:val="24"/>
+          <w:szCs w:val="24"/>
+        </w:rPr>
+        <w:t xml:space="preserve">and User </w:t>
+      </w:r>
+      <w:r>
+        <w:rPr>
+          <w:sz w:val="24"/>
+          <w:szCs w:val="24"/>
+        </w:rPr>
+        <w:t>are mapped to the database tables. Spring Boot’s automatic configuration minimizes the need for boilerplate code.</w:t>
+      </w:r>
+    </w:p>
+    <w:p>
+      <w:pPr>
+        <w:pStyle w:val="ListParagraph"/>
+        <w:numPr>
+          <w:ilvl w:val="0"/>
+          <w:numId w:val="16"/>
+        </w:numPr>
+        <w:jc w:val="both"/>
+        <w:rPr>
+          <w:sz w:val="24"/>
+          <w:szCs w:val="24"/>
+        </w:rPr>
+      </w:pPr>
+      <w:r>
+        <w:rPr>
+          <w:b/>
+          <w:bCs/>
+          <w:sz w:val="24"/>
+          <w:szCs w:val="24"/>
+        </w:rPr>
+        <w:t>Error handling and validation</w:t>
+      </w:r>
+      <w:r>
+        <w:rPr>
+          <w:sz w:val="24"/>
+          <w:szCs w:val="24"/>
+        </w:rPr>
+        <w:t xml:space="preserve"> – </w:t>
+      </w:r>
+      <w:r>
+        <w:rPr>
+          <w:sz w:val="24"/>
+          <w:szCs w:val="24"/>
+        </w:rPr>
+        <w:t>Exception handling is implemented globally to provide meaningful error messages for various failure scenarios, ensuring a robust and user-friendly experience.</w:t>
+      </w:r>
+      <w:r>
+        <w:rPr>
+          <w:sz w:val="24"/>
+          <w:szCs w:val="24"/>
+        </w:rPr>
+        <w:t xml:space="preserve"> </w:t>
+      </w:r>
+      <w:r>
+        <w:rPr>
+          <w:sz w:val="24"/>
+          <w:szCs w:val="24"/>
+        </w:rPr>
+        <w:t>Input validation, including ISBN format validation, is handled using custom annotations and Spring's validation framework to ensure data integrity.</w:t>
+      </w:r>
+    </w:p>
+    <w:p>
+      <w:pPr>
+        <w:pStyle w:val="ListParagraph"/>
+        <w:ind w:left="1440"/>
+        <w:jc w:val="both"/>
+        <w:rPr>
+          <w:sz w:val="24"/>
+          <w:szCs w:val="24"/>
+        </w:rPr>
+      </w:pPr>
+    </w:p>
+    <w:p>
+      <w:pPr>
+        <w:ind w:firstLine="720"/>
+        <w:jc w:val="both"/>
+        <w:rPr>
+          <w:sz w:val="24"/>
+          <w:szCs w:val="24"/>
+        </w:rPr>
+      </w:pPr>
+      <w:r>
+        <w:rPr>
+          <w:sz w:val="24"/>
+          <w:szCs w:val="24"/>
+        </w:rPr>
+        <w:t xml:space="preserve">The database level is implemented in PostgreSQL. It </w:t>
+      </w:r>
+      <w:r>
+        <w:rPr>
+          <w:sz w:val="24"/>
+          <w:szCs w:val="24"/>
+        </w:rPr>
+        <w:t>serves as the foundation for data storage and management, handling the persistence of entities such as books, authors, publishers, and users.</w:t>
+      </w:r>
+      <w:r>
+        <w:rPr>
+          <w:sz w:val="24"/>
+          <w:szCs w:val="24"/>
+        </w:rPr>
+        <w:t xml:space="preserve"> The key features of this layer:</w:t>
+      </w:r>
+    </w:p>
+    <w:p>
+      <w:pPr>
+        <w:pStyle w:val="ListParagraph"/>
+        <w:numPr>
+          <w:ilvl w:val="0"/>
+          <w:numId w:val="17"/>
+        </w:numPr>
+        <w:jc w:val="both"/>
+        <w:rPr>
+          <w:sz w:val="24"/>
+          <w:szCs w:val="24"/>
+        </w:rPr>
+      </w:pPr>
+      <w:r>
+        <w:rPr>
+          <w:b/>
+          <w:bCs/>
+          <w:sz w:val="24"/>
+          <w:szCs w:val="24"/>
+        </w:rPr>
+        <w:t>Data modelling</w:t>
+      </w:r>
+      <w:r>
+        <w:rPr>
+          <w:sz w:val="24"/>
+          <w:szCs w:val="24"/>
+        </w:rPr>
+        <w:t xml:space="preserve"> – </w:t>
+      </w:r>
+      <w:r>
+        <w:rPr>
+          <w:sz w:val="24"/>
+          <w:szCs w:val="24"/>
+        </w:rPr>
+        <w:t>The database schema is designed to accurately reflect the relationships between entities in the system. Tables are created to represent Books, Authors, Publishers, Users, and other relevant entities.</w:t>
+      </w:r>
+    </w:p>
+    <w:p>
+      <w:pPr>
+        <w:pStyle w:val="ListParagraph"/>
+        <w:numPr>
+          <w:ilvl w:val="0"/>
+          <w:numId w:val="17"/>
+        </w:numPr>
+        <w:jc w:val="both"/>
+        <w:rPr>
+          <w:sz w:val="24"/>
+          <w:szCs w:val="24"/>
+        </w:rPr>
+      </w:pPr>
+      <w:r>
+        <w:rPr>
+          <w:b/>
+          <w:bCs/>
+          <w:sz w:val="24"/>
+          <w:szCs w:val="24"/>
+        </w:rPr>
+        <w:t>Relational database</w:t>
+      </w:r>
+      <w:r>
+        <w:rPr>
+          <w:sz w:val="24"/>
+          <w:szCs w:val="24"/>
+        </w:rPr>
+        <w:t xml:space="preserve"> – </w:t>
+      </w:r>
+      <w:r>
+        <w:rPr>
+          <w:sz w:val="24"/>
+          <w:szCs w:val="24"/>
+        </w:rPr>
+        <w:t>PostgreSQL supports a fully relational model, where tables are linked through foreign keys. For example, each book is linked to its author and publisher through foreign key constraints, ensuring referential integrity.</w:t>
+      </w:r>
+    </w:p>
+    <w:p>
+      <w:pPr>
+        <w:pStyle w:val="ListParagraph"/>
+        <w:numPr>
+          <w:ilvl w:val="0"/>
+          <w:numId w:val="17"/>
+        </w:numPr>
+        <w:jc w:val="both"/>
+        <w:rPr>
+          <w:sz w:val="24"/>
+          <w:szCs w:val="24"/>
+        </w:rPr>
+      </w:pPr>
+      <w:r>
+        <w:rPr>
+          <w:b/>
+          <w:bCs/>
+          <w:sz w:val="24"/>
+          <w:szCs w:val="24"/>
+        </w:rPr>
+        <w:t>Data integrity</w:t>
+      </w:r>
+      <w:r>
+        <w:rPr>
+          <w:sz w:val="24"/>
+          <w:szCs w:val="24"/>
+        </w:rPr>
+        <w:t xml:space="preserve"> - </w:t>
+      </w:r>
+      <w:r>
+        <w:rPr>
+          <w:sz w:val="24"/>
+          <w:szCs w:val="24"/>
+        </w:rPr>
+        <w:t>Data integrity is enforced using primary keys to uniquely identify records and foreign keys to enforce relationships between entities.</w:t>
+      </w:r>
+      <w:r>
+        <w:rPr>
+          <w:sz w:val="24"/>
+          <w:szCs w:val="24"/>
+        </w:rPr>
+        <w:t xml:space="preserve"> </w:t>
+      </w:r>
+      <w:r>
+        <w:rPr>
+          <w:sz w:val="24"/>
+          <w:szCs w:val="24"/>
+        </w:rPr>
+        <w:t xml:space="preserve">Unique constraints are used to ensure that fields like ISBN numbers for books and </w:t>
+      </w:r>
+      <w:r>
+        <w:rPr>
+          <w:sz w:val="24"/>
+          <w:szCs w:val="24"/>
+        </w:rPr>
+        <w:t>usernames</w:t>
+      </w:r>
+      <w:r>
+        <w:rPr>
+          <w:sz w:val="24"/>
+          <w:szCs w:val="24"/>
+        </w:rPr>
+        <w:t xml:space="preserve"> remain unique.</w:t>
+      </w:r>
+    </w:p>
+    <w:p>
+      <w:pPr>
+        <w:pStyle w:val="ListParagraph"/>
+        <w:numPr>
+          <w:ilvl w:val="0"/>
+          <w:numId w:val="17"/>
+        </w:numPr>
+        <w:jc w:val="both"/>
+        <w:rPr>
+          <w:sz w:val="24"/>
+          <w:szCs w:val="24"/>
+        </w:rPr>
+      </w:pPr>
+      <w:r>
+        <w:rPr>
+          <w:b/>
+          <w:bCs/>
+          <w:sz w:val="24"/>
+          <w:szCs w:val="24"/>
+        </w:rPr>
+        <w:lastRenderedPageBreak/>
+        <w:t xml:space="preserve">Database integration using </w:t>
+      </w:r>
+      <w:proofErr w:type="spellStart"/>
+      <w:r>
+        <w:rPr>
+          <w:b/>
+          <w:bCs/>
+          <w:sz w:val="24"/>
+          <w:szCs w:val="24"/>
+        </w:rPr>
+        <w:t>SpringBoot</w:t>
+      </w:r>
+      <w:proofErr w:type="spellEnd"/>
+      <w:r>
+        <w:rPr>
+          <w:sz w:val="24"/>
+          <w:szCs w:val="24"/>
+        </w:rPr>
+        <w:t xml:space="preserve"> – </w:t>
+      </w:r>
+      <w:r>
+        <w:rPr>
+          <w:sz w:val="24"/>
+          <w:szCs w:val="24"/>
+        </w:rPr>
+        <w:t>The database is seamlessly integrated with the Spring Boot application using Spring Data JPA, which provides an abstraction layer over raw SQL queries and simplifies database interaction.</w:t>
+      </w:r>
+      <w:r>
+        <w:rPr>
+          <w:sz w:val="24"/>
+          <w:szCs w:val="24"/>
+        </w:rPr>
+        <w:t xml:space="preserve"> </w:t>
+      </w:r>
+      <w:r>
+        <w:rPr>
+          <w:sz w:val="24"/>
+          <w:szCs w:val="24"/>
+        </w:rPr>
+        <w:t>Hibernate</w:t>
+      </w:r>
+      <w:r>
+        <w:rPr>
+          <w:sz w:val="24"/>
+          <w:szCs w:val="24"/>
+        </w:rPr>
+        <w:t xml:space="preserve"> is </w:t>
+      </w:r>
+      <w:r>
+        <w:rPr>
+          <w:sz w:val="24"/>
+          <w:szCs w:val="24"/>
+        </w:rPr>
+        <w:t>the JPA implementation used for ORM (Object-Relational Mapping), allowing entities in the Spring Boot application to map directly to PostgreSQL tables.</w:t>
+      </w:r>
     </w:p>
     <w:p>
       <w:pPr>
@@ -3676,7 +4896,7 @@
           <w:szCs w:val="28"/>
         </w:rPr>
       </w:pPr>
-      <w:bookmarkStart w:id="28" w:name="_Toc193146489"/>
+      <w:bookmarkStart w:id="31" w:name="_Toc193217169"/>
       <w:r>
         <w:rPr>
           <w:sz w:val="28"/>
@@ -3684,7 +4904,7 @@
         </w:rPr>
         <w:t>Diagrams</w:t>
       </w:r>
-      <w:bookmarkEnd w:id="28"/>
+      <w:bookmarkEnd w:id="31"/>
     </w:p>
     <w:p>
       <w:pPr>
@@ -3733,7 +4953,6 @@
           <w:b/>
           <w:noProof/>
         </w:rPr>
-        <w:lastRenderedPageBreak/>
         <w:drawing>
           <wp:inline distT="0" distB="0" distL="0" distR="0" wp14:anchorId="63F7DB9F" wp14:editId="4459E92B">
             <wp:extent cx="3367454" cy="3026751"/>
@@ -3844,7 +5063,7 @@
           <w:szCs w:val="22"/>
         </w:rPr>
       </w:pPr>
-      <w:bookmarkStart w:id="29" w:name="_Toc193146490"/>
+      <w:bookmarkStart w:id="32" w:name="_Toc193217170"/>
       <w:r>
         <w:rPr>
           <w:sz w:val="28"/>
@@ -3859,7 +5078,7 @@
         </w:rPr>
         <w:t>Design</w:t>
       </w:r>
-      <w:bookmarkEnd w:id="29"/>
+      <w:bookmarkEnd w:id="32"/>
     </w:p>
     <w:p>
       <w:pPr>
@@ -3894,8 +5113,9 @@
       <w:pPr>
         <w:pStyle w:val="Heading2"/>
       </w:pPr>
-      <w:bookmarkStart w:id="30" w:name="_Toc193146491"/>
-      <w:r>
+      <w:bookmarkStart w:id="33" w:name="_Toc193217171"/>
+      <w:r>
+        <w:lastRenderedPageBreak/>
         <w:t>Package</w:t>
       </w:r>
       <w:r>
@@ -3904,7 +5124,7 @@
       <w:r>
         <w:t>Class Diagram</w:t>
       </w:r>
-      <w:bookmarkEnd w:id="30"/>
+      <w:bookmarkEnd w:id="33"/>
     </w:p>
     <w:p>
       <w:pPr>
@@ -4008,11 +5228,11 @@
       <w:pPr>
         <w:pStyle w:val="Heading1"/>
       </w:pPr>
-      <w:bookmarkStart w:id="31" w:name="_Toc193146492"/>
+      <w:bookmarkStart w:id="34" w:name="_Toc193217172"/>
       <w:r>
         <w:t>Data Model</w:t>
       </w:r>
-      <w:bookmarkEnd w:id="31"/>
+      <w:bookmarkEnd w:id="34"/>
       <w:r>
         <w:t xml:space="preserve"> </w:t>
       </w:r>
@@ -4075,11 +5295,11 @@
       <w:pPr>
         <w:pStyle w:val="Heading1"/>
       </w:pPr>
-      <w:bookmarkStart w:id="32" w:name="_Toc193146493"/>
+      <w:bookmarkStart w:id="35" w:name="_Toc193217173"/>
       <w:r>
         <w:t>Bibliography</w:t>
       </w:r>
-      <w:bookmarkEnd w:id="32"/>
+      <w:bookmarkEnd w:id="35"/>
     </w:p>
     <w:p/>
     <w:p>
@@ -4199,12 +5419,26 @@
         </w:numPr>
         <w:jc w:val="both"/>
       </w:pPr>
+      <w:hyperlink r:id="rId24" w:history="1">
+        <w:r>
+          <w:rPr>
+            <w:rStyle w:val="Hyperlink"/>
+          </w:rPr>
+          <w:t>https://app.diagrams.net/</w:t>
+        </w:r>
+      </w:hyperlink>
+    </w:p>
+    <w:p>
+      <w:pPr>
+        <w:pStyle w:val="ListParagraph"/>
+        <w:jc w:val="both"/>
+      </w:pPr>
     </w:p>
     <w:sectPr>
-      <w:headerReference w:type="default" r:id="rId24"/>
-      <w:footerReference w:type="default" r:id="rId25"/>
-      <w:headerReference w:type="first" r:id="rId26"/>
-      <w:footerReference w:type="first" r:id="rId27"/>
+      <w:headerReference w:type="default" r:id="rId25"/>
+      <w:footerReference w:type="default" r:id="rId26"/>
+      <w:headerReference w:type="first" r:id="rId27"/>
+      <w:footerReference w:type="first" r:id="rId28"/>
       <w:pgSz w:w="12240" w:h="15840" w:code="1"/>
       <w:pgMar w:top="1440" w:right="1440" w:bottom="1440" w:left="1440" w:header="720" w:footer="720" w:gutter="0"/>
       <w:cols w:space="720"/>
@@ -5026,6 +6260,178 @@
     </w:lvl>
   </w:abstractNum>
   <w:abstractNum w:abstractNumId="5" w15:restartNumberingAfterBreak="0">
+    <w:nsid w:val="25A61792"/>
+    <w:multiLevelType w:val="hybridMultilevel"/>
+    <w:tmpl w:val="FF760C2A"/>
+    <w:lvl w:ilvl="0" w:tplc="0409000F">
+      <w:start w:val="1"/>
+      <w:numFmt w:val="decimal"/>
+      <w:lvlText w:val="%1."/>
+      <w:lvlJc w:val="left"/>
+      <w:pPr>
+        <w:ind w:left="1440" w:hanging="360"/>
+      </w:pPr>
+    </w:lvl>
+    <w:lvl w:ilvl="1" w:tplc="04090019" w:tentative="1">
+      <w:start w:val="1"/>
+      <w:numFmt w:val="lowerLetter"/>
+      <w:lvlText w:val="%2."/>
+      <w:lvlJc w:val="left"/>
+      <w:pPr>
+        <w:ind w:left="2160" w:hanging="360"/>
+      </w:pPr>
+    </w:lvl>
+    <w:lvl w:ilvl="2" w:tplc="0409001B" w:tentative="1">
+      <w:start w:val="1"/>
+      <w:numFmt w:val="lowerRoman"/>
+      <w:lvlText w:val="%3."/>
+      <w:lvlJc w:val="right"/>
+      <w:pPr>
+        <w:ind w:left="2880" w:hanging="180"/>
+      </w:pPr>
+    </w:lvl>
+    <w:lvl w:ilvl="3" w:tplc="0409000F" w:tentative="1">
+      <w:start w:val="1"/>
+      <w:numFmt w:val="decimal"/>
+      <w:lvlText w:val="%4."/>
+      <w:lvlJc w:val="left"/>
+      <w:pPr>
+        <w:ind w:left="3600" w:hanging="360"/>
+      </w:pPr>
+    </w:lvl>
+    <w:lvl w:ilvl="4" w:tplc="04090019" w:tentative="1">
+      <w:start w:val="1"/>
+      <w:numFmt w:val="lowerLetter"/>
+      <w:lvlText w:val="%5."/>
+      <w:lvlJc w:val="left"/>
+      <w:pPr>
+        <w:ind w:left="4320" w:hanging="360"/>
+      </w:pPr>
+    </w:lvl>
+    <w:lvl w:ilvl="5" w:tplc="0409001B" w:tentative="1">
+      <w:start w:val="1"/>
+      <w:numFmt w:val="lowerRoman"/>
+      <w:lvlText w:val="%6."/>
+      <w:lvlJc w:val="right"/>
+      <w:pPr>
+        <w:ind w:left="5040" w:hanging="180"/>
+      </w:pPr>
+    </w:lvl>
+    <w:lvl w:ilvl="6" w:tplc="0409000F" w:tentative="1">
+      <w:start w:val="1"/>
+      <w:numFmt w:val="decimal"/>
+      <w:lvlText w:val="%7."/>
+      <w:lvlJc w:val="left"/>
+      <w:pPr>
+        <w:ind w:left="5760" w:hanging="360"/>
+      </w:pPr>
+    </w:lvl>
+    <w:lvl w:ilvl="7" w:tplc="04090019" w:tentative="1">
+      <w:start w:val="1"/>
+      <w:numFmt w:val="lowerLetter"/>
+      <w:lvlText w:val="%8."/>
+      <w:lvlJc w:val="left"/>
+      <w:pPr>
+        <w:ind w:left="6480" w:hanging="360"/>
+      </w:pPr>
+    </w:lvl>
+    <w:lvl w:ilvl="8" w:tplc="0409001B" w:tentative="1">
+      <w:start w:val="1"/>
+      <w:numFmt w:val="lowerRoman"/>
+      <w:lvlText w:val="%9."/>
+      <w:lvlJc w:val="right"/>
+      <w:pPr>
+        <w:ind w:left="7200" w:hanging="180"/>
+      </w:pPr>
+    </w:lvl>
+  </w:abstractNum>
+  <w:abstractNum w:abstractNumId="6" w15:restartNumberingAfterBreak="0">
+    <w:nsid w:val="2EE7103A"/>
+    <w:multiLevelType w:val="hybridMultilevel"/>
+    <w:tmpl w:val="5E8800D0"/>
+    <w:lvl w:ilvl="0" w:tplc="0409000F">
+      <w:start w:val="1"/>
+      <w:numFmt w:val="decimal"/>
+      <w:lvlText w:val="%1."/>
+      <w:lvlJc w:val="left"/>
+      <w:pPr>
+        <w:ind w:left="1440" w:hanging="360"/>
+      </w:pPr>
+    </w:lvl>
+    <w:lvl w:ilvl="1" w:tplc="04090019" w:tentative="1">
+      <w:start w:val="1"/>
+      <w:numFmt w:val="lowerLetter"/>
+      <w:lvlText w:val="%2."/>
+      <w:lvlJc w:val="left"/>
+      <w:pPr>
+        <w:ind w:left="2160" w:hanging="360"/>
+      </w:pPr>
+    </w:lvl>
+    <w:lvl w:ilvl="2" w:tplc="0409001B" w:tentative="1">
+      <w:start w:val="1"/>
+      <w:numFmt w:val="lowerRoman"/>
+      <w:lvlText w:val="%3."/>
+      <w:lvlJc w:val="right"/>
+      <w:pPr>
+        <w:ind w:left="2880" w:hanging="180"/>
+      </w:pPr>
+    </w:lvl>
+    <w:lvl w:ilvl="3" w:tplc="0409000F" w:tentative="1">
+      <w:start w:val="1"/>
+      <w:numFmt w:val="decimal"/>
+      <w:lvlText w:val="%4."/>
+      <w:lvlJc w:val="left"/>
+      <w:pPr>
+        <w:ind w:left="3600" w:hanging="360"/>
+      </w:pPr>
+    </w:lvl>
+    <w:lvl w:ilvl="4" w:tplc="04090019" w:tentative="1">
+      <w:start w:val="1"/>
+      <w:numFmt w:val="lowerLetter"/>
+      <w:lvlText w:val="%5."/>
+      <w:lvlJc w:val="left"/>
+      <w:pPr>
+        <w:ind w:left="4320" w:hanging="360"/>
+      </w:pPr>
+    </w:lvl>
+    <w:lvl w:ilvl="5" w:tplc="0409001B" w:tentative="1">
+      <w:start w:val="1"/>
+      <w:numFmt w:val="lowerRoman"/>
+      <w:lvlText w:val="%6."/>
+      <w:lvlJc w:val="right"/>
+      <w:pPr>
+        <w:ind w:left="5040" w:hanging="180"/>
+      </w:pPr>
+    </w:lvl>
+    <w:lvl w:ilvl="6" w:tplc="0409000F" w:tentative="1">
+      <w:start w:val="1"/>
+      <w:numFmt w:val="decimal"/>
+      <w:lvlText w:val="%7."/>
+      <w:lvlJc w:val="left"/>
+      <w:pPr>
+        <w:ind w:left="5760" w:hanging="360"/>
+      </w:pPr>
+    </w:lvl>
+    <w:lvl w:ilvl="7" w:tplc="04090019" w:tentative="1">
+      <w:start w:val="1"/>
+      <w:numFmt w:val="lowerLetter"/>
+      <w:lvlText w:val="%8."/>
+      <w:lvlJc w:val="left"/>
+      <w:pPr>
+        <w:ind w:left="6480" w:hanging="360"/>
+      </w:pPr>
+    </w:lvl>
+    <w:lvl w:ilvl="8" w:tplc="0409001B" w:tentative="1">
+      <w:start w:val="1"/>
+      <w:numFmt w:val="lowerRoman"/>
+      <w:lvlText w:val="%9."/>
+      <w:lvlJc w:val="right"/>
+      <w:pPr>
+        <w:ind w:left="7200" w:hanging="180"/>
+      </w:pPr>
+    </w:lvl>
+  </w:abstractNum>
+  <w:abstractNum w:abstractNumId="7" w15:restartNumberingAfterBreak="0">
     <w:nsid w:val="360A4E4B"/>
     <w:multiLevelType w:val="multilevel"/>
     <w:tmpl w:val="9D8A65BC"/>
@@ -5138,7 +6544,7 @@
       </w:rPr>
     </w:lvl>
   </w:abstractNum>
-  <w:abstractNum w:abstractNumId="6" w15:restartNumberingAfterBreak="0">
+  <w:abstractNum w:abstractNumId="8" w15:restartNumberingAfterBreak="0">
     <w:nsid w:val="392D3660"/>
     <w:multiLevelType w:val="hybridMultilevel"/>
     <w:tmpl w:val="603C7CDE"/>
@@ -5251,7 +6657,7 @@
       </w:rPr>
     </w:lvl>
   </w:abstractNum>
-  <w:abstractNum w:abstractNumId="7" w15:restartNumberingAfterBreak="0">
+  <w:abstractNum w:abstractNumId="9" w15:restartNumberingAfterBreak="0">
     <w:nsid w:val="3E1E58AD"/>
     <w:multiLevelType w:val="hybridMultilevel"/>
     <w:tmpl w:val="62F84536"/>
@@ -5337,7 +6743,7 @@
       </w:pPr>
     </w:lvl>
   </w:abstractNum>
-  <w:abstractNum w:abstractNumId="8" w15:restartNumberingAfterBreak="0">
+  <w:abstractNum w:abstractNumId="10" w15:restartNumberingAfterBreak="0">
     <w:nsid w:val="40A07602"/>
     <w:multiLevelType w:val="hybridMultilevel"/>
     <w:tmpl w:val="08506354"/>
@@ -5423,7 +6829,7 @@
       </w:pPr>
     </w:lvl>
   </w:abstractNum>
-  <w:abstractNum w:abstractNumId="9" w15:restartNumberingAfterBreak="0">
+  <w:abstractNum w:abstractNumId="11" w15:restartNumberingAfterBreak="0">
     <w:nsid w:val="534E2019"/>
     <w:multiLevelType w:val="hybridMultilevel"/>
     <w:tmpl w:val="F99A0C4A"/>
@@ -5512,7 +6918,7 @@
       </w:pPr>
     </w:lvl>
   </w:abstractNum>
-  <w:abstractNum w:abstractNumId="10" w15:restartNumberingAfterBreak="0">
+  <w:abstractNum w:abstractNumId="12" w15:restartNumberingAfterBreak="0">
     <w:nsid w:val="58D10C06"/>
     <w:multiLevelType w:val="hybridMultilevel"/>
     <w:tmpl w:val="CE2886F4"/>
@@ -5598,7 +7004,7 @@
       </w:pPr>
     </w:lvl>
   </w:abstractNum>
-  <w:abstractNum w:abstractNumId="11" w15:restartNumberingAfterBreak="0">
+  <w:abstractNum w:abstractNumId="13" w15:restartNumberingAfterBreak="0">
     <w:nsid w:val="592F292D"/>
     <w:multiLevelType w:val="hybridMultilevel"/>
     <w:tmpl w:val="243C733A"/>
@@ -5711,7 +7117,93 @@
       </w:rPr>
     </w:lvl>
   </w:abstractNum>
-  <w:abstractNum w:abstractNumId="12" w15:restartNumberingAfterBreak="0">
+  <w:abstractNum w:abstractNumId="14" w15:restartNumberingAfterBreak="0">
+    <w:nsid w:val="71E53565"/>
+    <w:multiLevelType w:val="hybridMultilevel"/>
+    <w:tmpl w:val="1F30C790"/>
+    <w:lvl w:ilvl="0" w:tplc="0409000F">
+      <w:start w:val="1"/>
+      <w:numFmt w:val="decimal"/>
+      <w:lvlText w:val="%1."/>
+      <w:lvlJc w:val="left"/>
+      <w:pPr>
+        <w:ind w:left="1440" w:hanging="360"/>
+      </w:pPr>
+    </w:lvl>
+    <w:lvl w:ilvl="1" w:tplc="04090019" w:tentative="1">
+      <w:start w:val="1"/>
+      <w:numFmt w:val="lowerLetter"/>
+      <w:lvlText w:val="%2."/>
+      <w:lvlJc w:val="left"/>
+      <w:pPr>
+        <w:ind w:left="2160" w:hanging="360"/>
+      </w:pPr>
+    </w:lvl>
+    <w:lvl w:ilvl="2" w:tplc="0409001B" w:tentative="1">
+      <w:start w:val="1"/>
+      <w:numFmt w:val="lowerRoman"/>
+      <w:lvlText w:val="%3."/>
+      <w:lvlJc w:val="right"/>
+      <w:pPr>
+        <w:ind w:left="2880" w:hanging="180"/>
+      </w:pPr>
+    </w:lvl>
+    <w:lvl w:ilvl="3" w:tplc="0409000F" w:tentative="1">
+      <w:start w:val="1"/>
+      <w:numFmt w:val="decimal"/>
+      <w:lvlText w:val="%4."/>
+      <w:lvlJc w:val="left"/>
+      <w:pPr>
+        <w:ind w:left="3600" w:hanging="360"/>
+      </w:pPr>
+    </w:lvl>
+    <w:lvl w:ilvl="4" w:tplc="04090019" w:tentative="1">
+      <w:start w:val="1"/>
+      <w:numFmt w:val="lowerLetter"/>
+      <w:lvlText w:val="%5."/>
+      <w:lvlJc w:val="left"/>
+      <w:pPr>
+        <w:ind w:left="4320" w:hanging="360"/>
+      </w:pPr>
+    </w:lvl>
+    <w:lvl w:ilvl="5" w:tplc="0409001B" w:tentative="1">
+      <w:start w:val="1"/>
+      <w:numFmt w:val="lowerRoman"/>
+      <w:lvlText w:val="%6."/>
+      <w:lvlJc w:val="right"/>
+      <w:pPr>
+        <w:ind w:left="5040" w:hanging="180"/>
+      </w:pPr>
+    </w:lvl>
+    <w:lvl w:ilvl="6" w:tplc="0409000F" w:tentative="1">
+      <w:start w:val="1"/>
+      <w:numFmt w:val="decimal"/>
+      <w:lvlText w:val="%7."/>
+      <w:lvlJc w:val="left"/>
+      <w:pPr>
+        <w:ind w:left="5760" w:hanging="360"/>
+      </w:pPr>
+    </w:lvl>
+    <w:lvl w:ilvl="7" w:tplc="04090019" w:tentative="1">
+      <w:start w:val="1"/>
+      <w:numFmt w:val="lowerLetter"/>
+      <w:lvlText w:val="%8."/>
+      <w:lvlJc w:val="left"/>
+      <w:pPr>
+        <w:ind w:left="6480" w:hanging="360"/>
+      </w:pPr>
+    </w:lvl>
+    <w:lvl w:ilvl="8" w:tplc="0409001B" w:tentative="1">
+      <w:start w:val="1"/>
+      <w:numFmt w:val="lowerRoman"/>
+      <w:lvlText w:val="%9."/>
+      <w:lvlJc w:val="right"/>
+      <w:pPr>
+        <w:ind w:left="7200" w:hanging="180"/>
+      </w:pPr>
+    </w:lvl>
+  </w:abstractNum>
+  <w:abstractNum w:abstractNumId="15" w15:restartNumberingAfterBreak="0">
     <w:nsid w:val="71FE7E12"/>
     <w:multiLevelType w:val="hybridMultilevel"/>
     <w:tmpl w:val="08866ECE"/>
@@ -5824,7 +7316,7 @@
       </w:rPr>
     </w:lvl>
   </w:abstractNum>
-  <w:abstractNum w:abstractNumId="13" w15:restartNumberingAfterBreak="0">
+  <w:abstractNum w:abstractNumId="16" w15:restartNumberingAfterBreak="0">
     <w:nsid w:val="720C739C"/>
     <w:multiLevelType w:val="hybridMultilevel"/>
     <w:tmpl w:val="3C1C65B6"/>
@@ -5913,7 +7405,7 @@
       </w:pPr>
     </w:lvl>
   </w:abstractNum>
-  <w:abstractNum w:abstractNumId="14" w15:restartNumberingAfterBreak="0">
+  <w:abstractNum w:abstractNumId="17" w15:restartNumberingAfterBreak="0">
     <w:nsid w:val="7E1A7400"/>
     <w:multiLevelType w:val="multilevel"/>
     <w:tmpl w:val="D9F2B2EA"/>
@@ -6030,46 +7522,55 @@
     <w:abstractNumId w:val="0"/>
   </w:num>
   <w:num w:numId="2" w16cid:durableId="461928848">
-    <w:abstractNumId w:val="5"/>
+    <w:abstractNumId w:val="7"/>
   </w:num>
   <w:num w:numId="3" w16cid:durableId="1647122838">
     <w:abstractNumId w:val="2"/>
   </w:num>
   <w:num w:numId="4" w16cid:durableId="878737952">
-    <w:abstractNumId w:val="9"/>
+    <w:abstractNumId w:val="11"/>
   </w:num>
   <w:num w:numId="5" w16cid:durableId="479734633">
-    <w:abstractNumId w:val="13"/>
+    <w:abstractNumId w:val="16"/>
   </w:num>
   <w:num w:numId="6" w16cid:durableId="1582376543">
     <w:abstractNumId w:val="4"/>
   </w:num>
   <w:num w:numId="7" w16cid:durableId="44254186">
-    <w:abstractNumId w:val="14"/>
+    <w:abstractNumId w:val="17"/>
   </w:num>
   <w:num w:numId="8" w16cid:durableId="457181691">
     <w:abstractNumId w:val="3"/>
   </w:num>
   <w:num w:numId="9" w16cid:durableId="1295670857">
-    <w:abstractNumId w:val="11"/>
+    <w:abstractNumId w:val="13"/>
   </w:num>
   <w:num w:numId="10" w16cid:durableId="1489521692">
     <w:abstractNumId w:val="1"/>
   </w:num>
   <w:num w:numId="11" w16cid:durableId="752778624">
+    <w:abstractNumId w:val="15"/>
+  </w:num>
+  <w:num w:numId="12" w16cid:durableId="115490674">
+    <w:abstractNumId w:val="9"/>
+  </w:num>
+  <w:num w:numId="13" w16cid:durableId="437723305">
+    <w:abstractNumId w:val="8"/>
+  </w:num>
+  <w:num w:numId="14" w16cid:durableId="1628580230">
+    <w:abstractNumId w:val="10"/>
+  </w:num>
+  <w:num w:numId="15" w16cid:durableId="1618876692">
     <w:abstractNumId w:val="12"/>
   </w:num>
-  <w:num w:numId="12" w16cid:durableId="115490674">
-    <w:abstractNumId w:val="7"/>
+  <w:num w:numId="16" w16cid:durableId="1487742475">
+    <w:abstractNumId w:val="5"/>
   </w:num>
-  <w:num w:numId="13" w16cid:durableId="437723305">
+  <w:num w:numId="17" w16cid:durableId="1844320373">
+    <w:abstractNumId w:val="14"/>
+  </w:num>
+  <w:num w:numId="18" w16cid:durableId="953829748">
     <w:abstractNumId w:val="6"/>
-  </w:num>
-  <w:num w:numId="14" w16cid:durableId="1628580230">
-    <w:abstractNumId w:val="8"/>
-  </w:num>
-  <w:num w:numId="15" w16cid:durableId="1618876692">
-    <w:abstractNumId w:val="10"/>
   </w:num>
 </w:numbering>
 </file>
@@ -6656,7 +8157,6 @@
   <w:style w:type="character" w:default="1" w:styleId="DefaultParagraphFont">
     <w:name w:val="Default Paragraph Font"/>
     <w:uiPriority w:val="1"/>
-    <w:semiHidden/>
     <w:unhideWhenUsed/>
   </w:style>
   <w:style w:type="table" w:default="1" w:styleId="TableNormal">

</xml_diff>

<commit_message>
doc done + cleanup
</commit_message>
<xml_diff>
--- a/Doc.docx
+++ b/Doc.docx
@@ -2494,6 +2494,25 @@
     </w:p>
     <w:p>
       <w:pPr>
+        <w:widowControl/>
+        <w:spacing w:after="200" w:line="276" w:lineRule="auto"/>
+        <w:rPr>
+          <w:sz w:val="24"/>
+          <w:szCs w:val="24"/>
+          <w:lang w:eastAsia="en-GB"/>
+        </w:rPr>
+      </w:pPr>
+      <w:r>
+        <w:rPr>
+          <w:sz w:val="24"/>
+          <w:szCs w:val="24"/>
+          <w:lang w:eastAsia="en-GB"/>
+        </w:rPr>
+        <w:br w:type="page"/>
+      </w:r>
+    </w:p>
+    <w:p>
+      <w:pPr>
         <w:pStyle w:val="ListParagraph"/>
         <w:jc w:val="both"/>
         <w:rPr>
@@ -2517,7 +2536,6 @@
           <w:sz w:val="32"/>
           <w:szCs w:val="24"/>
         </w:rPr>
-        <w:lastRenderedPageBreak/>
         <w:t>Use-Case Model</w:t>
       </w:r>
       <w:bookmarkEnd w:id="25"/>
@@ -2796,6 +2814,7 @@
               <w:jc w:val="center"/>
             </w:pPr>
             <w:r>
+              <w:lastRenderedPageBreak/>
               <w:t>Login</w:t>
             </w:r>
           </w:p>
@@ -2861,7 +2880,6 @@
               <w:jc w:val="center"/>
             </w:pPr>
             <w:r>
-              <w:lastRenderedPageBreak/>
               <w:t>Fetch all entities*</w:t>
             </w:r>
           </w:p>
@@ -3222,13 +3240,7 @@
               <w:cnfStyle w:val="000000100000" w:firstRow="0" w:lastRow="0" w:firstColumn="0" w:lastColumn="0" w:oddVBand="0" w:evenVBand="0" w:oddHBand="1" w:evenHBand="0" w:firstRowFirstColumn="0" w:firstRowLastColumn="0" w:lastRowFirstColumn="0" w:lastRowLastColumn="0"/>
             </w:pPr>
             <w:r>
-              <w:t xml:space="preserve">Any errors that appear at the database level </w:t>
-            </w:r>
-            <w:r>
-              <w:t>(unique constraint violation error)</w:t>
-            </w:r>
-            <w:r>
-              <w:t xml:space="preserve"> or at the logic layer (validation errors) are reported in the GUI.</w:t>
+              <w:t>Any errors that appear at the database level (unique constraint violation error) or at the logic layer (validation errors) are reported in the GUI.</w:t>
             </w:r>
           </w:p>
         </w:tc>
@@ -3538,10 +3550,7 @@
               <w:cnfStyle w:val="000000100000" w:firstRow="0" w:lastRow="0" w:firstColumn="0" w:lastColumn="0" w:oddVBand="0" w:evenVBand="0" w:oddHBand="1" w:evenHBand="0" w:firstRowFirstColumn="0" w:firstRowLastColumn="0" w:lastRowFirstColumn="0" w:lastRowLastColumn="0"/>
             </w:pPr>
             <w:r>
-              <w:t>Any errors that happen during the fetching are reported in the GUI</w:t>
-            </w:r>
-            <w:r>
-              <w:t>. There should always be at least one admin (user) of the system.</w:t>
+              <w:t>Any errors that happen during the fetching are reported in the GUI. There should always be at least one admin (user) of the system.</w:t>
             </w:r>
           </w:p>
         </w:tc>
@@ -3557,10 +3566,7 @@
               <w:jc w:val="center"/>
             </w:pPr>
             <w:r>
-              <w:t xml:space="preserve">Insert a new </w:t>
-            </w:r>
-            <w:r>
-              <w:t>user</w:t>
+              <w:t>Insert a new user</w:t>
             </w:r>
           </w:p>
         </w:tc>
@@ -3574,13 +3580,7 @@
               <w:cnfStyle w:val="000000000000" w:firstRow="0" w:lastRow="0" w:firstColumn="0" w:lastColumn="0" w:oddVBand="0" w:evenVBand="0" w:oddHBand="0" w:evenHBand="0" w:firstRowFirstColumn="0" w:firstRowLastColumn="0" w:lastRowFirstColumn="0" w:lastRowLastColumn="0"/>
             </w:pPr>
             <w:r>
-              <w:t xml:space="preserve">Register in the database a new </w:t>
-            </w:r>
-            <w:r>
-              <w:t>user</w:t>
-            </w:r>
-            <w:r>
-              <w:t xml:space="preserve"> instance.</w:t>
+              <w:t>Register in the database a new user instance.</w:t>
             </w:r>
           </w:p>
         </w:tc>
@@ -3594,10 +3594,7 @@
               <w:cnfStyle w:val="000000000000" w:firstRow="0" w:lastRow="0" w:firstColumn="0" w:lastColumn="0" w:oddVBand="0" w:evenVBand="0" w:oddHBand="0" w:evenHBand="0" w:firstRowFirstColumn="0" w:firstRowLastColumn="0" w:lastRowFirstColumn="0" w:lastRowLastColumn="0"/>
             </w:pPr>
             <w:r>
-              <w:t xml:space="preserve">The database records a new </w:t>
-            </w:r>
-            <w:r>
-              <w:t>user with the specified credentials.</w:t>
+              <w:t>The database records a new user with the specified credentials.</w:t>
             </w:r>
           </w:p>
         </w:tc>
@@ -3630,10 +3627,7 @@
               <w:jc w:val="center"/>
             </w:pPr>
             <w:r>
-              <w:t xml:space="preserve">Update an existing </w:t>
-            </w:r>
-            <w:r>
-              <w:t>user</w:t>
+              <w:t>Update an existing user</w:t>
             </w:r>
           </w:p>
         </w:tc>
@@ -3647,13 +3641,7 @@
               <w:cnfStyle w:val="000000100000" w:firstRow="0" w:lastRow="0" w:firstColumn="0" w:lastColumn="0" w:oddVBand="0" w:evenVBand="0" w:oddHBand="1" w:evenHBand="0" w:firstRowFirstColumn="0" w:firstRowLastColumn="0" w:lastRowFirstColumn="0" w:lastRowLastColumn="0"/>
             </w:pPr>
             <w:r>
-              <w:t xml:space="preserve">Update an existing </w:t>
-            </w:r>
-            <w:r>
-              <w:t>user</w:t>
-            </w:r>
-            <w:r>
-              <w:t xml:space="preserve"> from the database.</w:t>
+              <w:t>Update an existing user from the database.</w:t>
             </w:r>
           </w:p>
         </w:tc>
@@ -3667,10 +3655,7 @@
               <w:cnfStyle w:val="000000100000" w:firstRow="0" w:lastRow="0" w:firstColumn="0" w:lastColumn="0" w:oddVBand="0" w:evenVBand="0" w:oddHBand="1" w:evenHBand="0" w:firstRowFirstColumn="0" w:firstRowLastColumn="0" w:lastRowFirstColumn="0" w:lastRowLastColumn="0"/>
             </w:pPr>
             <w:r>
-              <w:t xml:space="preserve">The database updates the existing </w:t>
-            </w:r>
-            <w:r>
-              <w:t>user.</w:t>
+              <w:t>The database updates the existing user.</w:t>
             </w:r>
           </w:p>
         </w:tc>
@@ -3700,10 +3685,7 @@
               <w:jc w:val="center"/>
             </w:pPr>
             <w:r>
-              <w:t xml:space="preserve">Delete </w:t>
-            </w:r>
-            <w:r>
-              <w:t>users</w:t>
+              <w:t>Delete users</w:t>
             </w:r>
           </w:p>
         </w:tc>
@@ -3717,13 +3699,7 @@
               <w:cnfStyle w:val="000000000000" w:firstRow="0" w:lastRow="0" w:firstColumn="0" w:lastColumn="0" w:oddVBand="0" w:evenVBand="0" w:oddHBand="0" w:evenHBand="0" w:firstRowFirstColumn="0" w:firstRowLastColumn="0" w:lastRowFirstColumn="0" w:lastRowLastColumn="0"/>
             </w:pPr>
             <w:r>
-              <w:t xml:space="preserve">Delete one or more </w:t>
-            </w:r>
-            <w:r>
-              <w:t>users</w:t>
-            </w:r>
-            <w:r>
-              <w:t xml:space="preserve"> from the database.</w:t>
+              <w:t>Delete one or more users from the database.</w:t>
             </w:r>
           </w:p>
         </w:tc>
@@ -3737,13 +3713,7 @@
               <w:cnfStyle w:val="000000000000" w:firstRow="0" w:lastRow="0" w:firstColumn="0" w:lastColumn="0" w:oddVBand="0" w:evenVBand="0" w:oddHBand="0" w:evenHBand="0" w:firstRowFirstColumn="0" w:firstRowLastColumn="0" w:lastRowFirstColumn="0" w:lastRowLastColumn="0"/>
             </w:pPr>
             <w:r>
-              <w:t xml:space="preserve">The database drops the specified (existing) </w:t>
-            </w:r>
-            <w:r>
-              <w:t>users</w:t>
-            </w:r>
-            <w:r>
-              <w:t>.</w:t>
+              <w:t>The database drops the specified (existing) users.</w:t>
             </w:r>
           </w:p>
         </w:tc>
@@ -4236,21 +4206,7 @@
           <w:sz w:val="24"/>
           <w:szCs w:val="24"/>
         </w:rPr>
-        <w:t xml:space="preserve">React communicates with the backend (Spring Boot) using </w:t>
-      </w:r>
-      <w:r>
-        <w:rPr>
-          <w:sz w:val="24"/>
-          <w:szCs w:val="24"/>
-        </w:rPr>
-        <w:t>Fetch API</w:t>
-      </w:r>
-      <w:r>
-        <w:rPr>
-          <w:sz w:val="24"/>
-          <w:szCs w:val="24"/>
-        </w:rPr>
-        <w:t xml:space="preserve"> to make HTTP requests to RESTful endpoints. This allows the frontend to send and retrieve data, such as books, authors, and publishers, dynamically without needing to reload the entire page.</w:t>
+        <w:t>React communicates with the backend (Spring Boot) using Fetch API to make HTTP requests to RESTful endpoints. This allows the frontend to send and retrieve data, such as books, authors, and publishers, dynamically without needing to reload the entire page.</w:t>
       </w:r>
     </w:p>
     <w:p>
@@ -4446,14 +4402,7 @@
           <w:sz w:val="24"/>
           <w:szCs w:val="24"/>
         </w:rPr>
-        <w:t xml:space="preserve"> </w:t>
-      </w:r>
-      <w:r>
-        <w:rPr>
-          <w:sz w:val="24"/>
-          <w:szCs w:val="24"/>
-        </w:rPr>
-        <w:t>The backend exposes a set of RESTful APIs that the frontend communicates with to retrieve and manipulate data</w:t>
+        <w:t xml:space="preserve"> The backend exposes a set of RESTful APIs that the frontend communicates with to retrieve and manipulate data</w:t>
       </w:r>
       <w:r>
         <w:rPr>
@@ -4613,21 +4562,7 @@
           <w:sz w:val="24"/>
           <w:szCs w:val="24"/>
         </w:rPr>
-        <w:t>Exception handling is implemented globally to provide meaningful error messages for various failure scenarios, ensuring a robust and user-friendly experience.</w:t>
-      </w:r>
-      <w:r>
-        <w:rPr>
-          <w:sz w:val="24"/>
-          <w:szCs w:val="24"/>
-        </w:rPr>
-        <w:t xml:space="preserve"> </w:t>
-      </w:r>
-      <w:r>
-        <w:rPr>
-          <w:sz w:val="24"/>
-          <w:szCs w:val="24"/>
-        </w:rPr>
-        <w:t>Input validation, including ISBN format validation, is handled using custom annotations and Spring's validation framework to ensure data integrity.</w:t>
+        <w:t>Exception handling is implemented globally to provide meaningful error messages for various failure scenarios, ensuring a robust and user-friendly experience. Input validation, including ISBN format validation, is handled using custom annotations and Spring's validation framework to ensure data integrity.</w:t>
       </w:r>
     </w:p>
     <w:p>
@@ -4780,21 +4715,7 @@
           <w:sz w:val="24"/>
           <w:szCs w:val="24"/>
         </w:rPr>
-        <w:t>Data integrity is enforced using primary keys to uniquely identify records and foreign keys to enforce relationships between entities.</w:t>
-      </w:r>
-      <w:r>
-        <w:rPr>
-          <w:sz w:val="24"/>
-          <w:szCs w:val="24"/>
-        </w:rPr>
-        <w:t xml:space="preserve"> </w:t>
-      </w:r>
-      <w:r>
-        <w:rPr>
-          <w:sz w:val="24"/>
-          <w:szCs w:val="24"/>
-        </w:rPr>
-        <w:t xml:space="preserve">Unique constraints are used to ensure that fields like ISBN numbers for books and </w:t>
+        <w:t xml:space="preserve">Data integrity is enforced using primary keys to uniquely identify records and foreign keys to enforce relationships between entities. Unique constraints are used to ensure that fields like ISBN numbers for books and </w:t>
       </w:r>
       <w:r>
         <w:rPr>
@@ -4857,21 +4778,7 @@
           <w:sz w:val="24"/>
           <w:szCs w:val="24"/>
         </w:rPr>
-        <w:t>The database is seamlessly integrated with the Spring Boot application using Spring Data JPA, which provides an abstraction layer over raw SQL queries and simplifies database interaction.</w:t>
-      </w:r>
-      <w:r>
-        <w:rPr>
-          <w:sz w:val="24"/>
-          <w:szCs w:val="24"/>
-        </w:rPr>
-        <w:t xml:space="preserve"> </w:t>
-      </w:r>
-      <w:r>
-        <w:rPr>
-          <w:sz w:val="24"/>
-          <w:szCs w:val="24"/>
-        </w:rPr>
-        <w:t>Hibernate</w:t>
+        <w:t>The database is seamlessly integrated with the Spring Boot application using Spring Data JPA, which provides an abstraction layer over raw SQL queries and simplifies database interaction. Hibernate</w:t>
       </w:r>
       <w:r>
         <w:rPr>
@@ -4899,65 +4806,64 @@
       <w:bookmarkStart w:id="31" w:name="_Toc193217169"/>
       <w:r>
         <w:rPr>
+          <w:noProof/>
+        </w:rPr>
+        <w:pict w14:anchorId="5D267A06">
+          <v:shape id="_x0000_s1030" type="#_x0000_t202" style="position:absolute;left:0;text-align:left;margin-left:328.2pt;margin-top:325.35pt;width:139.5pt;height:.05pt;z-index:251667456;mso-position-horizontal-relative:text;mso-position-vertical-relative:text" stroked="f">
+            <v:textbox style="mso-fit-shape-to-text:t" inset="0,0,0,0">
+              <w:txbxContent>
+                <w:p>
+                  <w:pPr>
+                    <w:pStyle w:val="Caption"/>
+                    <w:jc w:val="center"/>
+                    <w:rPr>
+                      <w:rFonts w:ascii="Arial" w:hAnsi="Arial"/>
+                      <w:noProof/>
+                      <w:color w:val="auto"/>
+                      <w:sz w:val="28"/>
+                      <w:szCs w:val="20"/>
+                    </w:rPr>
+                  </w:pPr>
+                  <w:r>
+                    <w:t xml:space="preserve">Figure </w:t>
+                  </w:r>
+                  <w:fldSimple w:instr=" SEQ Figure \* ARABIC ">
+                    <w:r>
+                      <w:rPr>
+                        <w:noProof/>
+                      </w:rPr>
+                      <w:t>2</w:t>
+                    </w:r>
+                  </w:fldSimple>
+                  <w:r>
+                    <w:t>. The layers of the system.</w:t>
+                  </w:r>
+                </w:p>
+              </w:txbxContent>
+            </v:textbox>
+            <w10:wrap type="square"/>
+          </v:shape>
+        </w:pict>
+      </w:r>
+      <w:r>
+        <w:rPr>
+          <w:b w:val="0"/>
+          <w:noProof/>
           <w:sz w:val="28"/>
-          <w:szCs w:val="28"/>
-        </w:rPr>
-        <w:t>Diagrams</w:t>
-      </w:r>
-      <w:bookmarkEnd w:id="31"/>
-    </w:p>
-    <w:p>
-      <w:pPr>
-        <w:spacing w:line="240" w:lineRule="auto"/>
-        <w:jc w:val="both"/>
-        <w:rPr>
-          <w:b/>
-          <w:sz w:val="28"/>
-        </w:rPr>
-      </w:pPr>
-    </w:p>
-    <w:p>
-      <w:pPr>
-        <w:rPr>
-          <w:sz w:val="24"/>
-          <w:szCs w:val="24"/>
-        </w:rPr>
-      </w:pPr>
-      <w:r>
-        <w:rPr>
-          <w:sz w:val="24"/>
-          <w:szCs w:val="24"/>
-        </w:rPr>
-        <w:t>And architecture should be layered:</w:t>
-      </w:r>
-    </w:p>
-    <w:p>
-      <w:pPr>
-        <w:spacing w:line="240" w:lineRule="auto"/>
-        <w:jc w:val="both"/>
-        <w:rPr>
-          <w:b/>
-        </w:rPr>
-      </w:pPr>
-    </w:p>
-    <w:p>
-      <w:pPr>
-        <w:spacing w:line="240" w:lineRule="auto"/>
-        <w:jc w:val="center"/>
-        <w:rPr>
-          <w:b/>
-        </w:rPr>
-      </w:pPr>
-      <w:r>
-        <w:rPr>
-          <w:b/>
-          <w:noProof/>
         </w:rPr>
         <w:drawing>
-          <wp:inline distT="0" distB="0" distL="0" distR="0" wp14:anchorId="63F7DB9F" wp14:editId="4459E92B">
-            <wp:extent cx="3367454" cy="3026751"/>
+          <wp:anchor distT="0" distB="0" distL="114300" distR="114300" simplePos="0" relativeHeight="251570688" behindDoc="0" locked="0" layoutInCell="1" allowOverlap="1" wp14:anchorId="6BFC9E0A" wp14:editId="27381CE4">
+            <wp:simplePos x="0" y="0"/>
+            <wp:positionH relativeFrom="column">
+              <wp:posOffset>4168140</wp:posOffset>
+            </wp:positionH>
+            <wp:positionV relativeFrom="paragraph">
+              <wp:posOffset>350520</wp:posOffset>
+            </wp:positionV>
+            <wp:extent cx="1771650" cy="3724275"/>
             <wp:effectExtent l="0" t="0" r="0" b="0"/>
-            <wp:docPr id="1" name="Picture 1" descr="Bar chart&#10;&#10;Description automatically generated with low confidence"/>
+            <wp:wrapSquare wrapText="bothSides"/>
+            <wp:docPr id="272802352" name="Picture 1" descr="A diagram of a domain&#10;&#10;AI-generated content may be incorrect."/>
             <wp:cNvGraphicFramePr>
               <a:graphicFrameLocks xmlns:a="http://schemas.openxmlformats.org/drawingml/2006/main" noChangeAspect="1"/>
             </wp:cNvGraphicFramePr>
@@ -4965,192 +4871,11 @@
               <a:graphicData uri="http://schemas.openxmlformats.org/drawingml/2006/picture">
                 <pic:pic xmlns:pic="http://schemas.openxmlformats.org/drawingml/2006/picture">
                   <pic:nvPicPr>
-                    <pic:cNvPr id="1" name="Picture 1" descr="Bar chart&#10;&#10;Description automatically generated with low confidence"/>
+                    <pic:cNvPr id="272802352" name="Picture 1" descr="A diagram of a domain&#10;&#10;AI-generated content may be incorrect."/>
                     <pic:cNvPicPr/>
                   </pic:nvPicPr>
                   <pic:blipFill>
-                    <a:blip r:embed="rId15" cstate="print">
-                      <a:extLst>
-                        <a:ext uri="{BEBA8EAE-BF5A-486C-A8C5-ECC9F3942E4B}">
-                          <a14:imgProps xmlns:a14="http://schemas.microsoft.com/office/drawing/2010/main">
-                            <a14:imgLayer r:embed="rId16">
-                              <a14:imgEffect>
-                                <a14:brightnessContrast contrast="40000"/>
-                              </a14:imgEffect>
-                            </a14:imgLayer>
-                          </a14:imgProps>
-                        </a:ext>
-                        <a:ext uri="{28A0092B-C50C-407E-A947-70E740481C1C}">
-                          <a14:useLocalDpi xmlns:a14="http://schemas.microsoft.com/office/drawing/2010/main" val="0"/>
-                        </a:ext>
-                      </a:extLst>
-                    </a:blip>
-                    <a:stretch>
-                      <a:fillRect/>
-                    </a:stretch>
-                  </pic:blipFill>
-                  <pic:spPr>
-                    <a:xfrm>
-                      <a:off x="0" y="0"/>
-                      <a:ext cx="3414713" cy="3069229"/>
-                    </a:xfrm>
-                    <a:prstGeom prst="rect">
-                      <a:avLst/>
-                    </a:prstGeom>
-                  </pic:spPr>
-                </pic:pic>
-              </a:graphicData>
-            </a:graphic>
-          </wp:inline>
-        </w:drawing>
-      </w:r>
-    </w:p>
-    <w:p>
-      <w:pPr>
-        <w:spacing w:line="240" w:lineRule="auto"/>
-        <w:rPr>
-          <w:b/>
-        </w:rPr>
-      </w:pPr>
-    </w:p>
-    <w:p>
-      <w:pPr>
-        <w:spacing w:line="240" w:lineRule="auto"/>
-        <w:jc w:val="center"/>
-        <w:rPr>
-          <w:b/>
-        </w:rPr>
-      </w:pPr>
-    </w:p>
-    <w:p>
-      <w:pPr>
-        <w:pStyle w:val="Title"/>
-        <w:jc w:val="both"/>
-        <w:rPr>
-          <w:rFonts w:ascii="Times New Roman" w:hAnsi="Times New Roman"/>
-        </w:rPr>
-      </w:pPr>
-    </w:p>
-    <w:p>
-      <w:pPr>
-        <w:pStyle w:val="Title"/>
-        <w:jc w:val="both"/>
-        <w:rPr>
-          <w:rFonts w:ascii="Times New Roman" w:hAnsi="Times New Roman"/>
-          <w:b w:val="0"/>
-          <w:bCs/>
-          <w:sz w:val="24"/>
-          <w:szCs w:val="24"/>
-        </w:rPr>
-      </w:pPr>
-      <w:r>
-        <w:rPr>
-          <w:rFonts w:ascii="Times New Roman" w:hAnsi="Times New Roman"/>
-          <w:b w:val="0"/>
-          <w:bCs/>
-          <w:sz w:val="24"/>
-          <w:szCs w:val="24"/>
-        </w:rPr>
-        <w:t>Make a diagram with YOUR OWN layers and say what they are and why.</w:t>
-      </w:r>
-    </w:p>
-    <w:p/>
-    <w:p>
-      <w:pPr>
-        <w:pStyle w:val="Heading1"/>
-        <w:rPr>
-          <w:sz w:val="28"/>
-          <w:szCs w:val="22"/>
-        </w:rPr>
-      </w:pPr>
-      <w:bookmarkStart w:id="32" w:name="_Toc193217170"/>
-      <w:r>
-        <w:rPr>
-          <w:sz w:val="28"/>
-          <w:szCs w:val="22"/>
-        </w:rPr>
-        <w:t xml:space="preserve">Class </w:t>
-      </w:r>
-      <w:r>
-        <w:rPr>
-          <w:sz w:val="28"/>
-          <w:szCs w:val="22"/>
-        </w:rPr>
-        <w:t>Design</w:t>
-      </w:r>
-      <w:bookmarkEnd w:id="32"/>
-    </w:p>
-    <w:p>
-      <w:pPr>
-        <w:spacing w:line="240" w:lineRule="auto"/>
-        <w:jc w:val="both"/>
-        <w:rPr>
-          <w:b/>
-          <w:sz w:val="28"/>
-        </w:rPr>
-      </w:pPr>
-    </w:p>
-    <w:p>
-      <w:pPr>
-        <w:spacing w:line="240" w:lineRule="auto"/>
-        <w:jc w:val="both"/>
-        <w:rPr>
-          <w:sz w:val="24"/>
-          <w:szCs w:val="24"/>
-        </w:rPr>
-      </w:pPr>
-    </w:p>
-    <w:p>
-      <w:pPr>
-        <w:spacing w:line="240" w:lineRule="auto"/>
-        <w:jc w:val="both"/>
-        <w:rPr>
-          <w:b/>
-        </w:rPr>
-      </w:pPr>
-    </w:p>
-    <w:p>
-      <w:pPr>
-        <w:pStyle w:val="Heading2"/>
-      </w:pPr>
-      <w:bookmarkStart w:id="33" w:name="_Toc193217171"/>
-      <w:r>
-        <w:lastRenderedPageBreak/>
-        <w:t>Package</w:t>
-      </w:r>
-      <w:r>
-        <w:t xml:space="preserve"> + </w:t>
-      </w:r>
-      <w:r>
-        <w:t>Class Diagram</w:t>
-      </w:r>
-      <w:bookmarkEnd w:id="33"/>
-    </w:p>
-    <w:p>
-      <w:pPr>
-        <w:spacing w:line="240" w:lineRule="auto"/>
-      </w:pPr>
-      <w:r>
-        <w:rPr>
-          <w:noProof/>
-        </w:rPr>
-        <w:drawing>
-          <wp:inline distT="0" distB="0" distL="0" distR="0" wp14:anchorId="10547F44" wp14:editId="7AA86263">
-            <wp:extent cx="5953125" cy="1768765"/>
-            <wp:effectExtent l="0" t="0" r="0" b="0"/>
-            <wp:docPr id="2" name="Picture 2" descr="Diagram&#10;&#10;Description automatically generated"/>
-            <wp:cNvGraphicFramePr>
-              <a:graphicFrameLocks xmlns:a="http://schemas.openxmlformats.org/drawingml/2006/main" noChangeAspect="1"/>
-            </wp:cNvGraphicFramePr>
-            <a:graphic xmlns:a="http://schemas.openxmlformats.org/drawingml/2006/main">
-              <a:graphicData uri="http://schemas.openxmlformats.org/drawingml/2006/picture">
-                <pic:pic xmlns:pic="http://schemas.openxmlformats.org/drawingml/2006/picture">
-                  <pic:nvPicPr>
-                    <pic:cNvPr id="2" name="Picture 2" descr="Diagram&#10;&#10;Description automatically generated"/>
-                    <pic:cNvPicPr/>
-                  </pic:nvPicPr>
-                  <pic:blipFill>
-                    <a:blip r:embed="rId17" cstate="print">
+                    <a:blip r:embed="rId15">
                       <a:extLst>
                         <a:ext uri="{28A0092B-C50C-407E-A947-70E740481C1C}">
                           <a14:useLocalDpi xmlns:a14="http://schemas.microsoft.com/office/drawing/2010/main" val="0"/>
@@ -5164,7 +4889,7 @@
                   <pic:spPr>
                     <a:xfrm>
                       <a:off x="0" y="0"/>
-                      <a:ext cx="6006692" cy="1784681"/>
+                      <a:ext cx="1771650" cy="3724275"/>
                     </a:xfrm>
                     <a:prstGeom prst="rect">
                       <a:avLst/>
@@ -5173,94 +4898,61 @@
                 </pic:pic>
               </a:graphicData>
             </a:graphic>
-          </wp:inline>
+          </wp:anchor>
         </w:drawing>
       </w:r>
-    </w:p>
-    <w:p>
-      <w:pPr>
+      <w:r>
+        <w:rPr>
+          <w:sz w:val="28"/>
+          <w:szCs w:val="28"/>
+        </w:rPr>
+        <w:t>Diagrams</w:t>
+      </w:r>
+      <w:bookmarkEnd w:id="31"/>
+    </w:p>
+    <w:p>
+      <w:pPr>
+        <w:widowControl/>
         <w:spacing w:line="240" w:lineRule="auto"/>
-      </w:pPr>
-    </w:p>
-    <w:p>
-      <w:pPr>
+        <w:ind w:firstLine="720"/>
+        <w:jc w:val="both"/>
+        <w:rPr>
+          <w:sz w:val="24"/>
+          <w:szCs w:val="24"/>
+        </w:rPr>
+      </w:pPr>
+      <w:r>
+        <w:rPr>
+          <w:sz w:val="24"/>
+          <w:szCs w:val="24"/>
+        </w:rPr>
+        <w:t>The system implementation follows the layered architecture principles. Logically, the internal structure is divided into three layers, each mapped one-to-one to the tiers defined in the previous section. This separation ensures maintainability, scalability, and clear responsibility demarcation.</w:t>
+      </w:r>
+      <w:r>
+        <w:rPr>
+          <w:sz w:val="24"/>
+          <w:szCs w:val="24"/>
+        </w:rPr>
+        <w:t xml:space="preserve"> </w:t>
+      </w:r>
+    </w:p>
+    <w:p>
+      <w:pPr>
+        <w:widowControl/>
         <w:spacing w:line="240" w:lineRule="auto"/>
-        <w:rPr>
-          <w:sz w:val="24"/>
-          <w:szCs w:val="24"/>
-        </w:rPr>
-      </w:pPr>
-      <w:r>
-        <w:rPr>
-          <w:sz w:val="24"/>
-          <w:szCs w:val="24"/>
-        </w:rPr>
-        <w:t xml:space="preserve">The diagram should contain the modules and </w:t>
-      </w:r>
-      <w:proofErr w:type="gramStart"/>
-      <w:r>
-        <w:rPr>
-          <w:sz w:val="24"/>
-          <w:szCs w:val="24"/>
-        </w:rPr>
-        <w:t>high level</w:t>
-      </w:r>
-      <w:proofErr w:type="gramEnd"/>
-      <w:r>
-        <w:rPr>
-          <w:sz w:val="24"/>
-          <w:szCs w:val="24"/>
-        </w:rPr>
-        <w:t xml:space="preserve"> classes, as seen above.</w:t>
-      </w:r>
-    </w:p>
-    <w:p>
-      <w:pPr>
-        <w:spacing w:line="240" w:lineRule="auto"/>
-      </w:pPr>
-    </w:p>
-    <w:p>
-      <w:pPr>
-        <w:spacing w:line="240" w:lineRule="auto"/>
-      </w:pPr>
-    </w:p>
-    <w:p>
-      <w:pPr>
-        <w:pStyle w:val="Heading1"/>
-      </w:pPr>
-      <w:bookmarkStart w:id="34" w:name="_Toc193217172"/>
-      <w:r>
-        <w:t>Data Model</w:t>
-      </w:r>
-      <w:bookmarkEnd w:id="34"/>
-      <w:r>
-        <w:t xml:space="preserve"> </w:t>
-      </w:r>
-    </w:p>
-    <w:p>
-      <w:pPr>
-        <w:rPr>
-          <w:sz w:val="24"/>
-          <w:szCs w:val="24"/>
-          <w:lang w:eastAsia="en-GB"/>
-        </w:rPr>
-      </w:pPr>
-    </w:p>
-    <w:p>
-      <w:pPr>
-        <w:rPr>
-          <w:sz w:val="24"/>
-          <w:szCs w:val="24"/>
-          <w:lang w:eastAsia="en-GB"/>
-        </w:rPr>
-      </w:pPr>
-      <w:r>
-        <w:rPr>
-          <w:sz w:val="24"/>
-          <w:szCs w:val="24"/>
-          <w:lang w:eastAsia="en-GB"/>
-        </w:rPr>
-        <w:t xml:space="preserve">Describe your data model, alongside a </w:t>
+        <w:ind w:firstLine="720"/>
+        <w:jc w:val="both"/>
+        <w:rPr>
+          <w:sz w:val="24"/>
+          <w:szCs w:val="24"/>
+        </w:rPr>
+      </w:pPr>
+      <w:r>
+        <w:rPr>
+          <w:sz w:val="24"/>
+          <w:szCs w:val="24"/>
+        </w:rPr>
+        <w:t xml:space="preserve">The </w:t>
       </w:r>
       <w:r>
         <w:rPr>
@@ -5268,35 +4960,1043 @@
           <w:bCs/>
           <w:sz w:val="24"/>
           <w:szCs w:val="24"/>
-          <w:lang w:eastAsia="en-GB"/>
-        </w:rPr>
-        <w:t>diagram of the database (entity – relationship</w:t>
-      </w:r>
-      <w:r>
-        <w:rPr>
-          <w:sz w:val="24"/>
-          <w:szCs w:val="24"/>
-          <w:lang w:eastAsia="en-GB"/>
-        </w:rPr>
-        <w:t>). You can probably generate it straight from IntelliJ.</w:t>
-      </w:r>
-    </w:p>
-    <w:p>
-      <w:pPr>
-        <w:rPr>
-          <w:sz w:val="24"/>
-          <w:szCs w:val="24"/>
-          <w:lang w:eastAsia="en-GB"/>
-        </w:rPr>
-      </w:pPr>
+        </w:rPr>
+        <w:t>presentation layer</w:t>
+      </w:r>
+      <w:r>
+        <w:rPr>
+          <w:sz w:val="24"/>
+          <w:szCs w:val="24"/>
+        </w:rPr>
+        <w:t xml:space="preserve"> is responsible for the user interface and experience. It handles user interactions, displaying information, and collecting input. It communicates with the domain layer to fetch and update data. While the data exchange between these layers is bidirectional, the dependency is </w:t>
+      </w:r>
+      <w:r>
+        <w:rPr>
+          <w:sz w:val="24"/>
+          <w:szCs w:val="24"/>
+        </w:rPr>
+        <w:t>unidirectional meaning</w:t>
+      </w:r>
+      <w:r>
+        <w:rPr>
+          <w:sz w:val="24"/>
+          <w:szCs w:val="24"/>
+        </w:rPr>
+        <w:t xml:space="preserve"> the presentation layer depends on the domain layer but not vice versa. This separation allows flexibility in modifying the frontend without impacting the business logic.</w:t>
+      </w:r>
+      <w:r>
+        <w:rPr>
+          <w:sz w:val="24"/>
+          <w:szCs w:val="24"/>
+        </w:rPr>
+        <w:t xml:space="preserve"> </w:t>
+      </w:r>
+    </w:p>
+    <w:p>
+      <w:pPr>
+        <w:widowControl/>
+        <w:spacing w:line="240" w:lineRule="auto"/>
+        <w:ind w:firstLine="720"/>
+        <w:jc w:val="both"/>
+        <w:rPr>
+          <w:sz w:val="24"/>
+          <w:szCs w:val="24"/>
+        </w:rPr>
+      </w:pPr>
+      <w:r>
+        <w:rPr>
+          <w:sz w:val="24"/>
+          <w:szCs w:val="24"/>
+        </w:rPr>
+        <w:t xml:space="preserve">The </w:t>
+      </w:r>
+      <w:r>
+        <w:rPr>
+          <w:b/>
+          <w:bCs/>
+          <w:sz w:val="24"/>
+          <w:szCs w:val="24"/>
+        </w:rPr>
+        <w:t>domain layer</w:t>
+      </w:r>
+      <w:r>
+        <w:rPr>
+          <w:sz w:val="24"/>
+          <w:szCs w:val="24"/>
+        </w:rPr>
+        <w:t xml:space="preserve"> encapsulates the business logic and enforces application rules. It validates incoming data from the frontend to maintain database consistency. Additionally, this layer acts as an intermediary between the presentation and data layers, ensuring that user requests are processed through structured database queries. This layer also supports business operations, including data transformations, rule enforcement, and workflow execution.</w:t>
+      </w:r>
+      <w:r>
+        <w:rPr>
+          <w:sz w:val="24"/>
+          <w:szCs w:val="24"/>
+        </w:rPr>
+        <w:t xml:space="preserve"> </w:t>
+      </w:r>
+    </w:p>
+    <w:p>
+      <w:pPr>
+        <w:widowControl/>
+        <w:spacing w:line="240" w:lineRule="auto"/>
+        <w:ind w:firstLine="720"/>
+        <w:jc w:val="both"/>
+        <w:rPr>
+          <w:sz w:val="24"/>
+          <w:szCs w:val="24"/>
+        </w:rPr>
+      </w:pPr>
+      <w:r>
+        <w:rPr>
+          <w:sz w:val="24"/>
+          <w:szCs w:val="24"/>
+        </w:rPr>
+        <w:t xml:space="preserve">The </w:t>
+      </w:r>
+      <w:r>
+        <w:rPr>
+          <w:b/>
+          <w:bCs/>
+          <w:sz w:val="24"/>
+          <w:szCs w:val="24"/>
+        </w:rPr>
+        <w:t>data layer</w:t>
+      </w:r>
+      <w:r>
+        <w:rPr>
+          <w:sz w:val="24"/>
+          <w:szCs w:val="24"/>
+        </w:rPr>
+        <w:t xml:space="preserve"> corresponds to the relational database, which stores and manages application data. It is accessed by the domain layer using SQL queries, ensuring secure and optimized data retrieval and modification. This layer abstracts the database management system (DBMS) details, allowing smooth adaptation to different database technologies without affecting the upper layers.</w:t>
+      </w:r>
+    </w:p>
+    <w:p>
+      <w:pPr>
+        <w:widowControl/>
+        <w:spacing w:line="240" w:lineRule="auto"/>
+        <w:ind w:firstLine="720"/>
+        <w:jc w:val="both"/>
+        <w:rPr>
+          <w:sz w:val="24"/>
+          <w:szCs w:val="24"/>
+        </w:rPr>
+      </w:pPr>
+      <w:r>
+        <w:rPr>
+          <w:sz w:val="24"/>
+          <w:szCs w:val="24"/>
+        </w:rPr>
+        <w:t>By following this layered architecture, the system achieves a modular and organized structure, making it easier to develop, maintain, and scale as requirements evolve.</w:t>
+      </w:r>
+    </w:p>
+    <w:p>
+      <w:pPr>
+        <w:widowControl/>
+        <w:spacing w:after="200" w:line="276" w:lineRule="auto"/>
+        <w:rPr>
+          <w:sz w:val="24"/>
+          <w:szCs w:val="24"/>
+        </w:rPr>
+      </w:pPr>
+      <w:r>
+        <w:rPr>
+          <w:sz w:val="24"/>
+          <w:szCs w:val="24"/>
+        </w:rPr>
+        <w:br w:type="page"/>
+      </w:r>
     </w:p>
     <w:p/>
     <w:p>
       <w:pPr>
         <w:pStyle w:val="Heading1"/>
+        <w:rPr>
+          <w:sz w:val="28"/>
+          <w:szCs w:val="22"/>
+        </w:rPr>
+      </w:pPr>
+      <w:bookmarkStart w:id="32" w:name="_Toc193217170"/>
+      <w:r>
+        <w:rPr>
+          <w:sz w:val="28"/>
+          <w:szCs w:val="22"/>
+        </w:rPr>
+        <w:t xml:space="preserve">Class </w:t>
+      </w:r>
+      <w:r>
+        <w:rPr>
+          <w:sz w:val="28"/>
+          <w:szCs w:val="22"/>
+        </w:rPr>
+        <w:t>Design</w:t>
+      </w:r>
+      <w:bookmarkEnd w:id="32"/>
+    </w:p>
+    <w:p>
+      <w:pPr>
+        <w:pStyle w:val="Heading2"/>
+      </w:pPr>
+      <w:bookmarkStart w:id="33" w:name="_Toc193217171"/>
+      <w:r>
+        <w:rPr>
+          <w:noProof/>
+        </w:rPr>
+        <w:pict w14:anchorId="76F16379">
+          <v:shape id="_x0000_s1032" type="#_x0000_t202" style="position:absolute;left:0;text-align:left;margin-left:0;margin-top:281.4pt;width:158.75pt;height:20.35pt;z-index:251675648;mso-position-horizontal-relative:text;mso-position-vertical-relative:text" stroked="f">
+            <v:textbox style="mso-next-textbox:#_x0000_s1032;mso-fit-shape-to-text:t" inset="0,0,0,0">
+              <w:txbxContent>
+                <w:p>
+                  <w:pPr>
+                    <w:pStyle w:val="Caption"/>
+                    <w:jc w:val="center"/>
+                    <w:rPr>
+                      <w:rFonts w:ascii="Arial" w:hAnsi="Arial"/>
+                      <w:b/>
+                      <w:noProof/>
+                      <w:color w:val="auto"/>
+                      <w:sz w:val="20"/>
+                      <w:szCs w:val="20"/>
+                    </w:rPr>
+                  </w:pPr>
+                  <w:r>
+                    <w:t xml:space="preserve">Figure </w:t>
+                  </w:r>
+                  <w:fldSimple w:instr=" SEQ Figure \* ARABIC ">
+                    <w:r>
+                      <w:rPr>
+                        <w:noProof/>
+                      </w:rPr>
+                      <w:t>4</w:t>
+                    </w:r>
+                  </w:fldSimple>
+                  <w:r>
+                    <w:t>. The custom exception hierarchy.</w:t>
+                  </w:r>
+                </w:p>
+              </w:txbxContent>
+            </v:textbox>
+            <w10:wrap type="topAndBottom"/>
+          </v:shape>
+        </w:pict>
+      </w:r>
+      <w:r>
+        <w:rPr>
+          <w:noProof/>
+        </w:rPr>
+        <w:drawing>
+          <wp:anchor distT="0" distB="0" distL="114300" distR="114300" simplePos="0" relativeHeight="251715072" behindDoc="0" locked="0" layoutInCell="1" allowOverlap="1" wp14:anchorId="414F6755" wp14:editId="60AA1E26">
+            <wp:simplePos x="0" y="0"/>
+            <wp:positionH relativeFrom="column">
+              <wp:posOffset>-342</wp:posOffset>
+            </wp:positionH>
+            <wp:positionV relativeFrom="paragraph">
+              <wp:posOffset>2446948</wp:posOffset>
+            </wp:positionV>
+            <wp:extent cx="2071370" cy="1036955"/>
+            <wp:effectExtent l="0" t="0" r="0" b="0"/>
+            <wp:wrapTopAndBottom/>
+            <wp:docPr id="998738368" name="Picture 9" descr="A black and white rectangular object with text&#10;&#10;AI-generated content may be incorrect."/>
+            <wp:cNvGraphicFramePr>
+              <a:graphicFrameLocks xmlns:a="http://schemas.openxmlformats.org/drawingml/2006/main" noChangeAspect="1"/>
+            </wp:cNvGraphicFramePr>
+            <a:graphic xmlns:a="http://schemas.openxmlformats.org/drawingml/2006/main">
+              <a:graphicData uri="http://schemas.openxmlformats.org/drawingml/2006/picture">
+                <pic:pic xmlns:pic="http://schemas.openxmlformats.org/drawingml/2006/picture">
+                  <pic:nvPicPr>
+                    <pic:cNvPr id="998738368" name="Picture 9" descr="A black and white rectangular object with text&#10;&#10;AI-generated content may be incorrect."/>
+                    <pic:cNvPicPr/>
+                  </pic:nvPicPr>
+                  <pic:blipFill>
+                    <a:blip r:embed="rId16" cstate="print">
+                      <a:extLst>
+                        <a:ext uri="{28A0092B-C50C-407E-A947-70E740481C1C}">
+                          <a14:useLocalDpi xmlns:a14="http://schemas.microsoft.com/office/drawing/2010/main" val="0"/>
+                        </a:ext>
+                      </a:extLst>
+                    </a:blip>
+                    <a:stretch>
+                      <a:fillRect/>
+                    </a:stretch>
+                  </pic:blipFill>
+                  <pic:spPr>
+                    <a:xfrm>
+                      <a:off x="0" y="0"/>
+                      <a:ext cx="2071370" cy="1036955"/>
+                    </a:xfrm>
+                    <a:prstGeom prst="rect">
+                      <a:avLst/>
+                    </a:prstGeom>
+                  </pic:spPr>
+                </pic:pic>
+              </a:graphicData>
+            </a:graphic>
+            <wp14:sizeRelH relativeFrom="margin">
+              <wp14:pctWidth>0</wp14:pctWidth>
+            </wp14:sizeRelH>
+            <wp14:sizeRelV relativeFrom="margin">
+              <wp14:pctHeight>0</wp14:pctHeight>
+            </wp14:sizeRelV>
+          </wp:anchor>
+        </w:drawing>
+      </w:r>
+      <w:r>
+        <w:rPr>
+          <w:noProof/>
+        </w:rPr>
+        <w:drawing>
+          <wp:anchor distT="0" distB="0" distL="114300" distR="114300" simplePos="0" relativeHeight="251742720" behindDoc="0" locked="0" layoutInCell="1" allowOverlap="1" wp14:anchorId="74BB3F0C" wp14:editId="36B052A0">
+            <wp:simplePos x="0" y="0"/>
+            <wp:positionH relativeFrom="column">
+              <wp:posOffset>2326640</wp:posOffset>
+            </wp:positionH>
+            <wp:positionV relativeFrom="paragraph">
+              <wp:posOffset>1982568</wp:posOffset>
+            </wp:positionV>
+            <wp:extent cx="3616325" cy="2814320"/>
+            <wp:effectExtent l="0" t="0" r="0" b="0"/>
+            <wp:wrapTopAndBottom/>
+            <wp:docPr id="1706035551" name="Picture 10" descr="A screenshot of a computer&#10;&#10;AI-generated content may be incorrect."/>
+            <wp:cNvGraphicFramePr>
+              <a:graphicFrameLocks xmlns:a="http://schemas.openxmlformats.org/drawingml/2006/main" noChangeAspect="1"/>
+            </wp:cNvGraphicFramePr>
+            <a:graphic xmlns:a="http://schemas.openxmlformats.org/drawingml/2006/main">
+              <a:graphicData uri="http://schemas.openxmlformats.org/drawingml/2006/picture">
+                <pic:pic xmlns:pic="http://schemas.openxmlformats.org/drawingml/2006/picture">
+                  <pic:nvPicPr>
+                    <pic:cNvPr id="1706035551" name="Picture 10" descr="A screenshot of a computer&#10;&#10;AI-generated content may be incorrect."/>
+                    <pic:cNvPicPr/>
+                  </pic:nvPicPr>
+                  <pic:blipFill>
+                    <a:blip r:embed="rId17">
+                      <a:extLst>
+                        <a:ext uri="{28A0092B-C50C-407E-A947-70E740481C1C}">
+                          <a14:useLocalDpi xmlns:a14="http://schemas.microsoft.com/office/drawing/2010/main" val="0"/>
+                        </a:ext>
+                      </a:extLst>
+                    </a:blip>
+                    <a:stretch>
+                      <a:fillRect/>
+                    </a:stretch>
+                  </pic:blipFill>
+                  <pic:spPr>
+                    <a:xfrm>
+                      <a:off x="0" y="0"/>
+                      <a:ext cx="3616325" cy="2814320"/>
+                    </a:xfrm>
+                    <a:prstGeom prst="rect">
+                      <a:avLst/>
+                    </a:prstGeom>
+                  </pic:spPr>
+                </pic:pic>
+              </a:graphicData>
+            </a:graphic>
+            <wp14:sizeRelH relativeFrom="margin">
+              <wp14:pctWidth>0</wp14:pctWidth>
+            </wp14:sizeRelH>
+            <wp14:sizeRelV relativeFrom="margin">
+              <wp14:pctHeight>0</wp14:pctHeight>
+            </wp14:sizeRelV>
+          </wp:anchor>
+        </w:drawing>
+      </w:r>
+      <w:r>
+        <w:rPr>
+          <w:noProof/>
+        </w:rPr>
+        <w:pict w14:anchorId="7B8C79A0">
+          <v:shape id="_x0000_s1033" type="#_x0000_t202" style="position:absolute;left:0;text-align:left;margin-left:183.2pt;margin-top:386.6pt;width:284.75pt;height:20.35pt;z-index:251678720;mso-position-horizontal-relative:text;mso-position-vertical-relative:text" stroked="f">
+            <v:textbox style="mso-next-textbox:#_x0000_s1033;mso-fit-shape-to-text:t" inset="0,0,0,0">
+              <w:txbxContent>
+                <w:p>
+                  <w:pPr>
+                    <w:pStyle w:val="Caption"/>
+                    <w:jc w:val="center"/>
+                    <w:rPr>
+                      <w:rFonts w:ascii="Arial" w:hAnsi="Arial"/>
+                      <w:b/>
+                      <w:noProof/>
+                      <w:color w:val="auto"/>
+                      <w:sz w:val="20"/>
+                      <w:szCs w:val="20"/>
+                    </w:rPr>
+                  </w:pPr>
+                  <w:r>
+                    <w:t xml:space="preserve">Figure </w:t>
+                  </w:r>
+                  <w:fldSimple w:instr=" SEQ Figure \* ARABIC ">
+                    <w:r>
+                      <w:rPr>
+                        <w:noProof/>
+                      </w:rPr>
+                      <w:t>3</w:t>
+                    </w:r>
+                  </w:fldSimple>
+                  <w:r>
+                    <w:t>. The model classes of the system.</w:t>
+                  </w:r>
+                </w:p>
+              </w:txbxContent>
+            </v:textbox>
+            <w10:wrap type="topAndBottom"/>
+          </v:shape>
+        </w:pict>
+      </w:r>
+      <w:r>
+        <w:rPr>
+          <w:noProof/>
+        </w:rPr>
+        <w:pict w14:anchorId="31391CC3">
+          <v:shape id="_x0000_s1031" type="#_x0000_t202" style="position:absolute;left:0;text-align:left;margin-left:0;margin-top:130.85pt;width:468pt;height:20.35pt;z-index:251670528;mso-position-horizontal-relative:text;mso-position-vertical-relative:text" stroked="f">
+            <v:textbox style="mso-next-textbox:#_x0000_s1031;mso-fit-shape-to-text:t" inset="0,0,0,0">
+              <w:txbxContent>
+                <w:p>
+                  <w:pPr>
+                    <w:pStyle w:val="Caption"/>
+                    <w:jc w:val="center"/>
+                    <w:rPr>
+                      <w:noProof/>
+                      <w:sz w:val="20"/>
+                      <w:szCs w:val="20"/>
+                    </w:rPr>
+                  </w:pPr>
+                  <w:r>
+                    <w:t xml:space="preserve">Figure </w:t>
+                  </w:r>
+                  <w:fldSimple w:instr=" SEQ Figure \* ARABIC ">
+                    <w:r>
+                      <w:rPr>
+                        <w:noProof/>
+                      </w:rPr>
+                      <w:t>5</w:t>
+                    </w:r>
+                  </w:fldSimple>
+                  <w:r>
+                    <w:t>. Package diagram of the system.</w:t>
+                  </w:r>
+                </w:p>
+              </w:txbxContent>
+            </v:textbox>
+            <w10:wrap type="topAndBottom"/>
+          </v:shape>
+        </w:pict>
+      </w:r>
+      <w:r>
+        <w:rPr>
+          <w:noProof/>
+        </w:rPr>
+        <w:drawing>
+          <wp:anchor distT="0" distB="0" distL="114300" distR="114300" simplePos="0" relativeHeight="251610624" behindDoc="0" locked="0" layoutInCell="1" allowOverlap="1" wp14:anchorId="04CCFAE3" wp14:editId="4DCE68BF">
+            <wp:simplePos x="0" y="0"/>
+            <wp:positionH relativeFrom="column">
+              <wp:posOffset>0</wp:posOffset>
+            </wp:positionH>
+            <wp:positionV relativeFrom="paragraph">
+              <wp:posOffset>251558</wp:posOffset>
+            </wp:positionV>
+            <wp:extent cx="5943600" cy="1341120"/>
+            <wp:effectExtent l="0" t="0" r="0" b="0"/>
+            <wp:wrapTopAndBottom/>
+            <wp:docPr id="871110572" name="Picture 4" descr="A diagram of a diagram&#10;&#10;AI-generated content may be incorrect."/>
+            <wp:cNvGraphicFramePr>
+              <a:graphicFrameLocks xmlns:a="http://schemas.openxmlformats.org/drawingml/2006/main" noChangeAspect="1"/>
+            </wp:cNvGraphicFramePr>
+            <a:graphic xmlns:a="http://schemas.openxmlformats.org/drawingml/2006/main">
+              <a:graphicData uri="http://schemas.openxmlformats.org/drawingml/2006/picture">
+                <pic:pic xmlns:pic="http://schemas.openxmlformats.org/drawingml/2006/picture">
+                  <pic:nvPicPr>
+                    <pic:cNvPr id="871110572" name="Picture 4" descr="A diagram of a diagram&#10;&#10;AI-generated content may be incorrect."/>
+                    <pic:cNvPicPr/>
+                  </pic:nvPicPr>
+                  <pic:blipFill>
+                    <a:blip r:embed="rId18">
+                      <a:extLst>
+                        <a:ext uri="{28A0092B-C50C-407E-A947-70E740481C1C}">
+                          <a14:useLocalDpi xmlns:a14="http://schemas.microsoft.com/office/drawing/2010/main" val="0"/>
+                        </a:ext>
+                      </a:extLst>
+                    </a:blip>
+                    <a:stretch>
+                      <a:fillRect/>
+                    </a:stretch>
+                  </pic:blipFill>
+                  <pic:spPr>
+                    <a:xfrm>
+                      <a:off x="0" y="0"/>
+                      <a:ext cx="5943600" cy="1341120"/>
+                    </a:xfrm>
+                    <a:prstGeom prst="rect">
+                      <a:avLst/>
+                    </a:prstGeom>
+                  </pic:spPr>
+                </pic:pic>
+              </a:graphicData>
+            </a:graphic>
+          </wp:anchor>
+        </w:drawing>
+      </w:r>
+      <w:r>
+        <w:t>Package</w:t>
+      </w:r>
+      <w:r>
+        <w:t xml:space="preserve"> </w:t>
+      </w:r>
+      <w:r>
+        <w:t>and class d</w:t>
+      </w:r>
+      <w:r>
+        <w:t>iagram</w:t>
+      </w:r>
+      <w:bookmarkEnd w:id="33"/>
+      <w:r>
+        <w:t>s</w:t>
+      </w:r>
+    </w:p>
+    <w:p>
+      <w:pPr>
+        <w:widowControl/>
+        <w:spacing w:line="276" w:lineRule="auto"/>
+        <w:ind w:firstLine="720"/>
+        <w:jc w:val="both"/>
+        <w:rPr>
+          <w:sz w:val="24"/>
+          <w:szCs w:val="24"/>
+        </w:rPr>
+      </w:pPr>
+      <w:r>
+        <w:rPr>
+          <w:noProof/>
+        </w:rPr>
+        <w:pict w14:anchorId="28436420">
+          <v:shape id="_x0000_s1034" type="#_x0000_t202" style="position:absolute;left:0;text-align:left;margin-left:57.65pt;margin-top:464.75pt;width:352.6pt;height:.05pt;z-index:251681792;mso-position-horizontal-relative:text;mso-position-vertical-relative:text" stroked="f">
+            <v:textbox style="mso-fit-shape-to-text:t" inset="0,0,0,0">
+              <w:txbxContent>
+                <w:p>
+                  <w:pPr>
+                    <w:pStyle w:val="Caption"/>
+                    <w:jc w:val="center"/>
+                    <w:rPr>
+                      <w:noProof/>
+                    </w:rPr>
+                  </w:pPr>
+                  <w:r>
+                    <w:t xml:space="preserve">Figure </w:t>
+                  </w:r>
+                  <w:fldSimple w:instr=" SEQ Figure \* ARABIC ">
+                    <w:r>
+                      <w:rPr>
+                        <w:noProof/>
+                      </w:rPr>
+                      <w:t>6</w:t>
+                    </w:r>
+                  </w:fldSimple>
+                  <w:r>
+                    <w:t>. The service classes provide basic CRUD functionalities.</w:t>
+                  </w:r>
+                </w:p>
+              </w:txbxContent>
+            </v:textbox>
+            <w10:wrap type="topAndBottom"/>
+          </v:shape>
+        </w:pict>
+      </w:r>
+      <w:r>
+        <w:rPr>
+          <w:noProof/>
+          <w:sz w:val="24"/>
+          <w:szCs w:val="24"/>
+        </w:rPr>
+        <w:drawing>
+          <wp:anchor distT="0" distB="0" distL="114300" distR="114300" simplePos="0" relativeHeight="251750912" behindDoc="0" locked="0" layoutInCell="1" allowOverlap="1" wp14:anchorId="461832AF" wp14:editId="5F1E42F7">
+            <wp:simplePos x="0" y="0"/>
+            <wp:positionH relativeFrom="column">
+              <wp:posOffset>732155</wp:posOffset>
+            </wp:positionH>
+            <wp:positionV relativeFrom="paragraph">
+              <wp:posOffset>4301392</wp:posOffset>
+            </wp:positionV>
+            <wp:extent cx="4478020" cy="1544320"/>
+            <wp:effectExtent l="0" t="0" r="0" b="0"/>
+            <wp:wrapTopAndBottom/>
+            <wp:docPr id="549963147" name="Picture 11" descr="A screenshot of a computer program&#10;&#10;AI-generated content may be incorrect."/>
+            <wp:cNvGraphicFramePr>
+              <a:graphicFrameLocks xmlns:a="http://schemas.openxmlformats.org/drawingml/2006/main" noChangeAspect="1"/>
+            </wp:cNvGraphicFramePr>
+            <a:graphic xmlns:a="http://schemas.openxmlformats.org/drawingml/2006/main">
+              <a:graphicData uri="http://schemas.openxmlformats.org/drawingml/2006/picture">
+                <pic:pic xmlns:pic="http://schemas.openxmlformats.org/drawingml/2006/picture">
+                  <pic:nvPicPr>
+                    <pic:cNvPr id="549963147" name="Picture 11" descr="A screenshot of a computer program&#10;&#10;AI-generated content may be incorrect."/>
+                    <pic:cNvPicPr/>
+                  </pic:nvPicPr>
+                  <pic:blipFill>
+                    <a:blip r:embed="rId19">
+                      <a:extLst>
+                        <a:ext uri="{28A0092B-C50C-407E-A947-70E740481C1C}">
+                          <a14:useLocalDpi xmlns:a14="http://schemas.microsoft.com/office/drawing/2010/main" val="0"/>
+                        </a:ext>
+                      </a:extLst>
+                    </a:blip>
+                    <a:stretch>
+                      <a:fillRect/>
+                    </a:stretch>
+                  </pic:blipFill>
+                  <pic:spPr>
+                    <a:xfrm>
+                      <a:off x="0" y="0"/>
+                      <a:ext cx="4478020" cy="1544320"/>
+                    </a:xfrm>
+                    <a:prstGeom prst="rect">
+                      <a:avLst/>
+                    </a:prstGeom>
+                  </pic:spPr>
+                </pic:pic>
+              </a:graphicData>
+            </a:graphic>
+            <wp14:sizeRelH relativeFrom="margin">
+              <wp14:pctWidth>0</wp14:pctWidth>
+            </wp14:sizeRelH>
+            <wp14:sizeRelV relativeFrom="margin">
+              <wp14:pctHeight>0</wp14:pctHeight>
+            </wp14:sizeRelV>
+          </wp:anchor>
+        </w:drawing>
+      </w:r>
+      <w:r>
+        <w:rPr>
+          <w:sz w:val="24"/>
+          <w:szCs w:val="24"/>
+        </w:rPr>
+        <w:t xml:space="preserve">Book, Author, Publisher and </w:t>
+      </w:r>
+      <w:proofErr w:type="spellStart"/>
+      <w:r>
+        <w:rPr>
+          <w:sz w:val="24"/>
+          <w:szCs w:val="24"/>
+        </w:rPr>
+        <w:t>AppUser</w:t>
+      </w:r>
+      <w:proofErr w:type="spellEnd"/>
+      <w:r>
+        <w:rPr>
+          <w:sz w:val="24"/>
+          <w:szCs w:val="24"/>
+        </w:rPr>
+        <w:t xml:space="preserve"> all have a corresponding “Create Data Transfer Object” that handles the validation by means of </w:t>
+      </w:r>
+      <w:proofErr w:type="spellStart"/>
+      <w:r>
+        <w:rPr>
+          <w:sz w:val="24"/>
+          <w:szCs w:val="24"/>
+        </w:rPr>
+        <w:t>SpringBoot</w:t>
+      </w:r>
+      <w:proofErr w:type="spellEnd"/>
+      <w:r>
+        <w:rPr>
+          <w:sz w:val="24"/>
+          <w:szCs w:val="24"/>
+        </w:rPr>
+        <w:t xml:space="preserve"> annotations. </w:t>
+      </w:r>
+      <w:proofErr w:type="spellStart"/>
+      <w:r>
+        <w:rPr>
+          <w:sz w:val="24"/>
+          <w:szCs w:val="24"/>
+        </w:rPr>
+        <w:t>SpringBoot’s</w:t>
+      </w:r>
+      <w:proofErr w:type="spellEnd"/>
+      <w:r>
+        <w:rPr>
+          <w:sz w:val="24"/>
+          <w:szCs w:val="24"/>
+        </w:rPr>
+        <w:t xml:space="preserve"> Global Exception Handler class ensures that exception handling is done consistently</w:t>
+      </w:r>
+    </w:p>
+    <w:p>
+      <w:pPr>
+        <w:pStyle w:val="Heading1"/>
+      </w:pPr>
+      <w:bookmarkStart w:id="34" w:name="_Toc193217172"/>
+      <w:r>
+        <w:rPr>
+          <w:noProof/>
+        </w:rPr>
+        <w:lastRenderedPageBreak/>
+        <w:drawing>
+          <wp:anchor distT="0" distB="0" distL="114300" distR="114300" simplePos="0" relativeHeight="251688448" behindDoc="0" locked="0" layoutInCell="1" allowOverlap="1" wp14:anchorId="1669CE70" wp14:editId="4AAE5416">
+            <wp:simplePos x="0" y="0"/>
+            <wp:positionH relativeFrom="column">
+              <wp:posOffset>1125220</wp:posOffset>
+            </wp:positionH>
+            <wp:positionV relativeFrom="paragraph">
+              <wp:posOffset>351155</wp:posOffset>
+            </wp:positionV>
+            <wp:extent cx="3688080" cy="3901440"/>
+            <wp:effectExtent l="0" t="0" r="0" b="0"/>
+            <wp:wrapTopAndBottom/>
+            <wp:docPr id="1630529632" name="Picture 3" descr="A screenshot of a computer&#10;&#10;AI-generated content may be incorrect."/>
+            <wp:cNvGraphicFramePr>
+              <a:graphicFrameLocks xmlns:a="http://schemas.openxmlformats.org/drawingml/2006/main" noChangeAspect="1"/>
+            </wp:cNvGraphicFramePr>
+            <a:graphic xmlns:a="http://schemas.openxmlformats.org/drawingml/2006/main">
+              <a:graphicData uri="http://schemas.openxmlformats.org/drawingml/2006/picture">
+                <pic:pic xmlns:pic="http://schemas.openxmlformats.org/drawingml/2006/picture">
+                  <pic:nvPicPr>
+                    <pic:cNvPr id="1630529632" name="Picture 3" descr="A screenshot of a computer&#10;&#10;AI-generated content may be incorrect."/>
+                    <pic:cNvPicPr/>
+                  </pic:nvPicPr>
+                  <pic:blipFill>
+                    <a:blip r:embed="rId20">
+                      <a:extLst>
+                        <a:ext uri="{28A0092B-C50C-407E-A947-70E740481C1C}">
+                          <a14:useLocalDpi xmlns:a14="http://schemas.microsoft.com/office/drawing/2010/main" val="0"/>
+                        </a:ext>
+                      </a:extLst>
+                    </a:blip>
+                    <a:stretch>
+                      <a:fillRect/>
+                    </a:stretch>
+                  </pic:blipFill>
+                  <pic:spPr>
+                    <a:xfrm>
+                      <a:off x="0" y="0"/>
+                      <a:ext cx="3688080" cy="3901440"/>
+                    </a:xfrm>
+                    <a:prstGeom prst="rect">
+                      <a:avLst/>
+                    </a:prstGeom>
+                  </pic:spPr>
+                </pic:pic>
+              </a:graphicData>
+            </a:graphic>
+            <wp14:sizeRelH relativeFrom="margin">
+              <wp14:pctWidth>0</wp14:pctWidth>
+            </wp14:sizeRelH>
+            <wp14:sizeRelV relativeFrom="margin">
+              <wp14:pctHeight>0</wp14:pctHeight>
+            </wp14:sizeRelV>
+          </wp:anchor>
+        </w:drawing>
+      </w:r>
+      <w:r>
+        <w:rPr>
+          <w:noProof/>
+        </w:rPr>
+        <w:pict w14:anchorId="78232CBE">
+          <v:shape id="_x0000_s1029" type="#_x0000_t202" style="position:absolute;left:0;text-align:left;margin-left:88.8pt;margin-top:339.25pt;width:290.4pt;height:.05pt;z-index:251665408;mso-position-horizontal-relative:text;mso-position-vertical-relative:text" stroked="f">
+            <v:textbox style="mso-next-textbox:#_x0000_s1029;mso-fit-shape-to-text:t" inset="0,0,0,0">
+              <w:txbxContent>
+                <w:p>
+                  <w:pPr>
+                    <w:pStyle w:val="Caption"/>
+                    <w:jc w:val="center"/>
+                    <w:rPr>
+                      <w:rFonts w:ascii="Arial" w:hAnsi="Arial"/>
+                      <w:b/>
+                      <w:noProof/>
+                      <w:color w:val="auto"/>
+                      <w:sz w:val="24"/>
+                      <w:szCs w:val="20"/>
+                    </w:rPr>
+                  </w:pPr>
+                  <w:r>
+                    <w:t xml:space="preserve">Figure </w:t>
+                  </w:r>
+                  <w:fldSimple w:instr=" SEQ Figure \* ARABIC ">
+                    <w:r>
+                      <w:rPr>
+                        <w:noProof/>
+                      </w:rPr>
+                      <w:t>7</w:t>
+                    </w:r>
+                  </w:fldSimple>
+                  <w:r>
+                    <w:t>. The database diagram.</w:t>
+                  </w:r>
+                </w:p>
+              </w:txbxContent>
+            </v:textbox>
+            <w10:wrap type="topAndBottom"/>
+          </v:shape>
+        </w:pict>
+      </w:r>
+      <w:r>
+        <w:t>Data Model</w:t>
+      </w:r>
+      <w:bookmarkEnd w:id="34"/>
+    </w:p>
+    <w:p>
+      <w:pPr>
+        <w:ind w:firstLine="720"/>
+        <w:jc w:val="both"/>
+        <w:rPr>
+          <w:sz w:val="24"/>
+          <w:szCs w:val="24"/>
+        </w:rPr>
+      </w:pPr>
+      <w:r>
+        <w:rPr>
+          <w:sz w:val="24"/>
+          <w:szCs w:val="24"/>
+        </w:rPr>
+        <w:t>There are three core entities: book, author and publisher that are linked based on the chosen relationships:</w:t>
+      </w:r>
+    </w:p>
+    <w:p>
+      <w:pPr>
+        <w:pStyle w:val="ListParagraph"/>
+        <w:numPr>
+          <w:ilvl w:val="0"/>
+          <w:numId w:val="19"/>
+        </w:numPr>
+        <w:jc w:val="both"/>
+        <w:rPr>
+          <w:sz w:val="24"/>
+          <w:szCs w:val="24"/>
+        </w:rPr>
+      </w:pPr>
+      <w:r>
+        <w:rPr>
+          <w:sz w:val="24"/>
+          <w:szCs w:val="24"/>
+        </w:rPr>
+        <w:t>A book can be published by multiple publishers</w:t>
+      </w:r>
+      <w:r>
+        <w:rPr>
+          <w:sz w:val="24"/>
+          <w:szCs w:val="24"/>
+        </w:rPr>
+        <w:t>, but a publisher can publish multiple books</w:t>
+      </w:r>
+      <w:r>
+        <w:rPr>
+          <w:sz w:val="24"/>
+          <w:szCs w:val="24"/>
+        </w:rPr>
+        <w:t>: 1:M relationship</w:t>
+      </w:r>
+      <w:r>
+        <w:rPr>
+          <w:sz w:val="24"/>
+          <w:szCs w:val="24"/>
+        </w:rPr>
+        <w:t>.</w:t>
+      </w:r>
+    </w:p>
+    <w:p>
+      <w:pPr>
+        <w:pStyle w:val="ListParagraph"/>
+        <w:numPr>
+          <w:ilvl w:val="1"/>
+          <w:numId w:val="19"/>
+        </w:numPr>
+        <w:jc w:val="both"/>
+        <w:rPr>
+          <w:sz w:val="24"/>
+          <w:szCs w:val="24"/>
+        </w:rPr>
+      </w:pPr>
+      <w:r>
+        <w:rPr>
+          <w:sz w:val="24"/>
+          <w:szCs w:val="24"/>
+        </w:rPr>
+        <w:t xml:space="preserve">Solution: </w:t>
+      </w:r>
+      <w:r>
+        <w:rPr>
+          <w:sz w:val="24"/>
+          <w:szCs w:val="24"/>
+        </w:rPr>
+        <w:t xml:space="preserve">the </w:t>
+      </w:r>
+      <w:r>
+        <w:rPr>
+          <w:i/>
+          <w:iCs/>
+          <w:sz w:val="24"/>
+          <w:szCs w:val="24"/>
+        </w:rPr>
+        <w:t>book</w:t>
+      </w:r>
+      <w:r>
+        <w:rPr>
+          <w:sz w:val="24"/>
+          <w:szCs w:val="24"/>
+        </w:rPr>
+        <w:t xml:space="preserve"> table is updated with a foreign key referencing the </w:t>
+      </w:r>
+      <w:r>
+        <w:rPr>
+          <w:i/>
+          <w:iCs/>
+          <w:sz w:val="24"/>
+          <w:szCs w:val="24"/>
+        </w:rPr>
+        <w:t>publisher</w:t>
+      </w:r>
+      <w:r>
+        <w:rPr>
+          <w:sz w:val="24"/>
+          <w:szCs w:val="24"/>
+        </w:rPr>
+        <w:t xml:space="preserve"> table.</w:t>
+      </w:r>
+    </w:p>
+    <w:p>
+      <w:pPr>
+        <w:pStyle w:val="ListParagraph"/>
+        <w:numPr>
+          <w:ilvl w:val="0"/>
+          <w:numId w:val="19"/>
+        </w:numPr>
+        <w:jc w:val="both"/>
+        <w:rPr>
+          <w:sz w:val="24"/>
+          <w:szCs w:val="24"/>
+        </w:rPr>
+      </w:pPr>
+      <w:r>
+        <w:rPr>
+          <w:sz w:val="24"/>
+          <w:szCs w:val="24"/>
+        </w:rPr>
+        <w:t xml:space="preserve">A book can be written by multiple </w:t>
+      </w:r>
+      <w:r>
+        <w:rPr>
+          <w:sz w:val="24"/>
+          <w:szCs w:val="24"/>
+        </w:rPr>
+        <w:t>authors,</w:t>
+      </w:r>
+      <w:r>
+        <w:rPr>
+          <w:sz w:val="24"/>
+          <w:szCs w:val="24"/>
+        </w:rPr>
+        <w:t xml:space="preserve"> and one author may write more books: M:M relationship</w:t>
+      </w:r>
+      <w:r>
+        <w:rPr>
+          <w:sz w:val="24"/>
+          <w:szCs w:val="24"/>
+        </w:rPr>
+        <w:t>.</w:t>
+      </w:r>
+    </w:p>
+    <w:p>
+      <w:pPr>
+        <w:pStyle w:val="ListParagraph"/>
+        <w:numPr>
+          <w:ilvl w:val="1"/>
+          <w:numId w:val="19"/>
+        </w:numPr>
+        <w:jc w:val="both"/>
+        <w:rPr>
+          <w:sz w:val="24"/>
+          <w:szCs w:val="24"/>
+        </w:rPr>
+      </w:pPr>
+      <w:r>
+        <w:rPr>
+          <w:sz w:val="24"/>
+          <w:szCs w:val="24"/>
+        </w:rPr>
+        <w:t xml:space="preserve">Solution: create a junction table </w:t>
+      </w:r>
+      <w:proofErr w:type="spellStart"/>
+      <w:r>
+        <w:rPr>
+          <w:i/>
+          <w:iCs/>
+          <w:sz w:val="24"/>
+          <w:szCs w:val="24"/>
+        </w:rPr>
+        <w:t>book_author</w:t>
+      </w:r>
+      <w:proofErr w:type="spellEnd"/>
+      <w:r>
+        <w:rPr>
+          <w:sz w:val="24"/>
+          <w:szCs w:val="24"/>
+        </w:rPr>
+        <w:t xml:space="preserve"> that has two foreign keys: one referencing the book table and the other referencing the author table.</w:t>
+      </w:r>
+    </w:p>
+    <w:p>
+      <w:pPr>
+        <w:ind w:firstLine="720"/>
+        <w:jc w:val="both"/>
+        <w:rPr>
+          <w:sz w:val="24"/>
+          <w:szCs w:val="24"/>
+        </w:rPr>
+      </w:pPr>
+      <w:r>
+        <w:rPr>
+          <w:sz w:val="24"/>
+          <w:szCs w:val="24"/>
+        </w:rPr>
+        <w:t xml:space="preserve">The </w:t>
+      </w:r>
+      <w:proofErr w:type="spellStart"/>
+      <w:r>
+        <w:rPr>
+          <w:i/>
+          <w:iCs/>
+          <w:sz w:val="24"/>
+          <w:szCs w:val="24"/>
+        </w:rPr>
+        <w:t>app_user</w:t>
+      </w:r>
+      <w:proofErr w:type="spellEnd"/>
+      <w:r>
+        <w:rPr>
+          <w:i/>
+          <w:iCs/>
+          <w:sz w:val="24"/>
+          <w:szCs w:val="24"/>
+        </w:rPr>
+        <w:t xml:space="preserve"> </w:t>
+      </w:r>
+      <w:r>
+        <w:rPr>
+          <w:sz w:val="24"/>
+          <w:szCs w:val="24"/>
+        </w:rPr>
+        <w:t>table stores information about the users of the system – admins, employees, customers etc.</w:t>
+      </w:r>
+    </w:p>
+    <w:p>
+      <w:pPr>
+        <w:widowControl/>
+        <w:spacing w:after="200" w:line="276" w:lineRule="auto"/>
+        <w:rPr>
+          <w:sz w:val="24"/>
+          <w:szCs w:val="24"/>
+        </w:rPr>
+      </w:pPr>
+      <w:r>
+        <w:rPr>
+          <w:sz w:val="24"/>
+          <w:szCs w:val="24"/>
+        </w:rPr>
+        <w:br w:type="page"/>
+      </w:r>
+    </w:p>
+    <w:p>
+      <w:pPr>
+        <w:pStyle w:val="Heading1"/>
       </w:pPr>
       <w:bookmarkStart w:id="35" w:name="_Toc193217173"/>
       <w:r>
+        <w:lastRenderedPageBreak/>
         <w:t>Bibliography</w:t>
       </w:r>
       <w:bookmarkEnd w:id="35"/>
@@ -5311,7 +6011,7 @@
         </w:numPr>
         <w:jc w:val="both"/>
       </w:pPr>
-      <w:hyperlink r:id="rId18" w:history="1">
+      <w:hyperlink r:id="rId21" w:history="1">
         <w:r>
           <w:rPr>
             <w:rStyle w:val="Hyperlink"/>
@@ -5329,7 +6029,7 @@
         </w:numPr>
         <w:jc w:val="both"/>
       </w:pPr>
-      <w:hyperlink r:id="rId19" w:history="1">
+      <w:hyperlink r:id="rId22" w:history="1">
         <w:r>
           <w:rPr>
             <w:rStyle w:val="Hyperlink"/>
@@ -5347,7 +6047,7 @@
         </w:numPr>
         <w:jc w:val="both"/>
       </w:pPr>
-      <w:hyperlink r:id="rId20" w:history="1">
+      <w:hyperlink r:id="rId23" w:history="1">
         <w:r>
           <w:rPr>
             <w:rStyle w:val="Hyperlink"/>
@@ -5365,7 +6065,7 @@
         </w:numPr>
         <w:jc w:val="both"/>
       </w:pPr>
-      <w:hyperlink r:id="rId21" w:history="1">
+      <w:hyperlink r:id="rId24" w:history="1">
         <w:r>
           <w:rPr>
             <w:rStyle w:val="Hyperlink"/>
@@ -5383,7 +6083,7 @@
         </w:numPr>
         <w:jc w:val="both"/>
       </w:pPr>
-      <w:hyperlink r:id="rId22" w:history="1">
+      <w:hyperlink r:id="rId25" w:history="1">
         <w:r>
           <w:rPr>
             <w:rStyle w:val="Hyperlink"/>
@@ -5401,7 +6101,7 @@
         </w:numPr>
         <w:jc w:val="both"/>
       </w:pPr>
-      <w:hyperlink r:id="rId23" w:history="1">
+      <w:hyperlink r:id="rId26" w:history="1">
         <w:r>
           <w:rPr>
             <w:rStyle w:val="Hyperlink"/>
@@ -5419,7 +6119,7 @@
         </w:numPr>
         <w:jc w:val="both"/>
       </w:pPr>
-      <w:hyperlink r:id="rId24" w:history="1">
+      <w:hyperlink r:id="rId27" w:history="1">
         <w:r>
           <w:rPr>
             <w:rStyle w:val="Hyperlink"/>
@@ -5428,17 +6128,11 @@
         </w:r>
       </w:hyperlink>
     </w:p>
-    <w:p>
-      <w:pPr>
-        <w:pStyle w:val="ListParagraph"/>
-        <w:jc w:val="both"/>
-      </w:pPr>
-    </w:p>
     <w:sectPr>
-      <w:headerReference w:type="default" r:id="rId25"/>
-      <w:footerReference w:type="default" r:id="rId26"/>
-      <w:headerReference w:type="first" r:id="rId27"/>
-      <w:footerReference w:type="first" r:id="rId28"/>
+      <w:headerReference w:type="default" r:id="rId28"/>
+      <w:footerReference w:type="default" r:id="rId29"/>
+      <w:headerReference w:type="first" r:id="rId30"/>
+      <w:footerReference w:type="first" r:id="rId31"/>
       <w:pgSz w:w="12240" w:h="15840" w:code="1"/>
       <w:pgMar w:top="1440" w:right="1440" w:bottom="1440" w:left="1440" w:header="720" w:footer="720" w:gutter="0"/>
       <w:cols w:space="720"/>
@@ -6830,6 +7524,119 @@
     </w:lvl>
   </w:abstractNum>
   <w:abstractNum w:abstractNumId="11" w15:restartNumberingAfterBreak="0">
+    <w:nsid w:val="4CB05024"/>
+    <w:multiLevelType w:val="hybridMultilevel"/>
+    <w:tmpl w:val="5380B59C"/>
+    <w:lvl w:ilvl="0" w:tplc="04090001">
+      <w:start w:val="1"/>
+      <w:numFmt w:val="bullet"/>
+      <w:lvlText w:val=""/>
+      <w:lvlJc w:val="left"/>
+      <w:pPr>
+        <w:ind w:left="1080" w:hanging="360"/>
+      </w:pPr>
+      <w:rPr>
+        <w:rFonts w:ascii="Symbol" w:hAnsi="Symbol" w:hint="default"/>
+      </w:rPr>
+    </w:lvl>
+    <w:lvl w:ilvl="1" w:tplc="04090003">
+      <w:start w:val="1"/>
+      <w:numFmt w:val="bullet"/>
+      <w:lvlText w:val="o"/>
+      <w:lvlJc w:val="left"/>
+      <w:pPr>
+        <w:ind w:left="1800" w:hanging="360"/>
+      </w:pPr>
+      <w:rPr>
+        <w:rFonts w:ascii="Courier New" w:hAnsi="Courier New" w:cs="Courier New" w:hint="default"/>
+      </w:rPr>
+    </w:lvl>
+    <w:lvl w:ilvl="2" w:tplc="04090005">
+      <w:start w:val="1"/>
+      <w:numFmt w:val="bullet"/>
+      <w:lvlText w:val=""/>
+      <w:lvlJc w:val="left"/>
+      <w:pPr>
+        <w:ind w:left="2520" w:hanging="360"/>
+      </w:pPr>
+      <w:rPr>
+        <w:rFonts w:ascii="Wingdings" w:hAnsi="Wingdings" w:hint="default"/>
+      </w:rPr>
+    </w:lvl>
+    <w:lvl w:ilvl="3" w:tplc="04090001" w:tentative="1">
+      <w:start w:val="1"/>
+      <w:numFmt w:val="bullet"/>
+      <w:lvlText w:val=""/>
+      <w:lvlJc w:val="left"/>
+      <w:pPr>
+        <w:ind w:left="3240" w:hanging="360"/>
+      </w:pPr>
+      <w:rPr>
+        <w:rFonts w:ascii="Symbol" w:hAnsi="Symbol" w:hint="default"/>
+      </w:rPr>
+    </w:lvl>
+    <w:lvl w:ilvl="4" w:tplc="04090003" w:tentative="1">
+      <w:start w:val="1"/>
+      <w:numFmt w:val="bullet"/>
+      <w:lvlText w:val="o"/>
+      <w:lvlJc w:val="left"/>
+      <w:pPr>
+        <w:ind w:left="3960" w:hanging="360"/>
+      </w:pPr>
+      <w:rPr>
+        <w:rFonts w:ascii="Courier New" w:hAnsi="Courier New" w:cs="Courier New" w:hint="default"/>
+      </w:rPr>
+    </w:lvl>
+    <w:lvl w:ilvl="5" w:tplc="04090005" w:tentative="1">
+      <w:start w:val="1"/>
+      <w:numFmt w:val="bullet"/>
+      <w:lvlText w:val=""/>
+      <w:lvlJc w:val="left"/>
+      <w:pPr>
+        <w:ind w:left="4680" w:hanging="360"/>
+      </w:pPr>
+      <w:rPr>
+        <w:rFonts w:ascii="Wingdings" w:hAnsi="Wingdings" w:hint="default"/>
+      </w:rPr>
+    </w:lvl>
+    <w:lvl w:ilvl="6" w:tplc="04090001" w:tentative="1">
+      <w:start w:val="1"/>
+      <w:numFmt w:val="bullet"/>
+      <w:lvlText w:val=""/>
+      <w:lvlJc w:val="left"/>
+      <w:pPr>
+        <w:ind w:left="5400" w:hanging="360"/>
+      </w:pPr>
+      <w:rPr>
+        <w:rFonts w:ascii="Symbol" w:hAnsi="Symbol" w:hint="default"/>
+      </w:rPr>
+    </w:lvl>
+    <w:lvl w:ilvl="7" w:tplc="04090003" w:tentative="1">
+      <w:start w:val="1"/>
+      <w:numFmt w:val="bullet"/>
+      <w:lvlText w:val="o"/>
+      <w:lvlJc w:val="left"/>
+      <w:pPr>
+        <w:ind w:left="6120" w:hanging="360"/>
+      </w:pPr>
+      <w:rPr>
+        <w:rFonts w:ascii="Courier New" w:hAnsi="Courier New" w:cs="Courier New" w:hint="default"/>
+      </w:rPr>
+    </w:lvl>
+    <w:lvl w:ilvl="8" w:tplc="04090005" w:tentative="1">
+      <w:start w:val="1"/>
+      <w:numFmt w:val="bullet"/>
+      <w:lvlText w:val=""/>
+      <w:lvlJc w:val="left"/>
+      <w:pPr>
+        <w:ind w:left="6840" w:hanging="360"/>
+      </w:pPr>
+      <w:rPr>
+        <w:rFonts w:ascii="Wingdings" w:hAnsi="Wingdings" w:hint="default"/>
+      </w:rPr>
+    </w:lvl>
+  </w:abstractNum>
+  <w:abstractNum w:abstractNumId="12" w15:restartNumberingAfterBreak="0">
     <w:nsid w:val="534E2019"/>
     <w:multiLevelType w:val="hybridMultilevel"/>
     <w:tmpl w:val="F99A0C4A"/>
@@ -6918,7 +7725,7 @@
       </w:pPr>
     </w:lvl>
   </w:abstractNum>
-  <w:abstractNum w:abstractNumId="12" w15:restartNumberingAfterBreak="0">
+  <w:abstractNum w:abstractNumId="13" w15:restartNumberingAfterBreak="0">
     <w:nsid w:val="58D10C06"/>
     <w:multiLevelType w:val="hybridMultilevel"/>
     <w:tmpl w:val="CE2886F4"/>
@@ -7004,7 +7811,7 @@
       </w:pPr>
     </w:lvl>
   </w:abstractNum>
-  <w:abstractNum w:abstractNumId="13" w15:restartNumberingAfterBreak="0">
+  <w:abstractNum w:abstractNumId="14" w15:restartNumberingAfterBreak="0">
     <w:nsid w:val="592F292D"/>
     <w:multiLevelType w:val="hybridMultilevel"/>
     <w:tmpl w:val="243C733A"/>
@@ -7117,7 +7924,7 @@
       </w:rPr>
     </w:lvl>
   </w:abstractNum>
-  <w:abstractNum w:abstractNumId="14" w15:restartNumberingAfterBreak="0">
+  <w:abstractNum w:abstractNumId="15" w15:restartNumberingAfterBreak="0">
     <w:nsid w:val="71E53565"/>
     <w:multiLevelType w:val="hybridMultilevel"/>
     <w:tmpl w:val="1F30C790"/>
@@ -7203,7 +8010,7 @@
       </w:pPr>
     </w:lvl>
   </w:abstractNum>
-  <w:abstractNum w:abstractNumId="15" w15:restartNumberingAfterBreak="0">
+  <w:abstractNum w:abstractNumId="16" w15:restartNumberingAfterBreak="0">
     <w:nsid w:val="71FE7E12"/>
     <w:multiLevelType w:val="hybridMultilevel"/>
     <w:tmpl w:val="08866ECE"/>
@@ -7316,7 +8123,7 @@
       </w:rPr>
     </w:lvl>
   </w:abstractNum>
-  <w:abstractNum w:abstractNumId="16" w15:restartNumberingAfterBreak="0">
+  <w:abstractNum w:abstractNumId="17" w15:restartNumberingAfterBreak="0">
     <w:nsid w:val="720C739C"/>
     <w:multiLevelType w:val="hybridMultilevel"/>
     <w:tmpl w:val="3C1C65B6"/>
@@ -7405,7 +8212,7 @@
       </w:pPr>
     </w:lvl>
   </w:abstractNum>
-  <w:abstractNum w:abstractNumId="17" w15:restartNumberingAfterBreak="0">
+  <w:abstractNum w:abstractNumId="18" w15:restartNumberingAfterBreak="0">
     <w:nsid w:val="7E1A7400"/>
     <w:multiLevelType w:val="multilevel"/>
     <w:tmpl w:val="D9F2B2EA"/>
@@ -7528,28 +8335,28 @@
     <w:abstractNumId w:val="2"/>
   </w:num>
   <w:num w:numId="4" w16cid:durableId="878737952">
-    <w:abstractNumId w:val="11"/>
+    <w:abstractNumId w:val="12"/>
   </w:num>
   <w:num w:numId="5" w16cid:durableId="479734633">
-    <w:abstractNumId w:val="16"/>
+    <w:abstractNumId w:val="17"/>
   </w:num>
   <w:num w:numId="6" w16cid:durableId="1582376543">
     <w:abstractNumId w:val="4"/>
   </w:num>
   <w:num w:numId="7" w16cid:durableId="44254186">
-    <w:abstractNumId w:val="17"/>
+    <w:abstractNumId w:val="18"/>
   </w:num>
   <w:num w:numId="8" w16cid:durableId="457181691">
     <w:abstractNumId w:val="3"/>
   </w:num>
   <w:num w:numId="9" w16cid:durableId="1295670857">
-    <w:abstractNumId w:val="13"/>
+    <w:abstractNumId w:val="14"/>
   </w:num>
   <w:num w:numId="10" w16cid:durableId="1489521692">
     <w:abstractNumId w:val="1"/>
   </w:num>
   <w:num w:numId="11" w16cid:durableId="752778624">
-    <w:abstractNumId w:val="15"/>
+    <w:abstractNumId w:val="16"/>
   </w:num>
   <w:num w:numId="12" w16cid:durableId="115490674">
     <w:abstractNumId w:val="9"/>
@@ -7561,16 +8368,19 @@
     <w:abstractNumId w:val="10"/>
   </w:num>
   <w:num w:numId="15" w16cid:durableId="1618876692">
-    <w:abstractNumId w:val="12"/>
+    <w:abstractNumId w:val="13"/>
   </w:num>
   <w:num w:numId="16" w16cid:durableId="1487742475">
     <w:abstractNumId w:val="5"/>
   </w:num>
   <w:num w:numId="17" w16cid:durableId="1844320373">
-    <w:abstractNumId w:val="14"/>
+    <w:abstractNumId w:val="15"/>
   </w:num>
   <w:num w:numId="18" w16cid:durableId="953829748">
     <w:abstractNumId w:val="6"/>
+  </w:num>
+  <w:num w:numId="19" w16cid:durableId="1097677642">
+    <w:abstractNumId w:val="11"/>
   </w:num>
 </w:numbering>
 </file>
@@ -7680,7 +8490,7 @@
     <w:lsdException w:name="Block Text" w:semiHidden="1" w:unhideWhenUsed="1"/>
     <w:lsdException w:name="Hyperlink" w:semiHidden="1" w:unhideWhenUsed="1"/>
     <w:lsdException w:name="FollowedHyperlink" w:semiHidden="1" w:unhideWhenUsed="1"/>
-    <w:lsdException w:name="Strong" w:uiPriority="0" w:qFormat="1"/>
+    <w:lsdException w:name="Strong" w:uiPriority="22" w:qFormat="1"/>
     <w:lsdException w:name="Emphasis" w:uiPriority="20" w:qFormat="1"/>
     <w:lsdException w:name="Document Map" w:semiHidden="1" w:unhideWhenUsed="1"/>
     <w:lsdException w:name="Plain Text" w:semiHidden="1" w:unhideWhenUsed="1"/>
@@ -8157,6 +8967,7 @@
   <w:style w:type="character" w:default="1" w:styleId="DefaultParagraphFont">
     <w:name w:val="Default Paragraph Font"/>
     <w:uiPriority w:val="1"/>
+    <w:semiHidden/>
     <w:unhideWhenUsed/>
   </w:style>
   <w:style w:type="table" w:default="1" w:styleId="TableNormal">
@@ -8423,6 +9234,7 @@
   <w:style w:type="character" w:styleId="Strong">
     <w:name w:val="Strong"/>
     <w:basedOn w:val="DefaultParagraphFont"/>
+    <w:uiPriority w:val="22"/>
     <w:qFormat/>
     <w:rsid w:val="009A036F"/>
     <w:rPr>
@@ -9206,12 +10018,7 @@
 </file>
 
 <file path=customXml/item2.xml><?xml version="1.0" encoding="utf-8"?>
-<?mso-contentType ?>
-<FormTemplates xmlns="http://schemas.microsoft.com/sharepoint/v3/contenttype/forms">
-  <Display>DocumentLibraryForm</Display>
-  <Edit>DocumentLibraryForm</Edit>
-  <New>DocumentLibraryForm</New>
-</FormTemplates>
+<b:Sources xmlns:b="http://schemas.openxmlformats.org/officeDocument/2006/bibliography" xmlns="http://schemas.openxmlformats.org/officeDocument/2006/bibliography" SelectedStyle="/APASixthEditionOfficeOnline.xsl" StyleName="APA" Version="6"/>
 </file>
 
 <file path=customXml/item3.xml><?xml version="1.0" encoding="utf-8"?>
@@ -9221,7 +10028,12 @@
 </file>
 
 <file path=customXml/item4.xml><?xml version="1.0" encoding="utf-8"?>
-<b:Sources xmlns:b="http://schemas.openxmlformats.org/officeDocument/2006/bibliography" xmlns="http://schemas.openxmlformats.org/officeDocument/2006/bibliography" SelectedStyle="/APASixthEditionOfficeOnline.xsl" StyleName="APA" Version="6"/>
+<?mso-contentType ?>
+<FormTemplates xmlns="http://schemas.microsoft.com/sharepoint/v3/contenttype/forms">
+  <Display>DocumentLibraryForm</Display>
+  <Edit>DocumentLibraryForm</Edit>
+  <New>DocumentLibraryForm</New>
+</FormTemplates>
 </file>
 
 <file path=customXml/itemProps1.xml><?xml version="1.0" encoding="utf-8"?>
@@ -9243,9 +10055,9 @@
 </file>
 
 <file path=customXml/itemProps2.xml><?xml version="1.0" encoding="utf-8"?>
-<ds:datastoreItem xmlns:ds="http://schemas.openxmlformats.org/officeDocument/2006/customXml" ds:itemID="{BA84E146-E37D-4FE2-809E-D169F18BCE7B}">
+<ds:datastoreItem xmlns:ds="http://schemas.openxmlformats.org/officeDocument/2006/customXml" ds:itemID="{4AF40743-8506-FF42-93DA-026F2CB4739F}">
   <ds:schemaRefs>
-    <ds:schemaRef ds:uri="http://schemas.microsoft.com/sharepoint/v3/contenttype/forms"/>
+    <ds:schemaRef ds:uri="http://schemas.openxmlformats.org/officeDocument/2006/bibliography"/>
   </ds:schemaRefs>
 </ds:datastoreItem>
 </file>
@@ -9260,9 +10072,9 @@
 </file>
 
 <file path=customXml/itemProps4.xml><?xml version="1.0" encoding="utf-8"?>
-<ds:datastoreItem xmlns:ds="http://schemas.openxmlformats.org/officeDocument/2006/customXml" ds:itemID="{4AF40743-8506-FF42-93DA-026F2CB4739F}">
+<ds:datastoreItem xmlns:ds="http://schemas.openxmlformats.org/officeDocument/2006/customXml" ds:itemID="{BA84E146-E37D-4FE2-809E-D169F18BCE7B}">
   <ds:schemaRefs>
-    <ds:schemaRef ds:uri="http://schemas.openxmlformats.org/officeDocument/2006/bibliography"/>
+    <ds:schemaRef ds:uri="http://schemas.microsoft.com/sharepoint/v3/contenttype/forms"/>
   </ds:schemaRefs>
 </ds:datastoreItem>
 </file>
</xml_diff>

<commit_message>
cleanup and prep for update
</commit_message>
<xml_diff>
--- a/Doc.docx
+++ b/Doc.docx
@@ -268,7 +268,7 @@
           <w:r>
             <w:fldChar w:fldCharType="separate"/>
           </w:r>
-          <w:hyperlink w:anchor="_Toc193274220" w:history="1">
+          <w:hyperlink w:anchor="_Toc193277882" w:history="1">
             <w:r>
               <w:rPr>
                 <w:rStyle w:val="Hyperlink"/>
@@ -295,7 +295,7 @@
                 <w:noProof/>
                 <w:webHidden/>
               </w:rPr>
-              <w:instrText xml:space="preserve"> PAGEREF _Toc193274220 \h </w:instrText>
+              <w:instrText xml:space="preserve"> PAGEREF _Toc193277882 \h </w:instrText>
             </w:r>
             <w:r>
               <w:rPr>
@@ -341,7 +341,7 @@
               <w14:ligatures w14:val="standardContextual"/>
             </w:rPr>
           </w:pPr>
-          <w:hyperlink w:anchor="_Toc193274221" w:history="1">
+          <w:hyperlink w:anchor="_Toc193277883" w:history="1">
             <w:r>
               <w:rPr>
                 <w:rStyle w:val="Hyperlink"/>
@@ -386,7 +386,7 @@
                 <w:noProof/>
                 <w:webHidden/>
               </w:rPr>
-              <w:instrText xml:space="preserve"> PAGEREF _Toc193274221 \h </w:instrText>
+              <w:instrText xml:space="preserve"> PAGEREF _Toc193277883 \h </w:instrText>
             </w:r>
             <w:r>
               <w:rPr>
@@ -432,7 +432,7 @@
               <w14:ligatures w14:val="standardContextual"/>
             </w:rPr>
           </w:pPr>
-          <w:hyperlink w:anchor="_Toc193274222" w:history="1">
+          <w:hyperlink w:anchor="_Toc193277884" w:history="1">
             <w:r>
               <w:rPr>
                 <w:rStyle w:val="Hyperlink"/>
@@ -477,7 +477,7 @@
                 <w:noProof/>
                 <w:webHidden/>
               </w:rPr>
-              <w:instrText xml:space="preserve"> PAGEREF _Toc193274222 \h </w:instrText>
+              <w:instrText xml:space="preserve"> PAGEREF _Toc193277884 \h </w:instrText>
             </w:r>
             <w:r>
               <w:rPr>
@@ -523,7 +523,7 @@
               <w14:ligatures w14:val="standardContextual"/>
             </w:rPr>
           </w:pPr>
-          <w:hyperlink w:anchor="_Toc193274223" w:history="1">
+          <w:hyperlink w:anchor="_Toc193277885" w:history="1">
             <w:r>
               <w:rPr>
                 <w:rStyle w:val="Hyperlink"/>
@@ -568,7 +568,7 @@
                 <w:noProof/>
                 <w:webHidden/>
               </w:rPr>
-              <w:instrText xml:space="preserve"> PAGEREF _Toc193274223 \h </w:instrText>
+              <w:instrText xml:space="preserve"> PAGEREF _Toc193277885 \h </w:instrText>
             </w:r>
             <w:r>
               <w:rPr>
@@ -614,7 +614,7 @@
               <w14:ligatures w14:val="standardContextual"/>
             </w:rPr>
           </w:pPr>
-          <w:hyperlink w:anchor="_Toc193274224" w:history="1">
+          <w:hyperlink w:anchor="_Toc193277886" w:history="1">
             <w:r>
               <w:rPr>
                 <w:rStyle w:val="Hyperlink"/>
@@ -659,7 +659,7 @@
                 <w:noProof/>
                 <w:webHidden/>
               </w:rPr>
-              <w:instrText xml:space="preserve"> PAGEREF _Toc193274224 \h </w:instrText>
+              <w:instrText xml:space="preserve"> PAGEREF _Toc193277886 \h </w:instrText>
             </w:r>
             <w:r>
               <w:rPr>
@@ -705,7 +705,7 @@
               <w14:ligatures w14:val="standardContextual"/>
             </w:rPr>
           </w:pPr>
-          <w:hyperlink w:anchor="_Toc193274225" w:history="1">
+          <w:hyperlink w:anchor="_Toc193277887" w:history="1">
             <w:r>
               <w:rPr>
                 <w:rStyle w:val="Hyperlink"/>
@@ -750,7 +750,7 @@
                 <w:noProof/>
                 <w:webHidden/>
               </w:rPr>
-              <w:instrText xml:space="preserve"> PAGEREF _Toc193274225 \h </w:instrText>
+              <w:instrText xml:space="preserve"> PAGEREF _Toc193277887 \h </w:instrText>
             </w:r>
             <w:r>
               <w:rPr>
@@ -796,7 +796,7 @@
               <w14:ligatures w14:val="standardContextual"/>
             </w:rPr>
           </w:pPr>
-          <w:hyperlink w:anchor="_Toc193274226" w:history="1">
+          <w:hyperlink w:anchor="_Toc193277888" w:history="1">
             <w:r>
               <w:rPr>
                 <w:rStyle w:val="Hyperlink"/>
@@ -841,7 +841,7 @@
                 <w:noProof/>
                 <w:webHidden/>
               </w:rPr>
-              <w:instrText xml:space="preserve"> PAGEREF _Toc193274226 \h </w:instrText>
+              <w:instrText xml:space="preserve"> PAGEREF _Toc193277888 \h </w:instrText>
             </w:r>
             <w:r>
               <w:rPr>
@@ -887,7 +887,7 @@
               <w14:ligatures w14:val="standardContextual"/>
             </w:rPr>
           </w:pPr>
-          <w:hyperlink w:anchor="_Toc193274227" w:history="1">
+          <w:hyperlink w:anchor="_Toc193277889" w:history="1">
             <w:r>
               <w:rPr>
                 <w:rStyle w:val="Hyperlink"/>
@@ -932,7 +932,7 @@
                 <w:noProof/>
                 <w:webHidden/>
               </w:rPr>
-              <w:instrText xml:space="preserve"> PAGEREF _Toc193274227 \h </w:instrText>
+              <w:instrText xml:space="preserve"> PAGEREF _Toc193277889 \h </w:instrText>
             </w:r>
             <w:r>
               <w:rPr>
@@ -978,7 +978,7 @@
               <w14:ligatures w14:val="standardContextual"/>
             </w:rPr>
           </w:pPr>
-          <w:hyperlink w:anchor="_Toc193274228" w:history="1">
+          <w:hyperlink w:anchor="_Toc193277890" w:history="1">
             <w:r>
               <w:rPr>
                 <w:rStyle w:val="Hyperlink"/>
@@ -1023,7 +1023,7 @@
                 <w:noProof/>
                 <w:webHidden/>
               </w:rPr>
-              <w:instrText xml:space="preserve"> PAGEREF _Toc193274228 \h </w:instrText>
+              <w:instrText xml:space="preserve"> PAGEREF _Toc193277890 \h </w:instrText>
             </w:r>
             <w:r>
               <w:rPr>
@@ -1069,7 +1069,7 @@
               <w14:ligatures w14:val="standardContextual"/>
             </w:rPr>
           </w:pPr>
-          <w:hyperlink w:anchor="_Toc193274229" w:history="1">
+          <w:hyperlink w:anchor="_Toc193277891" w:history="1">
             <w:r>
               <w:rPr>
                 <w:rStyle w:val="Hyperlink"/>
@@ -1114,7 +1114,7 @@
                 <w:noProof/>
                 <w:webHidden/>
               </w:rPr>
-              <w:instrText xml:space="preserve"> PAGEREF _Toc193274229 \h </w:instrText>
+              <w:instrText xml:space="preserve"> PAGEREF _Toc193277891 \h </w:instrText>
             </w:r>
             <w:r>
               <w:rPr>
@@ -1160,7 +1160,7 @@
               <w14:ligatures w14:val="standardContextual"/>
             </w:rPr>
           </w:pPr>
-          <w:hyperlink w:anchor="_Toc193274230" w:history="1">
+          <w:hyperlink w:anchor="_Toc193277892" w:history="1">
             <w:r>
               <w:rPr>
                 <w:rStyle w:val="Hyperlink"/>
@@ -1205,7 +1205,7 @@
                 <w:noProof/>
                 <w:webHidden/>
               </w:rPr>
-              <w:instrText xml:space="preserve"> PAGEREF _Toc193274230 \h </w:instrText>
+              <w:instrText xml:space="preserve"> PAGEREF _Toc193277892 \h </w:instrText>
             </w:r>
             <w:r>
               <w:rPr>
@@ -1251,7 +1251,7 @@
               <w14:ligatures w14:val="standardContextual"/>
             </w:rPr>
           </w:pPr>
-          <w:hyperlink w:anchor="_Toc193274231" w:history="1">
+          <w:hyperlink w:anchor="_Toc193277893" w:history="1">
             <w:r>
               <w:rPr>
                 <w:rStyle w:val="Hyperlink"/>
@@ -1296,7 +1296,7 @@
                 <w:noProof/>
                 <w:webHidden/>
               </w:rPr>
-              <w:instrText xml:space="preserve"> PAGEREF _Toc193274231 \h </w:instrText>
+              <w:instrText xml:space="preserve"> PAGEREF _Toc193277893 \h </w:instrText>
             </w:r>
             <w:r>
               <w:rPr>
@@ -1342,7 +1342,7 @@
               <w14:ligatures w14:val="standardContextual"/>
             </w:rPr>
           </w:pPr>
-          <w:hyperlink w:anchor="_Toc193274232" w:history="1">
+          <w:hyperlink w:anchor="_Toc193277894" w:history="1">
             <w:r>
               <w:rPr>
                 <w:rStyle w:val="Hyperlink"/>
@@ -1387,7 +1387,7 @@
                 <w:noProof/>
                 <w:webHidden/>
               </w:rPr>
-              <w:instrText xml:space="preserve"> PAGEREF _Toc193274232 \h </w:instrText>
+              <w:instrText xml:space="preserve"> PAGEREF _Toc193277894 \h </w:instrText>
             </w:r>
             <w:r>
               <w:rPr>
@@ -1433,7 +1433,7 @@
               <w14:ligatures w14:val="standardContextual"/>
             </w:rPr>
           </w:pPr>
-          <w:hyperlink w:anchor="_Toc193274233" w:history="1">
+          <w:hyperlink w:anchor="_Toc193277895" w:history="1">
             <w:r>
               <w:rPr>
                 <w:rStyle w:val="Hyperlink"/>
@@ -1478,7 +1478,7 @@
                 <w:noProof/>
                 <w:webHidden/>
               </w:rPr>
-              <w:instrText xml:space="preserve"> PAGEREF _Toc193274233 \h </w:instrText>
+              <w:instrText xml:space="preserve"> PAGEREF _Toc193277895 \h </w:instrText>
             </w:r>
             <w:r>
               <w:rPr>
@@ -1498,7 +1498,7 @@
                 <w:noProof/>
                 <w:webHidden/>
               </w:rPr>
-              <w:t>10</w:t>
+              <w:t>11</w:t>
             </w:r>
             <w:r>
               <w:rPr>
@@ -1524,7 +1524,7 @@
               <w14:ligatures w14:val="standardContextual"/>
             </w:rPr>
           </w:pPr>
-          <w:hyperlink w:anchor="_Toc193274234" w:history="1">
+          <w:hyperlink w:anchor="_Toc193277896" w:history="1">
             <w:r>
               <w:rPr>
                 <w:rStyle w:val="Hyperlink"/>
@@ -1569,7 +1569,7 @@
                 <w:noProof/>
                 <w:webHidden/>
               </w:rPr>
-              <w:instrText xml:space="preserve"> PAGEREF _Toc193274234 \h </w:instrText>
+              <w:instrText xml:space="preserve"> PAGEREF _Toc193277896 \h </w:instrText>
             </w:r>
             <w:r>
               <w:rPr>
@@ -1589,7 +1589,7 @@
                 <w:noProof/>
                 <w:webHidden/>
               </w:rPr>
-              <w:t>11</w:t>
+              <w:t>12</w:t>
             </w:r>
             <w:r>
               <w:rPr>
@@ -1623,7 +1623,7 @@
       <w:r>
         <w:br w:type="page"/>
       </w:r>
-      <w:bookmarkStart w:id="21" w:name="_Toc193274220"/>
+      <w:bookmarkStart w:id="21" w:name="_Toc193277882"/>
       <w:r>
         <w:rPr>
           <w:sz w:val="32"/>
@@ -1655,7 +1655,7 @@
           <w:szCs w:val="22"/>
         </w:rPr>
       </w:pPr>
-      <w:bookmarkStart w:id="22" w:name="_Toc193274221"/>
+      <w:bookmarkStart w:id="22" w:name="_Toc193277883"/>
       <w:r>
         <w:rPr>
           <w:sz w:val="22"/>
@@ -1719,7 +1719,7 @@
           <w:szCs w:val="22"/>
         </w:rPr>
       </w:pPr>
-      <w:bookmarkStart w:id="23" w:name="_Toc193274222"/>
+      <w:bookmarkStart w:id="23" w:name="_Toc193277884"/>
       <w:r>
         <w:rPr>
           <w:sz w:val="22"/>
@@ -2155,7 +2155,7 @@
           <w:szCs w:val="22"/>
         </w:rPr>
       </w:pPr>
-      <w:bookmarkStart w:id="24" w:name="_Toc193274223"/>
+      <w:bookmarkStart w:id="24" w:name="_Toc193277885"/>
       <w:r>
         <w:rPr>
           <w:sz w:val="22"/>
@@ -2530,7 +2530,7 @@
           <w:szCs w:val="24"/>
         </w:rPr>
       </w:pPr>
-      <w:bookmarkStart w:id="25" w:name="_Toc193274224"/>
+      <w:bookmarkStart w:id="25" w:name="_Toc193277886"/>
       <w:r>
         <w:rPr>
           <w:sz w:val="32"/>
@@ -2550,7 +2550,7 @@
             <v:stroke joinstyle="miter"/>
             <v:path gradientshapeok="t" o:connecttype="rect"/>
           </v:shapetype>
-          <v:shape id="_x0000_s1027" type="#_x0000_t202" style="position:absolute;margin-left:0;margin-top:433.9pt;width:468pt;height:.05pt;z-index:251661312;mso-position-horizontal-relative:text;mso-position-vertical-relative:text" stroked="f">
+          <v:shape id="_x0000_s1027" type="#_x0000_t202" style="position:absolute;margin-left:0;margin-top:433.9pt;width:468pt;height:.05pt;z-index:251658240;mso-position-horizontal-relative:text;mso-position-vertical-relative:text" stroked="f">
             <v:textbox style="mso-fit-shape-to-text:t" inset="0,0,0,0">
               <w:txbxContent>
                 <w:p>
@@ -2592,7 +2592,7 @@
           <w:noProof/>
         </w:rPr>
         <w:drawing>
-          <wp:anchor distT="0" distB="0" distL="114300" distR="114300" simplePos="0" relativeHeight="251652608" behindDoc="0" locked="0" layoutInCell="1" allowOverlap="1" wp14:anchorId="15F1EE6C" wp14:editId="0D1AA98F">
+          <wp:anchor distT="0" distB="0" distL="114300" distR="114300" simplePos="0" relativeHeight="251620352" behindDoc="0" locked="0" layoutInCell="1" allowOverlap="1" wp14:anchorId="15F1EE6C" wp14:editId="307199BA">
             <wp:simplePos x="0" y="0"/>
             <wp:positionH relativeFrom="column">
               <wp:posOffset>0</wp:posOffset>
@@ -2646,7 +2646,7 @@
       <w:pPr>
         <w:pStyle w:val="Heading2"/>
       </w:pPr>
-      <w:bookmarkStart w:id="26" w:name="_Toc193274225"/>
+      <w:bookmarkStart w:id="26" w:name="_Toc193277887"/>
       <w:r>
         <w:t xml:space="preserve">Description of the </w:t>
       </w:r>
@@ -3089,7 +3089,7 @@
       <w:pPr>
         <w:pStyle w:val="Heading2"/>
       </w:pPr>
-      <w:bookmarkStart w:id="27" w:name="_Toc193274226"/>
+      <w:bookmarkStart w:id="27" w:name="_Toc193277888"/>
       <w:r>
         <w:t>Description of the Employee role</w:t>
       </w:r>
@@ -3398,7 +3398,7 @@
       <w:pPr>
         <w:pStyle w:val="Heading2"/>
       </w:pPr>
-      <w:bookmarkStart w:id="28" w:name="_Toc193274227"/>
+      <w:bookmarkStart w:id="28" w:name="_Toc193277889"/>
       <w:r>
         <w:t>Description of the Admin role:</w:t>
       </w:r>
@@ -3751,7 +3751,7 @@
           <w:szCs w:val="24"/>
         </w:rPr>
       </w:pPr>
-      <w:bookmarkStart w:id="29" w:name="_Toc193274228"/>
+      <w:bookmarkStart w:id="29" w:name="_Toc193277890"/>
       <w:r>
         <w:rPr>
           <w:sz w:val="32"/>
@@ -3795,7 +3795,7 @@
           <w:szCs w:val="24"/>
         </w:rPr>
       </w:pPr>
-      <w:bookmarkStart w:id="30" w:name="_Toc193274229"/>
+      <w:bookmarkStart w:id="30" w:name="_Toc193277891"/>
       <w:r>
         <w:rPr>
           <w:sz w:val="24"/>
@@ -3816,38 +3816,23 @@
       </w:pPr>
       <w:r>
         <w:rPr>
-          <w:sz w:val="24"/>
-          <w:szCs w:val="24"/>
-        </w:rPr>
-        <w:t>The system is designed based on the three-server architectural pattern: the data tier, the logic tier and the presentation tier are run concurrently. The theoretical advantages of this strategy are portability – tiers can be deployed on different platforms without major changes; scalability – each tier scales independently of the others; maintainability – updates in one tier do not affect the structure of the others; security – each layer can integrate different layers of security, thus restricting the access to sensitive data; reusability – usually, the business logic can be reused across several systems; flexibility – different technologies and frameworks can be used for each tier.</w:t>
-      </w:r>
-    </w:p>
-    <w:p>
-      <w:pPr>
-        <w:rPr>
-          <w:sz w:val="24"/>
-          <w:szCs w:val="24"/>
-        </w:rPr>
-      </w:pPr>
-      <w:r>
-        <w:rPr>
           <w:noProof/>
           <w:sz w:val="24"/>
           <w:szCs w:val="24"/>
         </w:rPr>
         <w:drawing>
-          <wp:anchor distT="0" distB="0" distL="114300" distR="114300" simplePos="0" relativeHeight="251651584" behindDoc="0" locked="0" layoutInCell="1" allowOverlap="1" wp14:anchorId="45F44E7A" wp14:editId="4FED9DEB">
+          <wp:anchor distT="0" distB="0" distL="114300" distR="114300" simplePos="0" relativeHeight="251618304" behindDoc="0" locked="0" layoutInCell="1" allowOverlap="1" wp14:anchorId="45F44E7A" wp14:editId="28E9E7E2">
             <wp:simplePos x="0" y="0"/>
             <wp:positionH relativeFrom="column">
-              <wp:posOffset>0</wp:posOffset>
+              <wp:posOffset>-6350</wp:posOffset>
             </wp:positionH>
             <wp:positionV relativeFrom="paragraph">
-              <wp:posOffset>175260</wp:posOffset>
+              <wp:posOffset>1126783</wp:posOffset>
             </wp:positionV>
-            <wp:extent cx="5943600" cy="3009900"/>
+            <wp:extent cx="5949315" cy="3657600"/>
             <wp:effectExtent l="0" t="0" r="0" b="0"/>
             <wp:wrapTopAndBottom/>
-            <wp:docPr id="1452665698" name="Picture 1" descr="A diagram of a server&#10;&#10;AI-generated content may be incorrect."/>
+            <wp:docPr id="1452665698" name="Picture 1"/>
             <wp:cNvGraphicFramePr>
               <a:graphicFrameLocks xmlns:a="http://schemas.openxmlformats.org/drawingml/2006/main" noChangeAspect="1"/>
             </wp:cNvGraphicFramePr>
@@ -3855,7 +3840,7 @@
               <a:graphicData uri="http://schemas.openxmlformats.org/drawingml/2006/picture">
                 <pic:pic xmlns:pic="http://schemas.openxmlformats.org/drawingml/2006/picture">
                   <pic:nvPicPr>
-                    <pic:cNvPr id="1452665698" name="Picture 1" descr="A diagram of a server&#10;&#10;AI-generated content may be incorrect."/>
+                    <pic:cNvPr id="1452665698" name="Picture 1"/>
                     <pic:cNvPicPr/>
                   </pic:nvPicPr>
                   <pic:blipFill>
@@ -3873,7 +3858,7 @@
                   <pic:spPr>
                     <a:xfrm>
                       <a:off x="0" y="0"/>
-                      <a:ext cx="5943600" cy="3009900"/>
+                      <a:ext cx="5949315" cy="3657600"/>
                     </a:xfrm>
                     <a:prstGeom prst="rect">
                       <a:avLst/>
@@ -3882,17 +3867,59 @@
                 </pic:pic>
               </a:graphicData>
             </a:graphic>
+            <wp14:sizeRelH relativeFrom="margin">
+              <wp14:pctWidth>0</wp14:pctWidth>
+            </wp14:sizeRelH>
+            <wp14:sizeRelV relativeFrom="margin">
+              <wp14:pctHeight>0</wp14:pctHeight>
+            </wp14:sizeRelV>
           </wp:anchor>
         </w:drawing>
       </w:r>
-    </w:p>
-    <w:p>
-      <w:pPr>
-        <w:rPr>
-          <w:sz w:val="24"/>
-          <w:szCs w:val="24"/>
-        </w:rPr>
-      </w:pPr>
+      <w:r>
+        <w:rPr>
+          <w:noProof/>
+        </w:rPr>
+        <w:pict w14:anchorId="43D85716">
+          <v:shape id="_x0000_s1036" type="#_x0000_t202" style="position:absolute;left:0;text-align:left;margin-left:54.2pt;margin-top:382.45pt;width:359.5pt;height:20.35pt;z-index:251663360;mso-position-horizontal-relative:text;mso-position-vertical-relative:text" stroked="f">
+            <v:textbox style="mso-fit-shape-to-text:t" inset="0,0,0,0">
+              <w:txbxContent>
+                <w:p>
+                  <w:pPr>
+                    <w:pStyle w:val="Caption"/>
+                    <w:jc w:val="center"/>
+                    <w:rPr>
+                      <w:noProof/>
+                    </w:rPr>
+                  </w:pPr>
+                  <w:r>
+                    <w:t xml:space="preserve">Figure </w:t>
+                  </w:r>
+                  <w:fldSimple w:instr=" SEQ Figure \* ARABIC ">
+                    <w:r>
+                      <w:rPr>
+                        <w:noProof/>
+                      </w:rPr>
+                      <w:t>2</w:t>
+                    </w:r>
+                  </w:fldSimple>
+                  <w:r>
+                    <w:t>. The diagram of the three-server architecture.</w:t>
+                  </w:r>
+                </w:p>
+              </w:txbxContent>
+            </v:textbox>
+            <w10:wrap type="topAndBottom"/>
+          </v:shape>
+        </w:pict>
+      </w:r>
+      <w:r>
+        <w:rPr>
+          <w:sz w:val="24"/>
+          <w:szCs w:val="24"/>
+        </w:rPr>
+        <w:t>The system is designed based on the three-server architectural pattern: the data tier, the logic tier and the presentation tier are run concurrently. The theoretical advantages of this strategy are portability – tiers can be deployed on different platforms without major changes; scalability – each tier scales independently of the others; maintainability – updates in one tier do not affect the structure of the others; security – each layer can integrate different layers of security, thus restricting the access to sensitive data; reusability – usually, the business logic can be reused across several systems; flexibility – different technologies and frameworks can be used for each tier.</w:t>
+      </w:r>
     </w:p>
     <w:p>
       <w:pPr>
@@ -4086,6 +4113,7 @@
           <w:sz w:val="24"/>
           <w:szCs w:val="24"/>
         </w:rPr>
+        <w:lastRenderedPageBreak/>
         <w:t>React hooks</w:t>
       </w:r>
       <w:r>
@@ -4171,7 +4199,6 @@
           <w:sz w:val="24"/>
           <w:szCs w:val="24"/>
         </w:rPr>
-        <w:lastRenderedPageBreak/>
         <w:t>Integration with backend (</w:t>
       </w:r>
       <w:proofErr w:type="spellStart"/>
@@ -4701,6 +4728,7 @@
           <w:sz w:val="24"/>
           <w:szCs w:val="24"/>
         </w:rPr>
+        <w:lastRenderedPageBreak/>
         <w:t>Data integrity</w:t>
       </w:r>
       <w:r>
@@ -4752,7 +4780,6 @@
           <w:sz w:val="24"/>
           <w:szCs w:val="24"/>
         </w:rPr>
-        <w:lastRenderedPageBreak/>
         <w:t xml:space="preserve">Database integration using </w:t>
       </w:r>
       <w:proofErr w:type="spellStart"/>
@@ -4803,13 +4830,13 @@
           <w:szCs w:val="28"/>
         </w:rPr>
       </w:pPr>
-      <w:bookmarkStart w:id="31" w:name="_Toc193274230"/>
+      <w:bookmarkStart w:id="31" w:name="_Toc193277892"/>
       <w:r>
         <w:rPr>
           <w:noProof/>
         </w:rPr>
         <w:pict w14:anchorId="5D267A06">
-          <v:shape id="_x0000_s1030" type="#_x0000_t202" style="position:absolute;left:0;text-align:left;margin-left:328.2pt;margin-top:325.35pt;width:139.5pt;height:.05pt;z-index:251667456;mso-position-horizontal-relative:text;mso-position-vertical-relative:text" stroked="f">
+          <v:shape id="_x0000_s1030" type="#_x0000_t202" style="position:absolute;left:0;text-align:left;margin-left:328.2pt;margin-top:325.35pt;width:139.5pt;height:.05pt;z-index:251660288;mso-position-horizontal-relative:text;mso-position-vertical-relative:text" stroked="f">
             <v:textbox style="mso-fit-shape-to-text:t" inset="0,0,0,0">
               <w:txbxContent>
                 <w:p>
@@ -4832,7 +4859,7 @@
                       <w:rPr>
                         <w:noProof/>
                       </w:rPr>
-                      <w:t>2</w:t>
+                      <w:t>3</w:t>
                     </w:r>
                   </w:fldSimple>
                   <w:r>
@@ -4852,7 +4879,7 @@
           <w:sz w:val="28"/>
         </w:rPr>
         <w:drawing>
-          <wp:anchor distT="0" distB="0" distL="114300" distR="114300" simplePos="0" relativeHeight="251570688" behindDoc="0" locked="0" layoutInCell="1" allowOverlap="1" wp14:anchorId="6BFC9E0A" wp14:editId="27381CE4">
+          <wp:anchor distT="0" distB="0" distL="114300" distR="114300" simplePos="0" relativeHeight="251594752" behindDoc="0" locked="0" layoutInCell="1" allowOverlap="1" wp14:anchorId="6BFC9E0A" wp14:editId="27381CE4">
             <wp:simplePos x="0" y="0"/>
             <wp:positionH relativeFrom="column">
               <wp:posOffset>4168140</wp:posOffset>
@@ -5100,7 +5127,7 @@
           <w:szCs w:val="22"/>
         </w:rPr>
       </w:pPr>
-      <w:bookmarkStart w:id="32" w:name="_Toc193274231"/>
+      <w:bookmarkStart w:id="32" w:name="_Toc193277893"/>
       <w:r>
         <w:rPr>
           <w:sz w:val="28"/>
@@ -5121,24 +5148,21 @@
       <w:pPr>
         <w:pStyle w:val="Heading2"/>
       </w:pPr>
-      <w:bookmarkStart w:id="33" w:name="_Toc193274232"/>
+      <w:bookmarkStart w:id="33" w:name="_Toc193277894"/>
       <w:r>
         <w:rPr>
           <w:noProof/>
         </w:rPr>
-        <w:pict w14:anchorId="76F16379">
-          <v:shape id="_x0000_s1032" type="#_x0000_t202" style="position:absolute;left:0;text-align:left;margin-left:0;margin-top:281.4pt;width:158.75pt;height:20.35pt;z-index:251675648;mso-position-horizontal-relative:text;mso-position-vertical-relative:text" stroked="f">
-            <v:textbox style="mso-next-textbox:#_x0000_s1032;mso-fit-shape-to-text:t" inset="0,0,0,0">
+        <w:pict w14:anchorId="31391CC3">
+          <v:shape id="_x0000_s1031" type="#_x0000_t202" style="position:absolute;left:0;text-align:left;margin-left:0;margin-top:149.8pt;width:468pt;height:20.35pt;z-index:251661312;mso-position-horizontal-relative:text;mso-position-vertical-relative:text" stroked="f">
+            <v:textbox style="mso-next-textbox:#_x0000_s1031;mso-fit-shape-to-text:t" inset="0,0,0,0">
               <w:txbxContent>
                 <w:p>
                   <w:pPr>
                     <w:pStyle w:val="Caption"/>
                     <w:jc w:val="center"/>
                     <w:rPr>
-                      <w:rFonts w:ascii="Arial" w:hAnsi="Arial"/>
-                      <w:b/>
                       <w:noProof/>
-                      <w:color w:val="auto"/>
                       <w:sz w:val="20"/>
                       <w:szCs w:val="20"/>
                     </w:rPr>
@@ -5151,11 +5175,11 @@
                       <w:rPr>
                         <w:noProof/>
                       </w:rPr>
-                      <w:t>3</w:t>
+                      <w:t>5</w:t>
                     </w:r>
                   </w:fldSimple>
                   <w:r>
-                    <w:t>. The custom exception hierarchy.</w:t>
+                    <w:t>. Package diagram of the system.</w:t>
                   </w:r>
                 </w:p>
               </w:txbxContent>
@@ -5169,18 +5193,18 @@
           <w:noProof/>
         </w:rPr>
         <w:drawing>
-          <wp:anchor distT="0" distB="0" distL="114300" distR="114300" simplePos="0" relativeHeight="251715072" behindDoc="0" locked="0" layoutInCell="1" allowOverlap="1" wp14:anchorId="414F6755" wp14:editId="06F097AF">
+          <wp:anchor distT="0" distB="0" distL="114300" distR="114300" simplePos="0" relativeHeight="251656192" behindDoc="0" locked="0" layoutInCell="1" allowOverlap="1" wp14:anchorId="74BB3F0C" wp14:editId="0F53888C">
             <wp:simplePos x="0" y="0"/>
             <wp:positionH relativeFrom="column">
-              <wp:posOffset>-342</wp:posOffset>
+              <wp:posOffset>456565</wp:posOffset>
             </wp:positionH>
             <wp:positionV relativeFrom="paragraph">
-              <wp:posOffset>2446948</wp:posOffset>
+              <wp:posOffset>2287808</wp:posOffset>
             </wp:positionV>
-            <wp:extent cx="2071370" cy="1036955"/>
+            <wp:extent cx="5031105" cy="3915410"/>
             <wp:effectExtent l="0" t="0" r="0" b="0"/>
             <wp:wrapTopAndBottom/>
-            <wp:docPr id="998738368" name="Picture 9" descr="A black and white rectangular object with text&#10;&#10;AI-generated content may be incorrect."/>
+            <wp:docPr id="1706035551" name="Picture 10" descr="A screenshot of a computer&#10;&#10;AI-generated content may be incorrect."/>
             <wp:cNvGraphicFramePr>
               <a:graphicFrameLocks xmlns:a="http://schemas.openxmlformats.org/drawingml/2006/main" noChangeAspect="1"/>
             </wp:cNvGraphicFramePr>
@@ -5188,11 +5212,11 @@
               <a:graphicData uri="http://schemas.openxmlformats.org/drawingml/2006/picture">
                 <pic:pic xmlns:pic="http://schemas.openxmlformats.org/drawingml/2006/picture">
                   <pic:nvPicPr>
-                    <pic:cNvPr id="998738368" name="Picture 9" descr="A black and white rectangular object with text&#10;&#10;AI-generated content may be incorrect."/>
+                    <pic:cNvPr id="1706035551" name="Picture 10" descr="A screenshot of a computer&#10;&#10;AI-generated content may be incorrect."/>
                     <pic:cNvPicPr/>
                   </pic:nvPicPr>
                   <pic:blipFill>
-                    <a:blip r:embed="rId16" cstate="print">
+                    <a:blip r:embed="rId16">
                       <a:extLst>
                         <a:ext uri="{28A0092B-C50C-407E-A947-70E740481C1C}">
                           <a14:useLocalDpi xmlns:a14="http://schemas.microsoft.com/office/drawing/2010/main" val="0"/>
@@ -5206,7 +5230,7 @@
                   <pic:spPr>
                     <a:xfrm>
                       <a:off x="0" y="0"/>
-                      <a:ext cx="2071370" cy="1036955"/>
+                      <a:ext cx="5031105" cy="3915410"/>
                     </a:xfrm>
                     <a:prstGeom prst="rect">
                       <a:avLst/>
@@ -5228,68 +5252,8 @@
         <w:rPr>
           <w:noProof/>
         </w:rPr>
-        <w:drawing>
-          <wp:anchor distT="0" distB="0" distL="114300" distR="114300" simplePos="0" relativeHeight="251742720" behindDoc="0" locked="0" layoutInCell="1" allowOverlap="1" wp14:anchorId="74BB3F0C" wp14:editId="36B052A0">
-            <wp:simplePos x="0" y="0"/>
-            <wp:positionH relativeFrom="column">
-              <wp:posOffset>2326640</wp:posOffset>
-            </wp:positionH>
-            <wp:positionV relativeFrom="paragraph">
-              <wp:posOffset>1982568</wp:posOffset>
-            </wp:positionV>
-            <wp:extent cx="3616325" cy="2814320"/>
-            <wp:effectExtent l="0" t="0" r="0" b="0"/>
-            <wp:wrapTopAndBottom/>
-            <wp:docPr id="1706035551" name="Picture 10" descr="A screenshot of a computer&#10;&#10;AI-generated content may be incorrect."/>
-            <wp:cNvGraphicFramePr>
-              <a:graphicFrameLocks xmlns:a="http://schemas.openxmlformats.org/drawingml/2006/main" noChangeAspect="1"/>
-            </wp:cNvGraphicFramePr>
-            <a:graphic xmlns:a="http://schemas.openxmlformats.org/drawingml/2006/main">
-              <a:graphicData uri="http://schemas.openxmlformats.org/drawingml/2006/picture">
-                <pic:pic xmlns:pic="http://schemas.openxmlformats.org/drawingml/2006/picture">
-                  <pic:nvPicPr>
-                    <pic:cNvPr id="1706035551" name="Picture 10" descr="A screenshot of a computer&#10;&#10;AI-generated content may be incorrect."/>
-                    <pic:cNvPicPr/>
-                  </pic:nvPicPr>
-                  <pic:blipFill>
-                    <a:blip r:embed="rId17">
-                      <a:extLst>
-                        <a:ext uri="{28A0092B-C50C-407E-A947-70E740481C1C}">
-                          <a14:useLocalDpi xmlns:a14="http://schemas.microsoft.com/office/drawing/2010/main" val="0"/>
-                        </a:ext>
-                      </a:extLst>
-                    </a:blip>
-                    <a:stretch>
-                      <a:fillRect/>
-                    </a:stretch>
-                  </pic:blipFill>
-                  <pic:spPr>
-                    <a:xfrm>
-                      <a:off x="0" y="0"/>
-                      <a:ext cx="3616325" cy="2814320"/>
-                    </a:xfrm>
-                    <a:prstGeom prst="rect">
-                      <a:avLst/>
-                    </a:prstGeom>
-                  </pic:spPr>
-                </pic:pic>
-              </a:graphicData>
-            </a:graphic>
-            <wp14:sizeRelH relativeFrom="margin">
-              <wp14:pctWidth>0</wp14:pctWidth>
-            </wp14:sizeRelH>
-            <wp14:sizeRelV relativeFrom="margin">
-              <wp14:pctHeight>0</wp14:pctHeight>
-            </wp14:sizeRelV>
-          </wp:anchor>
-        </w:drawing>
-      </w:r>
-      <w:r>
-        <w:rPr>
-          <w:noProof/>
-        </w:rPr>
         <w:pict w14:anchorId="7B8C79A0">
-          <v:shape id="_x0000_s1033" type="#_x0000_t202" style="position:absolute;left:0;text-align:left;margin-left:183.2pt;margin-top:386.6pt;width:284.75pt;height:20.35pt;z-index:251678720;mso-position-horizontal-relative:text;mso-position-vertical-relative:text" stroked="f">
+          <v:shape id="_x0000_s1033" type="#_x0000_t202" style="position:absolute;left:0;text-align:left;margin-left:91.35pt;margin-top:494.25pt;width:284.75pt;height:20.35pt;z-index:251662336;mso-position-horizontal-relative:text;mso-position-vertical-relative:text" stroked="f">
             <v:textbox style="mso-next-textbox:#_x0000_s1033;mso-fit-shape-to-text:t" inset="0,0,0,0">
               <w:txbxContent>
                 <w:p>
@@ -5327,56 +5291,35 @@
         </w:pict>
       </w:r>
       <w:r>
+        <w:t>Package</w:t>
+      </w:r>
+      <w:r>
+        <w:t xml:space="preserve"> </w:t>
+      </w:r>
+      <w:r>
+        <w:t>and class d</w:t>
+      </w:r>
+      <w:r>
+        <w:t>iagram</w:t>
+      </w:r>
+      <w:r>
+        <w:t>s</w:t>
+      </w:r>
+      <w:bookmarkEnd w:id="33"/>
+    </w:p>
+    <w:p>
+      <w:r>
         <w:rPr>
           <w:noProof/>
         </w:rPr>
-        <w:pict w14:anchorId="31391CC3">
-          <v:shape id="_x0000_s1031" type="#_x0000_t202" style="position:absolute;left:0;text-align:left;margin-left:0;margin-top:130.85pt;width:468pt;height:20.35pt;z-index:251670528;mso-position-horizontal-relative:text;mso-position-vertical-relative:text" stroked="f">
-            <v:textbox style="mso-next-textbox:#_x0000_s1031;mso-fit-shape-to-text:t" inset="0,0,0,0">
-              <w:txbxContent>
-                <w:p>
-                  <w:pPr>
-                    <w:pStyle w:val="Caption"/>
-                    <w:jc w:val="center"/>
-                    <w:rPr>
-                      <w:noProof/>
-                      <w:sz w:val="20"/>
-                      <w:szCs w:val="20"/>
-                    </w:rPr>
-                  </w:pPr>
-                  <w:r>
-                    <w:t xml:space="preserve">Figure </w:t>
-                  </w:r>
-                  <w:fldSimple w:instr=" SEQ Figure \* ARABIC ">
-                    <w:r>
-                      <w:rPr>
-                        <w:noProof/>
-                      </w:rPr>
-                      <w:t>5</w:t>
-                    </w:r>
-                  </w:fldSimple>
-                  <w:r>
-                    <w:t>. Package diagram of the system.</w:t>
-                  </w:r>
-                </w:p>
-              </w:txbxContent>
-            </v:textbox>
-            <w10:wrap type="topAndBottom"/>
-          </v:shape>
-        </w:pict>
-      </w:r>
-      <w:r>
-        <w:rPr>
-          <w:noProof/>
-        </w:rPr>
         <w:drawing>
-          <wp:anchor distT="0" distB="0" distL="114300" distR="114300" simplePos="0" relativeHeight="251610624" behindDoc="0" locked="0" layoutInCell="1" allowOverlap="1" wp14:anchorId="04CCFAE3" wp14:editId="4DCE68BF">
+          <wp:anchor distT="0" distB="0" distL="114300" distR="114300" simplePos="0" relativeHeight="251608064" behindDoc="0" locked="0" layoutInCell="1" allowOverlap="1" wp14:anchorId="04CCFAE3" wp14:editId="6C4A8A80">
             <wp:simplePos x="0" y="0"/>
             <wp:positionH relativeFrom="column">
               <wp:posOffset>0</wp:posOffset>
             </wp:positionH>
             <wp:positionV relativeFrom="paragraph">
-              <wp:posOffset>251558</wp:posOffset>
+              <wp:posOffset>208280</wp:posOffset>
             </wp:positionV>
             <wp:extent cx="5943600" cy="1341120"/>
             <wp:effectExtent l="0" t="0" r="0" b="0"/>
@@ -5393,7 +5336,7 @@
                     <pic:cNvPicPr/>
                   </pic:nvPicPr>
                   <pic:blipFill>
-                    <a:blip r:embed="rId18">
+                    <a:blip r:embed="rId17">
                       <a:extLst>
                         <a:ext uri="{28A0092B-C50C-407E-A947-70E740481C1C}">
                           <a14:useLocalDpi xmlns:a14="http://schemas.microsoft.com/office/drawing/2010/main" val="0"/>
@@ -5416,25 +5359,15 @@
                 </pic:pic>
               </a:graphicData>
             </a:graphic>
+            <wp14:sizeRelH relativeFrom="margin">
+              <wp14:pctWidth>0</wp14:pctWidth>
+            </wp14:sizeRelH>
+            <wp14:sizeRelV relativeFrom="margin">
+              <wp14:pctHeight>0</wp14:pctHeight>
+            </wp14:sizeRelV>
           </wp:anchor>
         </w:drawing>
       </w:r>
-      <w:r>
-        <w:t>Package</w:t>
-      </w:r>
-      <w:r>
-        <w:t xml:space="preserve"> </w:t>
-      </w:r>
-      <w:r>
-        <w:t>and class d</w:t>
-      </w:r>
-      <w:r>
-        <w:t>iagram</w:t>
-      </w:r>
-      <w:r>
-        <w:t>s</w:t>
-      </w:r>
-      <w:bookmarkEnd w:id="33"/>
     </w:p>
     <w:p>
       <w:pPr>
@@ -5449,10 +5382,128 @@
       </w:pPr>
       <w:r>
         <w:rPr>
+          <w:sz w:val="24"/>
+          <w:szCs w:val="24"/>
+        </w:rPr>
+        <w:t xml:space="preserve">Book, Author, Publisher and </w:t>
+      </w:r>
+      <w:proofErr w:type="spellStart"/>
+      <w:r>
+        <w:rPr>
+          <w:sz w:val="24"/>
+          <w:szCs w:val="24"/>
+        </w:rPr>
+        <w:t>AppUser</w:t>
+      </w:r>
+      <w:proofErr w:type="spellEnd"/>
+      <w:r>
+        <w:rPr>
+          <w:sz w:val="24"/>
+          <w:szCs w:val="24"/>
+        </w:rPr>
+        <w:t xml:space="preserve"> all have a corresponding “Create Data Transfer Object” that handles the validation by means of </w:t>
+      </w:r>
+      <w:proofErr w:type="spellStart"/>
+      <w:r>
+        <w:rPr>
+          <w:sz w:val="24"/>
+          <w:szCs w:val="24"/>
+        </w:rPr>
+        <w:t>SpringBoot</w:t>
+      </w:r>
+      <w:proofErr w:type="spellEnd"/>
+      <w:r>
+        <w:rPr>
+          <w:sz w:val="24"/>
+          <w:szCs w:val="24"/>
+        </w:rPr>
+        <w:t xml:space="preserve"> annotations. </w:t>
+      </w:r>
+      <w:proofErr w:type="spellStart"/>
+      <w:r>
+        <w:rPr>
+          <w:sz w:val="24"/>
+          <w:szCs w:val="24"/>
+        </w:rPr>
+        <w:t>SpringBoot’s</w:t>
+      </w:r>
+      <w:proofErr w:type="spellEnd"/>
+      <w:r>
+        <w:rPr>
+          <w:sz w:val="24"/>
+          <w:szCs w:val="24"/>
+        </w:rPr>
+        <w:t xml:space="preserve"> Global Exception Handler class ensures that exception handling is done consistently</w:t>
+      </w:r>
+    </w:p>
+    <w:p>
+      <w:r>
+        <w:rPr>
           <w:noProof/>
         </w:rPr>
-        <w:pict w14:anchorId="28436420">
-          <v:shape id="_x0000_s1034" type="#_x0000_t202" style="position:absolute;left:0;text-align:left;margin-left:57.65pt;margin-top:464.75pt;width:352.6pt;height:.05pt;z-index:251681792;mso-position-horizontal-relative:text;mso-position-vertical-relative:text" stroked="f">
+        <w:lastRenderedPageBreak/>
+        <w:drawing>
+          <wp:anchor distT="0" distB="0" distL="114300" distR="114300" simplePos="0" relativeHeight="251677696" behindDoc="0" locked="0" layoutInCell="1" allowOverlap="1" wp14:anchorId="7CEB0331" wp14:editId="12AA295F">
+            <wp:simplePos x="0" y="0"/>
+            <wp:positionH relativeFrom="column">
+              <wp:posOffset>861646</wp:posOffset>
+            </wp:positionH>
+            <wp:positionV relativeFrom="paragraph">
+              <wp:posOffset>2450123</wp:posOffset>
+            </wp:positionV>
+            <wp:extent cx="4215765" cy="2110105"/>
+            <wp:effectExtent l="0" t="0" r="0" b="0"/>
+            <wp:wrapTopAndBottom/>
+            <wp:docPr id="998738368" name="Picture 9" descr="A black and white rectangular object with text&#10;&#10;AI-generated content may be incorrect."/>
+            <wp:cNvGraphicFramePr>
+              <a:graphicFrameLocks xmlns:a="http://schemas.openxmlformats.org/drawingml/2006/main" noChangeAspect="1"/>
+            </wp:cNvGraphicFramePr>
+            <a:graphic xmlns:a="http://schemas.openxmlformats.org/drawingml/2006/main">
+              <a:graphicData uri="http://schemas.openxmlformats.org/drawingml/2006/picture">
+                <pic:pic xmlns:pic="http://schemas.openxmlformats.org/drawingml/2006/picture">
+                  <pic:nvPicPr>
+                    <pic:cNvPr id="998738368" name="Picture 9" descr="A black and white rectangular object with text&#10;&#10;AI-generated content may be incorrect."/>
+                    <pic:cNvPicPr/>
+                  </pic:nvPicPr>
+                  <pic:blipFill>
+                    <a:blip r:embed="rId18" cstate="print">
+                      <a:extLst>
+                        <a:ext uri="{28A0092B-C50C-407E-A947-70E740481C1C}">
+                          <a14:useLocalDpi xmlns:a14="http://schemas.microsoft.com/office/drawing/2010/main" val="0"/>
+                        </a:ext>
+                      </a:extLst>
+                    </a:blip>
+                    <a:stretch>
+                      <a:fillRect/>
+                    </a:stretch>
+                  </pic:blipFill>
+                  <pic:spPr>
+                    <a:xfrm>
+                      <a:off x="0" y="0"/>
+                      <a:ext cx="4215765" cy="2110105"/>
+                    </a:xfrm>
+                    <a:prstGeom prst="rect">
+                      <a:avLst/>
+                    </a:prstGeom>
+                  </pic:spPr>
+                </pic:pic>
+              </a:graphicData>
+            </a:graphic>
+            <wp14:sizeRelH relativeFrom="margin">
+              <wp14:pctWidth>0</wp14:pctWidth>
+            </wp14:sizeRelH>
+            <wp14:sizeRelV relativeFrom="margin">
+              <wp14:pctHeight>0</wp14:pctHeight>
+            </wp14:sizeRelV>
+          </wp:anchor>
+        </w:drawing>
+      </w:r>
+      <w:r>
+        <w:rPr>
+          <w:noProof/>
+        </w:rPr>
+        <w:pict w14:anchorId="0D051ABB">
+          <v:shape id="_x0000_s1038" type="#_x0000_t202" style="position:absolute;margin-left:113.55pt;margin-top:368.3pt;width:234.15pt;height:20.35pt;z-index:251664384;mso-position-horizontal-relative:text;mso-position-vertical-relative:text" stroked="f">
             <v:textbox style="mso-fit-shape-to-text:t" inset="0,0,0,0">
               <w:txbxContent>
                 <w:p>
@@ -5461,6 +5512,8 @@
                     <w:jc w:val="center"/>
                     <w:rPr>
                       <w:noProof/>
+                      <w:sz w:val="20"/>
+                      <w:szCs w:val="20"/>
                     </w:rPr>
                   </w:pPr>
                   <w:r>
@@ -5475,6 +5528,56 @@
                     </w:r>
                   </w:fldSimple>
                   <w:r>
+                    <w:t>. The custom exception hierarchy.</w:t>
+                  </w:r>
+                </w:p>
+              </w:txbxContent>
+            </v:textbox>
+            <w10:wrap type="topAndBottom"/>
+          </v:shape>
+        </w:pict>
+      </w:r>
+      <w:r>
+        <w:rPr>
+          <w:noProof/>
+        </w:rPr>
+        <w:pict w14:anchorId="05D964EB">
+          <v:shape id="_x0000_s1039" type="#_x0000_t202" style="position:absolute;margin-left:57.7pt;margin-top:171.2pt;width:352.6pt;height:20.35pt;z-index:251665408;mso-position-horizontal-relative:text;mso-position-vertical-relative:text" stroked="f">
+            <v:textbox style="mso-next-textbox:#_x0000_s1039;mso-fit-shape-to-text:t" inset="0,0,0,0">
+              <w:txbxContent>
+                <w:p>
+                  <w:pPr>
+                    <w:pStyle w:val="Caption"/>
+                    <w:jc w:val="center"/>
+                    <w:rPr>
+                      <w:noProof/>
+                    </w:rPr>
+                  </w:pPr>
+                  <w:r>
+                    <w:t xml:space="preserve">Figure </w:t>
+                  </w:r>
+                  <w:r>
+                    <w:fldChar w:fldCharType="begin"/>
+                  </w:r>
+                  <w:r>
+                    <w:instrText xml:space="preserve"> SEQ Figure \* ARABIC </w:instrText>
+                  </w:r>
+                  <w:r>
+                    <w:fldChar w:fldCharType="separate"/>
+                  </w:r>
+                  <w:r>
+                    <w:rPr>
+                      <w:noProof/>
+                    </w:rPr>
+                    <w:t>7</w:t>
+                  </w:r>
+                  <w:r>
+                    <w:rPr>
+                      <w:noProof/>
+                    </w:rPr>
+                    <w:fldChar w:fldCharType="end"/>
+                  </w:r>
+                  <w:r>
                     <w:t>. The service classes provide basic CRUD functionalities.</w:t>
                   </w:r>
                 </w:p>
@@ -5491,15 +5594,15 @@
           <w:szCs w:val="24"/>
         </w:rPr>
         <w:drawing>
-          <wp:anchor distT="0" distB="0" distL="114300" distR="114300" simplePos="0" relativeHeight="251750912" behindDoc="0" locked="0" layoutInCell="1" allowOverlap="1" wp14:anchorId="461832AF" wp14:editId="5F1E42F7">
+          <wp:anchor distT="0" distB="0" distL="114300" distR="114300" simplePos="0" relativeHeight="251698176" behindDoc="0" locked="0" layoutInCell="1" allowOverlap="1" wp14:anchorId="0612D20D" wp14:editId="2501D211">
             <wp:simplePos x="0" y="0"/>
             <wp:positionH relativeFrom="column">
-              <wp:posOffset>732155</wp:posOffset>
+              <wp:posOffset>-158750</wp:posOffset>
             </wp:positionH>
             <wp:positionV relativeFrom="paragraph">
-              <wp:posOffset>4301392</wp:posOffset>
+              <wp:posOffset>0</wp:posOffset>
             </wp:positionV>
-            <wp:extent cx="4478020" cy="1544320"/>
+            <wp:extent cx="6102985" cy="2103755"/>
             <wp:effectExtent l="0" t="0" r="0" b="0"/>
             <wp:wrapTopAndBottom/>
             <wp:docPr id="549963147" name="Picture 11" descr="A screenshot of a computer program&#10;&#10;AI-generated content may be incorrect."/>
@@ -5528,7 +5631,7 @@
                   <pic:spPr>
                     <a:xfrm>
                       <a:off x="0" y="0"/>
-                      <a:ext cx="4478020" cy="1544320"/>
+                      <a:ext cx="6102985" cy="2103755"/>
                     </a:xfrm>
                     <a:prstGeom prst="rect">
                       <a:avLst/>
@@ -5546,74 +5649,19 @@
           </wp:anchor>
         </w:drawing>
       </w:r>
-      <w:r>
-        <w:rPr>
-          <w:sz w:val="24"/>
-          <w:szCs w:val="24"/>
-        </w:rPr>
-        <w:t xml:space="preserve">Book, Author, Publisher and </w:t>
-      </w:r>
-      <w:proofErr w:type="spellStart"/>
-      <w:r>
-        <w:rPr>
-          <w:sz w:val="24"/>
-          <w:szCs w:val="24"/>
-        </w:rPr>
-        <w:t>AppUser</w:t>
-      </w:r>
-      <w:proofErr w:type="spellEnd"/>
-      <w:r>
-        <w:rPr>
-          <w:sz w:val="24"/>
-          <w:szCs w:val="24"/>
-        </w:rPr>
-        <w:t xml:space="preserve"> all have a corresponding “Create Data Transfer Object” that handles the validation by means of </w:t>
-      </w:r>
-      <w:proofErr w:type="spellStart"/>
-      <w:r>
-        <w:rPr>
-          <w:sz w:val="24"/>
-          <w:szCs w:val="24"/>
-        </w:rPr>
-        <w:t>SpringBoot</w:t>
-      </w:r>
-      <w:proofErr w:type="spellEnd"/>
-      <w:r>
-        <w:rPr>
-          <w:sz w:val="24"/>
-          <w:szCs w:val="24"/>
-        </w:rPr>
-        <w:t xml:space="preserve"> annotations. </w:t>
-      </w:r>
-      <w:proofErr w:type="spellStart"/>
-      <w:r>
-        <w:rPr>
-          <w:sz w:val="24"/>
-          <w:szCs w:val="24"/>
-        </w:rPr>
-        <w:t>SpringBoot’s</w:t>
-      </w:r>
-      <w:proofErr w:type="spellEnd"/>
-      <w:r>
-        <w:rPr>
-          <w:sz w:val="24"/>
-          <w:szCs w:val="24"/>
-        </w:rPr>
-        <w:t xml:space="preserve"> Global Exception Handler class ensures that exception handling is done consistently</w:t>
-      </w:r>
     </w:p>
     <w:p>
       <w:pPr>
         <w:pStyle w:val="Heading1"/>
       </w:pPr>
-      <w:bookmarkStart w:id="34" w:name="_Toc193274233"/>
+      <w:bookmarkStart w:id="34" w:name="_Toc193277895"/>
       <w:r>
         <w:rPr>
           <w:noProof/>
         </w:rPr>
         <w:lastRenderedPageBreak/>
         <w:drawing>
-          <wp:anchor distT="0" distB="0" distL="114300" distR="114300" simplePos="0" relativeHeight="251688448" behindDoc="0" locked="0" layoutInCell="1" allowOverlap="1" wp14:anchorId="1669CE70" wp14:editId="4AAE5416">
+          <wp:anchor distT="0" distB="0" distL="114300" distR="114300" simplePos="0" relativeHeight="251626496" behindDoc="0" locked="0" layoutInCell="1" allowOverlap="1" wp14:anchorId="1669CE70" wp14:editId="11233922">
             <wp:simplePos x="0" y="0"/>
             <wp:positionH relativeFrom="column">
               <wp:posOffset>1125220</wp:posOffset>
@@ -5673,7 +5721,7 @@
           <w:noProof/>
         </w:rPr>
         <w:pict w14:anchorId="78232CBE">
-          <v:shape id="_x0000_s1029" type="#_x0000_t202" style="position:absolute;left:0;text-align:left;margin-left:88.8pt;margin-top:339.25pt;width:290.4pt;height:.05pt;z-index:251665408;mso-position-horizontal-relative:text;mso-position-vertical-relative:text" stroked="f">
+          <v:shape id="_x0000_s1029" type="#_x0000_t202" style="position:absolute;left:0;text-align:left;margin-left:88.8pt;margin-top:339.25pt;width:290.4pt;height:.05pt;z-index:251659264;mso-position-horizontal-relative:text;mso-position-vertical-relative:text" stroked="f">
             <v:textbox style="mso-next-textbox:#_x0000_s1029;mso-fit-shape-to-text:t" inset="0,0,0,0">
               <w:txbxContent>
                 <w:p>
@@ -5697,7 +5745,7 @@
                       <w:rPr>
                         <w:noProof/>
                       </w:rPr>
-                      <w:t>7</w:t>
+                      <w:t>8</w:t>
                     </w:r>
                   </w:fldSimple>
                   <w:r>
@@ -5980,7 +6028,7 @@
       <w:pPr>
         <w:pStyle w:val="Heading1"/>
       </w:pPr>
-      <w:bookmarkStart w:id="35" w:name="_Toc193274234"/>
+      <w:bookmarkStart w:id="35" w:name="_Toc193277896"/>
       <w:r>
         <w:lastRenderedPageBreak/>
         <w:t>Bibliography</w:t>
@@ -10004,12 +10052,7 @@
 </file>
 
 <file path=customXml/item2.xml><?xml version="1.0" encoding="utf-8"?>
-<?mso-contentType ?>
-<FormTemplates xmlns="http://schemas.microsoft.com/sharepoint/v3/contenttype/forms">
-  <Display>DocumentLibraryForm</Display>
-  <Edit>DocumentLibraryForm</Edit>
-  <New>DocumentLibraryForm</New>
-</FormTemplates>
+<b:Sources xmlns:b="http://schemas.openxmlformats.org/officeDocument/2006/bibliography" xmlns="http://schemas.openxmlformats.org/officeDocument/2006/bibliography" SelectedStyle="/APASixthEditionOfficeOnline.xsl" StyleName="APA" Version="6"/>
 </file>
 
 <file path=customXml/item3.xml><?xml version="1.0" encoding="utf-8"?>
@@ -10019,7 +10062,12 @@
 </file>
 
 <file path=customXml/item4.xml><?xml version="1.0" encoding="utf-8"?>
-<b:Sources xmlns:b="http://schemas.openxmlformats.org/officeDocument/2006/bibliography" xmlns="http://schemas.openxmlformats.org/officeDocument/2006/bibliography" SelectedStyle="/APASixthEditionOfficeOnline.xsl" StyleName="APA" Version="6"/>
+<?mso-contentType ?>
+<FormTemplates xmlns="http://schemas.microsoft.com/sharepoint/v3/contenttype/forms">
+  <Display>DocumentLibraryForm</Display>
+  <Edit>DocumentLibraryForm</Edit>
+  <New>DocumentLibraryForm</New>
+</FormTemplates>
 </file>
 
 <file path=customXml/itemProps1.xml><?xml version="1.0" encoding="utf-8"?>
@@ -10041,9 +10089,9 @@
 </file>
 
 <file path=customXml/itemProps2.xml><?xml version="1.0" encoding="utf-8"?>
-<ds:datastoreItem xmlns:ds="http://schemas.openxmlformats.org/officeDocument/2006/customXml" ds:itemID="{BA84E146-E37D-4FE2-809E-D169F18BCE7B}">
+<ds:datastoreItem xmlns:ds="http://schemas.openxmlformats.org/officeDocument/2006/customXml" ds:itemID="{4AF40743-8506-FF42-93DA-026F2CB4739F}">
   <ds:schemaRefs>
-    <ds:schemaRef ds:uri="http://schemas.microsoft.com/sharepoint/v3/contenttype/forms"/>
+    <ds:schemaRef ds:uri="http://schemas.openxmlformats.org/officeDocument/2006/bibliography"/>
   </ds:schemaRefs>
 </ds:datastoreItem>
 </file>
@@ -10058,9 +10106,9 @@
 </file>
 
 <file path=customXml/itemProps4.xml><?xml version="1.0" encoding="utf-8"?>
-<ds:datastoreItem xmlns:ds="http://schemas.openxmlformats.org/officeDocument/2006/customXml" ds:itemID="{4AF40743-8506-FF42-93DA-026F2CB4739F}">
+<ds:datastoreItem xmlns:ds="http://schemas.openxmlformats.org/officeDocument/2006/customXml" ds:itemID="{BA84E146-E37D-4FE2-809E-D169F18BCE7B}">
   <ds:schemaRefs>
-    <ds:schemaRef ds:uri="http://schemas.openxmlformats.org/officeDocument/2006/bibliography"/>
+    <ds:schemaRef ds:uri="http://schemas.microsoft.com/sharepoint/v3/contenttype/forms"/>
   </ds:schemaRefs>
 </ds:datastoreItem>
 </file>
</xml_diff>